<commit_message>
AInda estou terminando a análise de requisitos...Tive de sair um isntante!
</commit_message>
<xml_diff>
--- a/documentacao.docx
+++ b/documentacao.docx
@@ -3,6 +3,28 @@
 <w:document xmlns:wpc="http://schemas.microsoft.com/office/word/2010/wordprocessingCanvas" xmlns:mc="http://schemas.openxmlformats.org/markup-compatibility/2006" xmlns:o="urn:schemas-microsoft-com:office:office" xmlns:r="http://schemas.openxmlformats.org/officeDocument/2006/relationships" xmlns:m="http://schemas.openxmlformats.org/officeDocument/2006/math" xmlns:v="urn:schemas-microsoft-com:vml" xmlns:wp14="http://schemas.microsoft.com/office/word/2010/wordprocessingDrawing" xmlns:wp="http://schemas.openxmlformats.org/drawingml/2006/wordprocessingDrawing" xmlns:w10="urn:schemas-microsoft-com:office:word" xmlns:w="http://schemas.openxmlformats.org/wordprocessingml/2006/main" xmlns:w14="http://schemas.microsoft.com/office/word/2010/wordml" xmlns:w15="http://schemas.microsoft.com/office/word/2012/wordml" xmlns:wpg="http://schemas.microsoft.com/office/word/2010/wordprocessingGroup" xmlns:wpi="http://schemas.microsoft.com/office/word/2010/wordprocessingInk" xmlns:wne="http://schemas.microsoft.com/office/word/2006/wordml" xmlns:wps="http://schemas.microsoft.com/office/word/2010/wordprocessingShape" mc:Ignorable="w14 w15 wp14">
   <w:body>
     <w:p>
+      <w:pPr>
+        <w:jc w:val="both"/>
+        <w:rPr>
+          <w:b/>
+          <w:sz w:val="24"/>
+          <w:u w:val="single"/>
+        </w:rPr>
+      </w:pPr>
+      <w:r>
+        <w:rPr>
+          <w:b/>
+          <w:sz w:val="24"/>
+          <w:u w:val="single"/>
+        </w:rPr>
+        <w:t>Sistema de Gerenciamento de Academia</w:t>
+      </w:r>
+    </w:p>
+    <w:p>
+      <w:pPr>
+        <w:ind w:firstLine="708"/>
+        <w:jc w:val="both"/>
+      </w:pPr>
       <w:r>
         <w:t xml:space="preserve">Em nosso primeiro contato com o cliente, precisando entender informações e processos que são consideravelmente complexos, utilizamos a técnica de levantamento de requisitos de entrevista </w:t>
       </w:r>
@@ -11,9 +33,541 @@
       </w:r>
       <w:r>
         <w:t>.</w:t>
+      </w:r>
+      <w:r>
+        <w:t xml:space="preserve"> O cliente é possuidor de uma academia de fitness e precisa de um sistema que o ajude a otimizar o gerenciamento de seu estabelecimento. Todos os seus dados e de seus clientes são armazenados em fichas de papel que estão sujeitas a deterioração por agentes naturais (poeira e umidade). Pensando nesse conceito, um Banco de Dados virtual seria uma escolha bem cabível e com muita aplicabilidade.</w:t>
+      </w:r>
+    </w:p>
+    <w:p>
+      <w:pPr>
+        <w:spacing w:after="0"/>
+        <w:jc w:val="both"/>
+        <w:rPr>
+          <w:b/>
+          <w:sz w:val="24"/>
+        </w:rPr>
+      </w:pPr>
+      <w:r>
+        <w:rPr>
+          <w:b/>
+          <w:sz w:val="24"/>
+        </w:rPr>
+        <w:t>Análise de requisitos:</w:t>
+      </w:r>
+    </w:p>
+    <w:p>
+      <w:pPr>
+        <w:ind w:firstLine="708"/>
+        <w:jc w:val="both"/>
+        <w:rPr>
+          <w:b/>
+          <w:sz w:val="24"/>
+        </w:rPr>
+      </w:pPr>
+      <w:r>
+        <w:t xml:space="preserve">O sistema precisa cadastrar </w:t>
+      </w:r>
+      <w:r>
+        <w:rPr>
+          <w:b/>
+        </w:rPr>
+        <w:t>clientes</w:t>
+      </w:r>
+      <w:r>
+        <w:t xml:space="preserve">. Um </w:t>
+      </w:r>
+      <w:r>
+        <w:rPr>
+          <w:b/>
+        </w:rPr>
+        <w:t>cliente</w:t>
+      </w:r>
+      <w:r>
+        <w:t xml:space="preserve"> </w:t>
+      </w:r>
+      <w:r>
+        <w:rPr>
+          <w:i/>
+        </w:rPr>
+        <w:t>possui</w:t>
+      </w:r>
+      <w:r>
+        <w:t xml:space="preserve"> </w:t>
+      </w:r>
+      <w:r>
+        <w:rPr>
+          <w:u w:val="single"/>
+        </w:rPr>
+        <w:t>nome</w:t>
+      </w:r>
+      <w:r>
+        <w:t xml:space="preserve">, </w:t>
+      </w:r>
+      <w:r>
+        <w:rPr>
+          <w:u w:val="single"/>
+        </w:rPr>
+        <w:t>sexo</w:t>
+      </w:r>
+      <w:r>
+        <w:t xml:space="preserve">, </w:t>
+      </w:r>
+      <w:r>
+        <w:rPr>
+          <w:u w:val="single"/>
+        </w:rPr>
+        <w:t>peso</w:t>
+      </w:r>
+      <w:r>
+        <w:t xml:space="preserve">, </w:t>
+      </w:r>
+      <w:r>
+        <w:rPr>
+          <w:u w:val="single"/>
+        </w:rPr>
+        <w:t>idade</w:t>
+      </w:r>
+      <w:r>
+        <w:t xml:space="preserve">, </w:t>
+      </w:r>
+      <w:r>
+        <w:rPr>
+          <w:u w:val="single"/>
+        </w:rPr>
+        <w:t>altura</w:t>
+      </w:r>
+      <w:r>
+        <w:t xml:space="preserve">, </w:t>
+      </w:r>
+      <w:r>
+        <w:rPr>
+          <w:u w:val="single"/>
+        </w:rPr>
+        <w:t>IMC</w:t>
+      </w:r>
+      <w:r>
+        <w:t xml:space="preserve">, </w:t>
+      </w:r>
+      <w:r>
+        <w:rPr>
+          <w:u w:val="single"/>
+        </w:rPr>
+        <w:t>BF</w:t>
+      </w:r>
+      <w:r>
+        <w:t xml:space="preserve"> (</w:t>
+      </w:r>
+      <w:proofErr w:type="spellStart"/>
+      <w:r>
+        <w:t>body</w:t>
+      </w:r>
+      <w:proofErr w:type="spellEnd"/>
+      <w:r>
+        <w:t xml:space="preserve"> </w:t>
+      </w:r>
+      <w:proofErr w:type="spellStart"/>
+      <w:r>
+        <w:t>fat</w:t>
+      </w:r>
+      <w:proofErr w:type="spellEnd"/>
+      <w:r>
+        <w:t xml:space="preserve"> – gordura corpórea)</w:t>
+      </w:r>
+      <w:r>
+        <w:t xml:space="preserve">, </w:t>
+      </w:r>
+      <w:r>
+        <w:rPr>
+          <w:u w:val="single"/>
+        </w:rPr>
+        <w:t>objetivo</w:t>
+      </w:r>
+      <w:r>
+        <w:t xml:space="preserve"> (</w:t>
+      </w:r>
+      <w:r>
+        <w:t>ganho de massa magra; emagrecer ou definir)</w:t>
+      </w:r>
+      <w:r>
+        <w:t xml:space="preserve">, </w:t>
+      </w:r>
+      <w:r>
+        <w:rPr>
+          <w:u w:val="single"/>
+        </w:rPr>
+        <w:t>mensalidade</w:t>
+      </w:r>
+      <w:r>
+        <w:t xml:space="preserve">, </w:t>
+      </w:r>
+      <w:r>
+        <w:rPr>
+          <w:u w:val="single"/>
+        </w:rPr>
+        <w:t>data de entrada</w:t>
+      </w:r>
+      <w:r>
+        <w:t xml:space="preserve"> e </w:t>
+      </w:r>
+      <w:r>
+        <w:rPr>
+          <w:u w:val="single"/>
+        </w:rPr>
+        <w:t>data de pagamento</w:t>
+      </w:r>
+      <w:r>
+        <w:t xml:space="preserve">. O </w:t>
+      </w:r>
+      <w:r>
+        <w:rPr>
+          <w:b/>
+        </w:rPr>
+        <w:t>cliente</w:t>
+      </w:r>
+      <w:r>
+        <w:t xml:space="preserve"> também </w:t>
+      </w:r>
+      <w:r>
+        <w:rPr>
+          <w:i/>
+        </w:rPr>
+        <w:t>possui</w:t>
+      </w:r>
+      <w:r>
+        <w:t xml:space="preserve"> </w:t>
+      </w:r>
+      <w:r>
+        <w:rPr>
+          <w:b/>
+        </w:rPr>
+        <w:t>medidas</w:t>
+      </w:r>
+      <w:r>
+        <w:rPr>
+          <w:b/>
+        </w:rPr>
+        <w:t xml:space="preserve"> corporais</w:t>
+      </w:r>
+      <w:r>
+        <w:t xml:space="preserve"> que são vistas a cada mês, desde a data de entrada, para o acompanhamento da desenvoltura e resultado</w:t>
+      </w:r>
+      <w:r>
+        <w:t xml:space="preserve"> do aluno,</w:t>
+      </w:r>
+      <w:r>
+        <w:t xml:space="preserve"> que são ponderadas em centímetros, q</w:t>
+      </w:r>
+      <w:r>
+        <w:t xml:space="preserve">ue são compostas por medida do </w:t>
+      </w:r>
+      <w:r>
+        <w:rPr>
+          <w:u w:val="single"/>
+        </w:rPr>
+        <w:t>b</w:t>
+      </w:r>
+      <w:r>
+        <w:rPr>
+          <w:u w:val="single"/>
+        </w:rPr>
+        <w:t>raço direito</w:t>
+      </w:r>
+      <w:r>
+        <w:t xml:space="preserve"> e </w:t>
+      </w:r>
+      <w:r>
+        <w:rPr>
+          <w:u w:val="single"/>
+        </w:rPr>
+        <w:t>esquerdo</w:t>
+      </w:r>
+      <w:r>
+        <w:t xml:space="preserve">; </w:t>
+      </w:r>
+      <w:r>
+        <w:rPr>
+          <w:u w:val="single"/>
+        </w:rPr>
+        <w:t>deltoides</w:t>
+      </w:r>
+      <w:r>
+        <w:t xml:space="preserve">; </w:t>
+      </w:r>
+      <w:r>
+        <w:rPr>
+          <w:u w:val="single"/>
+        </w:rPr>
+        <w:t>peitoral</w:t>
+      </w:r>
+      <w:r>
+        <w:t xml:space="preserve">; </w:t>
+      </w:r>
+      <w:r>
+        <w:rPr>
+          <w:u w:val="single"/>
+        </w:rPr>
+        <w:t>abdome superior</w:t>
+      </w:r>
+      <w:r>
+        <w:t xml:space="preserve"> e </w:t>
+      </w:r>
+      <w:r>
+        <w:rPr>
+          <w:u w:val="single"/>
+        </w:rPr>
+        <w:t>inferior</w:t>
+      </w:r>
+      <w:r>
+        <w:t xml:space="preserve">; </w:t>
+      </w:r>
+      <w:r>
+        <w:rPr>
+          <w:u w:val="single"/>
+        </w:rPr>
+        <w:t>coxa</w:t>
+      </w:r>
+      <w:r>
+        <w:rPr>
+          <w:u w:val="single"/>
+        </w:rPr>
+        <w:t xml:space="preserve"> esquerda</w:t>
+      </w:r>
+      <w:r>
+        <w:t xml:space="preserve"> e </w:t>
+      </w:r>
+      <w:r>
+        <w:rPr>
+          <w:u w:val="single"/>
+        </w:rPr>
+        <w:t>direita</w:t>
+      </w:r>
+      <w:r>
+        <w:t xml:space="preserve"> (</w:t>
+      </w:r>
+      <w:r>
+        <w:t xml:space="preserve">Quadríceps e bíceps </w:t>
+      </w:r>
+      <w:proofErr w:type="spellStart"/>
+      <w:r>
+        <w:t>femural</w:t>
+      </w:r>
+      <w:proofErr w:type="spellEnd"/>
+      <w:r>
+        <w:t xml:space="preserve">) e </w:t>
+      </w:r>
+      <w:r>
+        <w:rPr>
+          <w:u w:val="single"/>
+        </w:rPr>
+        <w:t>panturrilhas</w:t>
+      </w:r>
+      <w:r>
+        <w:t xml:space="preserve"> (</w:t>
+      </w:r>
+      <w:r>
+        <w:rPr>
+          <w:u w:val="single"/>
+        </w:rPr>
+        <w:t>esquerda</w:t>
+      </w:r>
+      <w:r>
+        <w:t xml:space="preserve"> e </w:t>
+      </w:r>
+      <w:r>
+        <w:rPr>
+          <w:u w:val="single"/>
+        </w:rPr>
+        <w:t>direita</w:t>
+      </w:r>
+      <w:r>
+        <w:t>)</w:t>
+      </w:r>
+      <w:r>
+        <w:t>. A</w:t>
+      </w:r>
+      <w:r>
+        <w:t xml:space="preserve"> academia </w:t>
+      </w:r>
+      <w:r>
+        <w:rPr>
+          <w:i/>
+        </w:rPr>
+        <w:t>possui</w:t>
+      </w:r>
+      <w:r>
+        <w:t xml:space="preserve"> um </w:t>
+      </w:r>
+      <w:r>
+        <w:rPr>
+          <w:b/>
+        </w:rPr>
+        <w:t>proprietário</w:t>
+      </w:r>
+      <w:r>
+        <w:t xml:space="preserve"> que têm </w:t>
+      </w:r>
+      <w:r>
+        <w:rPr>
+          <w:u w:val="single"/>
+        </w:rPr>
+        <w:t>CPF</w:t>
+      </w:r>
+      <w:r>
+        <w:t xml:space="preserve">, </w:t>
+      </w:r>
+      <w:r>
+        <w:rPr>
+          <w:u w:val="single"/>
+        </w:rPr>
+        <w:t>CNPJ</w:t>
+      </w:r>
+      <w:r>
+        <w:t xml:space="preserve">, </w:t>
+      </w:r>
+      <w:r>
+        <w:rPr>
+          <w:u w:val="single"/>
+        </w:rPr>
+        <w:t>nome</w:t>
+      </w:r>
+      <w:r>
+        <w:t xml:space="preserve">, </w:t>
+      </w:r>
+      <w:r>
+        <w:rPr>
+          <w:u w:val="single"/>
+        </w:rPr>
+        <w:t>sexo</w:t>
+      </w:r>
+      <w:r>
+        <w:t xml:space="preserve">, </w:t>
+      </w:r>
+      <w:r>
+        <w:rPr>
+          <w:u w:val="single"/>
+        </w:rPr>
+        <w:t>idade</w:t>
+      </w:r>
+      <w:r>
+        <w:t xml:space="preserve"> e </w:t>
+      </w:r>
+      <w:r>
+        <w:rPr>
+          <w:u w:val="single"/>
+        </w:rPr>
+        <w:t>faturamento</w:t>
+      </w:r>
+      <w:r>
+        <w:t xml:space="preserve">. O estabelecimento tem </w:t>
+      </w:r>
+      <w:r>
+        <w:rPr>
+          <w:u w:val="single"/>
+        </w:rPr>
+        <w:t>data de inauguração</w:t>
+      </w:r>
+      <w:r>
+        <w:t xml:space="preserve"> e </w:t>
+      </w:r>
+      <w:r>
+        <w:rPr>
+          <w:b/>
+        </w:rPr>
+        <w:t>despesas</w:t>
+      </w:r>
+      <w:r>
+        <w:t xml:space="preserve">. As </w:t>
+      </w:r>
+      <w:r>
+        <w:rPr>
+          <w:b/>
+        </w:rPr>
+        <w:t>despesas</w:t>
+      </w:r>
+      <w:r>
+        <w:t xml:space="preserve"> são geradas a partir de </w:t>
+      </w:r>
+      <w:r>
+        <w:rPr>
+          <w:u w:val="single"/>
+        </w:rPr>
+        <w:t>manutenção de equipamentos</w:t>
+      </w:r>
+      <w:r>
+        <w:t xml:space="preserve">, </w:t>
+      </w:r>
+      <w:r>
+        <w:rPr>
+          <w:u w:val="single"/>
+        </w:rPr>
+        <w:t>conta de energia elétrica</w:t>
+      </w:r>
+      <w:r>
+        <w:t xml:space="preserve">, </w:t>
+      </w:r>
+      <w:r>
+        <w:rPr>
+          <w:u w:val="single"/>
+        </w:rPr>
+        <w:t>conta d’</w:t>
+      </w:r>
+      <w:r>
+        <w:rPr>
+          <w:u w:val="single"/>
+        </w:rPr>
+        <w:t>a</w:t>
+      </w:r>
+      <w:r>
+        <w:rPr>
+          <w:u w:val="single"/>
+        </w:rPr>
+        <w:t>gua</w:t>
+      </w:r>
+      <w:r>
+        <w:t xml:space="preserve"> e com </w:t>
+      </w:r>
+      <w:r>
+        <w:rPr>
+          <w:b/>
+        </w:rPr>
+        <w:t>compras</w:t>
+      </w:r>
+      <w:r>
+        <w:t xml:space="preserve">. As </w:t>
+      </w:r>
+      <w:r>
+        <w:rPr>
+          <w:b/>
+        </w:rPr>
+        <w:t>compras</w:t>
+      </w:r>
+      <w:r>
+        <w:t xml:space="preserve"> podem </w:t>
       </w:r>
       <w:bookmarkStart w:id="0" w:name="_GoBack"/>
       <w:bookmarkEnd w:id="0"/>
+      <w:r>
+        <w:t>ser de equipamentos ou produtos alimentares com suplementação. A compra tem data, valor e fornecedor</w:t>
+      </w:r>
+      <w:r>
+        <w:t xml:space="preserve">. A academia também tem vendas que possui produto, quantidade, </w:t>
+      </w:r>
+      <w:proofErr w:type="gramStart"/>
+      <w:r>
+        <w:t>valor, e parcelamento</w:t>
+      </w:r>
+      <w:proofErr w:type="gramEnd"/>
+      <w:r>
+        <w:t xml:space="preserve">. Os clientes possuem treino, o treino </w:t>
+      </w:r>
+      <w:proofErr w:type="spellStart"/>
+      <w:r>
+        <w:t>poe</w:t>
+      </w:r>
+      <w:proofErr w:type="spellEnd"/>
+      <w:r>
+        <w:t xml:space="preserve"> ser de vários tipos: tipo AB, ABC, ABCD, ABCDE. Cada treino tem exercícios. </w:t>
+      </w:r>
     </w:p>
     <w:sectPr>
       <w:pgSz w:w="11906" w:h="16838"/>

</xml_diff>

<commit_message>
Ainda em modificação ...
</commit_message>
<xml_diff>
--- a/documentacao.docx
+++ b/documentacao.docx
@@ -120,7 +120,34 @@
           <w:sz w:val="24"/>
           <w:szCs w:val="24"/>
         </w:rPr>
-        <w:t>Tecnologias não são metas, não discorrem como autônomas, dependem do dado que recebem, de um suporte, do ambiente onde estão postas, e da servidão da informação que processam. A Tecnologia da Informação também chamada de tecnologia de apoio a decisão, depende fundamentalmente de um fator: a informação. Essencialmente, tecnologias de apoio a decisão atuam com formas. Formas de receber a informação e de processa-la. Informação gera valor e a partir desse valor</w:t>
+        <w:t>Tecnologias não são metas; não discorrem como autônomas; dependem do dado que recebem; de um suporte; do ambiente onde estão postas;</w:t>
+      </w:r>
+      <w:r>
+        <w:rPr>
+          <w:rFonts w:ascii="Times New Roman" w:hAnsi="Times New Roman" w:cs="Times New Roman"/>
+          <w:color w:val="000000" w:themeColor="text1"/>
+          <w:sz w:val="24"/>
+          <w:szCs w:val="24"/>
+        </w:rPr>
+        <w:t xml:space="preserve"> e da servidão da informação que processam. A Tecnologia da Informação também chamada de tecnologia de apoio a decisão, depende fundamentalmente de um fator: a informação. Essencialmente, tecnologias de a</w:t>
+      </w:r>
+      <w:r>
+        <w:rPr>
+          <w:rFonts w:ascii="Times New Roman" w:hAnsi="Times New Roman" w:cs="Times New Roman"/>
+          <w:color w:val="000000" w:themeColor="text1"/>
+          <w:sz w:val="24"/>
+          <w:szCs w:val="24"/>
+        </w:rPr>
+        <w:t>poio a decisão atuam com formas; f</w:t>
+      </w:r>
+      <w:r>
+        <w:rPr>
+          <w:rFonts w:ascii="Times New Roman" w:hAnsi="Times New Roman" w:cs="Times New Roman"/>
+          <w:color w:val="000000" w:themeColor="text1"/>
+          <w:sz w:val="24"/>
+          <w:szCs w:val="24"/>
+        </w:rPr>
+        <w:t>ormas de receber a informação e de processa-la. Informação gera valor e a partir desse valor</w:t>
       </w:r>
       <w:r>
         <w:rPr>
@@ -171,12 +198,13 @@
     <w:p>
       <w:pPr>
         <w:spacing w:after="0" w:line="360" w:lineRule="auto"/>
+        <w:ind w:firstLine="708"/>
         <w:jc w:val="both"/>
         <w:rPr>
           <w:rFonts w:ascii="Times New Roman" w:hAnsi="Times New Roman" w:cs="Times New Roman"/>
-          <w:b/>
-          <w:sz w:val="26"/>
-          <w:szCs w:val="26"/>
+          <w:color w:val="000000" w:themeColor="text1"/>
+          <w:sz w:val="24"/>
+          <w:szCs w:val="24"/>
         </w:rPr>
       </w:pPr>
     </w:p>
@@ -355,7 +383,16 @@
           <w:sz w:val="24"/>
           <w:szCs w:val="24"/>
         </w:rPr>
-        <w:t xml:space="preserve"> que podem ocasionar a perca de</w:t>
+        <w:t xml:space="preserve"> que podem ocasionar a perda</w:t>
+      </w:r>
+      <w:r>
+        <w:rPr>
+          <w:rFonts w:ascii="Times New Roman" w:hAnsi="Times New Roman" w:cs="Times New Roman"/>
+          <w:color w:val="000000" w:themeColor="text1"/>
+          <w:sz w:val="24"/>
+          <w:szCs w:val="24"/>
+        </w:rPr>
+        <w:t xml:space="preserve"> de</w:t>
       </w:r>
       <w:r>
         <w:rPr>
@@ -521,7 +558,25 @@
           <w:sz w:val="24"/>
           <w:szCs w:val="24"/>
         </w:rPr>
-        <w:t xml:space="preserve"> perca de dados</w:t>
+        <w:t xml:space="preserve"> </w:t>
+      </w:r>
+      <w:r>
+        <w:rPr>
+          <w:rFonts w:ascii="Times New Roman" w:hAnsi="Times New Roman" w:cs="Times New Roman"/>
+          <w:color w:val="000000" w:themeColor="text1"/>
+          <w:sz w:val="24"/>
+          <w:szCs w:val="24"/>
+        </w:rPr>
+        <w:t>o descaminho</w:t>
+      </w:r>
+      <w:r>
+        <w:rPr>
+          <w:rFonts w:ascii="Times New Roman" w:hAnsi="Times New Roman" w:cs="Times New Roman"/>
+          <w:color w:val="000000" w:themeColor="text1"/>
+          <w:sz w:val="24"/>
+          <w:szCs w:val="24"/>
+        </w:rPr>
+        <w:t xml:space="preserve"> de dados</w:t>
       </w:r>
       <w:r>
         <w:rPr>
@@ -804,7 +859,25 @@
           <w:sz w:val="24"/>
           <w:szCs w:val="24"/>
         </w:rPr>
-        <w:t>precisa ser armazenas informações como</w:t>
+        <w:t>precisa armazena</w:t>
+      </w:r>
+      <w:r>
+        <w:rPr>
+          <w:rFonts w:ascii="Times New Roman" w:hAnsi="Times New Roman" w:cs="Times New Roman"/>
+          <w:color w:val="000000" w:themeColor="text1"/>
+          <w:sz w:val="24"/>
+          <w:szCs w:val="24"/>
+        </w:rPr>
+        <w:t>r</w:t>
+      </w:r>
+      <w:r>
+        <w:rPr>
+          <w:rFonts w:ascii="Times New Roman" w:hAnsi="Times New Roman" w:cs="Times New Roman"/>
+          <w:color w:val="000000" w:themeColor="text1"/>
+          <w:sz w:val="24"/>
+          <w:szCs w:val="24"/>
+        </w:rPr>
+        <w:t xml:space="preserve"> informações como</w:t>
       </w:r>
       <w:r>
         <w:rPr>
@@ -840,6 +913,15 @@
           <w:sz w:val="24"/>
           <w:szCs w:val="24"/>
         </w:rPr>
+        <w:t xml:space="preserve">valor da </w:t>
+      </w:r>
+      <w:r>
+        <w:rPr>
+          <w:rFonts w:ascii="Times New Roman" w:hAnsi="Times New Roman" w:cs="Times New Roman"/>
+          <w:color w:val="000000" w:themeColor="text1"/>
+          <w:sz w:val="24"/>
+          <w:szCs w:val="24"/>
+        </w:rPr>
         <w:t>mensalidade</w:t>
       </w:r>
       <w:r>
@@ -849,7 +931,25 @@
           <w:sz w:val="24"/>
           <w:szCs w:val="24"/>
         </w:rPr>
-        <w:t>, data de entrada</w:t>
+        <w:t>,</w:t>
+      </w:r>
+      <w:r>
+        <w:rPr>
+          <w:rFonts w:ascii="Times New Roman" w:hAnsi="Times New Roman" w:cs="Times New Roman"/>
+          <w:color w:val="000000" w:themeColor="text1"/>
+          <w:sz w:val="24"/>
+          <w:szCs w:val="24"/>
+        </w:rPr>
+        <w:t xml:space="preserve"> desconto,</w:t>
+      </w:r>
+      <w:r>
+        <w:rPr>
+          <w:rFonts w:ascii="Times New Roman" w:hAnsi="Times New Roman" w:cs="Times New Roman"/>
+          <w:color w:val="000000" w:themeColor="text1"/>
+          <w:sz w:val="24"/>
+          <w:szCs w:val="24"/>
+        </w:rPr>
+        <w:t xml:space="preserve"> data de entrada</w:t>
       </w:r>
       <w:r>
         <w:rPr>
@@ -867,7 +967,16 @@
           <w:sz w:val="24"/>
           <w:szCs w:val="24"/>
         </w:rPr>
-        <w:t xml:space="preserve"> o treina</w:t>
+        <w:t xml:space="preserve"> de</w:t>
+      </w:r>
+      <w:r>
+        <w:rPr>
+          <w:rFonts w:ascii="Times New Roman" w:hAnsi="Times New Roman" w:cs="Times New Roman"/>
+          <w:color w:val="000000" w:themeColor="text1"/>
+          <w:sz w:val="24"/>
+          <w:szCs w:val="24"/>
+        </w:rPr>
+        <w:t xml:space="preserve"> treina</w:t>
       </w:r>
       <w:r>
         <w:rPr>
@@ -903,7 +1012,34 @@
           <w:sz w:val="24"/>
           <w:szCs w:val="24"/>
         </w:rPr>
-        <w:t>Ao se cadastrar, o aluno, é feita uma análise de</w:t>
+        <w:t>Ao se cadastrar, o aluno;</w:t>
+      </w:r>
+      <w:r>
+        <w:rPr>
+          <w:rFonts w:ascii="Times New Roman" w:hAnsi="Times New Roman" w:cs="Times New Roman"/>
+          <w:color w:val="000000" w:themeColor="text1"/>
+          <w:sz w:val="24"/>
+          <w:szCs w:val="24"/>
+        </w:rPr>
+        <w:t xml:space="preserve"> é feita uma </w:t>
+      </w:r>
+      <w:r>
+        <w:rPr>
+          <w:rFonts w:ascii="Times New Roman" w:hAnsi="Times New Roman" w:cs="Times New Roman"/>
+          <w:color w:val="000000" w:themeColor="text1"/>
+          <w:sz w:val="24"/>
+          <w:szCs w:val="24"/>
+        </w:rPr>
+        <w:t>mensuração</w:t>
+      </w:r>
+      <w:r>
+        <w:rPr>
+          <w:rFonts w:ascii="Times New Roman" w:hAnsi="Times New Roman" w:cs="Times New Roman"/>
+          <w:color w:val="000000" w:themeColor="text1"/>
+          <w:sz w:val="24"/>
+          <w:szCs w:val="24"/>
+        </w:rPr>
+        <w:t xml:space="preserve"> de</w:t>
       </w:r>
       <w:r>
         <w:rPr>
@@ -930,16 +1066,457 @@
           <w:sz w:val="24"/>
           <w:szCs w:val="24"/>
         </w:rPr>
-        <w:t>ntrada, para o acompanhamento de sua</w:t>
-      </w:r>
-      <w:r>
-        <w:rPr>
-          <w:rFonts w:ascii="Times New Roman" w:hAnsi="Times New Roman" w:cs="Times New Roman"/>
-          <w:color w:val="000000" w:themeColor="text1"/>
-          <w:sz w:val="24"/>
-          <w:szCs w:val="24"/>
-        </w:rPr>
-        <w:t xml:space="preserve"> desenvoltura e resultado</w:t>
+        <w:t xml:space="preserve">ntrada, para o acompanhamento de </w:t>
+      </w:r>
+      <w:r>
+        <w:rPr>
+          <w:rFonts w:ascii="Times New Roman" w:hAnsi="Times New Roman" w:cs="Times New Roman"/>
+          <w:color w:val="000000" w:themeColor="text1"/>
+          <w:sz w:val="24"/>
+          <w:szCs w:val="24"/>
+        </w:rPr>
+        <w:t>seu desenvolvimento</w:t>
+      </w:r>
+      <w:r>
+        <w:rPr>
+          <w:rFonts w:ascii="Times New Roman" w:hAnsi="Times New Roman" w:cs="Times New Roman"/>
+          <w:color w:val="000000" w:themeColor="text1"/>
+          <w:sz w:val="24"/>
+          <w:szCs w:val="24"/>
+        </w:rPr>
+        <w:t>.</w:t>
+      </w:r>
+    </w:p>
+    <w:p>
+      <w:pPr>
+        <w:spacing w:after="0" w:line="360" w:lineRule="auto"/>
+        <w:ind w:firstLine="708"/>
+        <w:jc w:val="both"/>
+        <w:rPr>
+          <w:rFonts w:ascii="Times New Roman" w:hAnsi="Times New Roman" w:cs="Times New Roman"/>
+          <w:color w:val="000000" w:themeColor="text1"/>
+          <w:sz w:val="24"/>
+          <w:szCs w:val="24"/>
+        </w:rPr>
+      </w:pPr>
+      <w:r>
+        <w:rPr>
+          <w:rFonts w:ascii="Times New Roman" w:hAnsi="Times New Roman" w:cs="Times New Roman"/>
+          <w:color w:val="000000" w:themeColor="text1"/>
+          <w:sz w:val="24"/>
+          <w:szCs w:val="24"/>
+        </w:rPr>
+        <w:t xml:space="preserve">As medidas </w:t>
+      </w:r>
+      <w:r>
+        <w:rPr>
+          <w:rFonts w:ascii="Times New Roman" w:hAnsi="Times New Roman" w:cs="Times New Roman"/>
+          <w:color w:val="000000" w:themeColor="text1"/>
+          <w:sz w:val="24"/>
+          <w:szCs w:val="24"/>
+        </w:rPr>
+        <w:t>corporais do aluno</w:t>
+      </w:r>
+      <w:r>
+        <w:rPr>
+          <w:rFonts w:ascii="Times New Roman" w:hAnsi="Times New Roman" w:cs="Times New Roman"/>
+          <w:color w:val="000000" w:themeColor="text1"/>
+          <w:sz w:val="24"/>
+          <w:szCs w:val="24"/>
+        </w:rPr>
+        <w:t xml:space="preserve"> </w:t>
+      </w:r>
+      <w:r>
+        <w:rPr>
+          <w:rFonts w:ascii="Times New Roman" w:hAnsi="Times New Roman" w:cs="Times New Roman"/>
+          <w:color w:val="000000" w:themeColor="text1"/>
+          <w:sz w:val="24"/>
+          <w:szCs w:val="24"/>
+        </w:rPr>
+        <w:t>são ponderadas em centímetros</w:t>
+      </w:r>
+      <w:r>
+        <w:rPr>
+          <w:rFonts w:ascii="Times New Roman" w:hAnsi="Times New Roman" w:cs="Times New Roman"/>
+          <w:color w:val="000000" w:themeColor="text1"/>
+          <w:sz w:val="24"/>
+          <w:szCs w:val="24"/>
+        </w:rPr>
+        <w:t xml:space="preserve"> e</w:t>
+      </w:r>
+      <w:r>
+        <w:rPr>
+          <w:rFonts w:ascii="Times New Roman" w:hAnsi="Times New Roman" w:cs="Times New Roman"/>
+          <w:color w:val="000000" w:themeColor="text1"/>
+          <w:sz w:val="24"/>
+          <w:szCs w:val="24"/>
+        </w:rPr>
+        <w:t xml:space="preserve"> </w:t>
+      </w:r>
+      <w:r>
+        <w:rPr>
+          <w:rFonts w:ascii="Times New Roman" w:hAnsi="Times New Roman" w:cs="Times New Roman"/>
+          <w:color w:val="000000" w:themeColor="text1"/>
+          <w:sz w:val="24"/>
+          <w:szCs w:val="24"/>
+        </w:rPr>
+        <w:t>compostas por medida</w:t>
+      </w:r>
+      <w:r>
+        <w:rPr>
+          <w:rFonts w:ascii="Times New Roman" w:hAnsi="Times New Roman" w:cs="Times New Roman"/>
+          <w:color w:val="000000" w:themeColor="text1"/>
+          <w:sz w:val="24"/>
+          <w:szCs w:val="24"/>
+        </w:rPr>
+        <w:t>s de</w:t>
+      </w:r>
+      <w:r>
+        <w:rPr>
+          <w:rFonts w:ascii="Times New Roman" w:hAnsi="Times New Roman" w:cs="Times New Roman"/>
+          <w:color w:val="000000" w:themeColor="text1"/>
+          <w:sz w:val="24"/>
+          <w:szCs w:val="24"/>
+        </w:rPr>
+        <w:t xml:space="preserve"> b</w:t>
+      </w:r>
+      <w:r>
+        <w:rPr>
+          <w:rFonts w:ascii="Times New Roman" w:hAnsi="Times New Roman" w:cs="Times New Roman"/>
+          <w:color w:val="000000" w:themeColor="text1"/>
+          <w:sz w:val="24"/>
+          <w:szCs w:val="24"/>
+        </w:rPr>
+        <w:t>raço</w:t>
+      </w:r>
+      <w:r>
+        <w:rPr>
+          <w:rFonts w:ascii="Times New Roman" w:hAnsi="Times New Roman" w:cs="Times New Roman"/>
+          <w:color w:val="000000" w:themeColor="text1"/>
+          <w:sz w:val="24"/>
+          <w:szCs w:val="24"/>
+        </w:rPr>
+        <w:t>s</w:t>
+      </w:r>
+      <w:r>
+        <w:rPr>
+          <w:rFonts w:ascii="Times New Roman" w:hAnsi="Times New Roman" w:cs="Times New Roman"/>
+          <w:color w:val="000000" w:themeColor="text1"/>
+          <w:sz w:val="24"/>
+          <w:szCs w:val="24"/>
+        </w:rPr>
+        <w:t>, deltoides, peitoral,</w:t>
+      </w:r>
+      <w:r>
+        <w:rPr>
+          <w:rFonts w:ascii="Times New Roman" w:hAnsi="Times New Roman" w:cs="Times New Roman"/>
+          <w:color w:val="000000" w:themeColor="text1"/>
+          <w:sz w:val="24"/>
+          <w:szCs w:val="24"/>
+        </w:rPr>
+        <w:t xml:space="preserve"> </w:t>
+      </w:r>
+      <w:r>
+        <w:rPr>
+          <w:rFonts w:ascii="Times New Roman" w:hAnsi="Times New Roman" w:cs="Times New Roman"/>
+          <w:color w:val="000000" w:themeColor="text1"/>
+          <w:sz w:val="24"/>
+          <w:szCs w:val="24"/>
+        </w:rPr>
+        <w:t>abdome,</w:t>
+      </w:r>
+      <w:r>
+        <w:rPr>
+          <w:rFonts w:ascii="Times New Roman" w:hAnsi="Times New Roman" w:cs="Times New Roman"/>
+          <w:color w:val="000000" w:themeColor="text1"/>
+          <w:sz w:val="24"/>
+          <w:szCs w:val="24"/>
+        </w:rPr>
+        <w:t xml:space="preserve"> </w:t>
+      </w:r>
+      <w:r>
+        <w:rPr>
+          <w:rFonts w:ascii="Times New Roman" w:hAnsi="Times New Roman" w:cs="Times New Roman"/>
+          <w:color w:val="000000" w:themeColor="text1"/>
+          <w:sz w:val="24"/>
+          <w:szCs w:val="24"/>
+        </w:rPr>
+        <w:t>coxa</w:t>
+      </w:r>
+      <w:r>
+        <w:rPr>
+          <w:rFonts w:ascii="Times New Roman" w:hAnsi="Times New Roman" w:cs="Times New Roman"/>
+          <w:color w:val="000000" w:themeColor="text1"/>
+          <w:sz w:val="24"/>
+          <w:szCs w:val="24"/>
+        </w:rPr>
+        <w:t>s</w:t>
+      </w:r>
+      <w:r>
+        <w:rPr>
+          <w:rFonts w:ascii="Times New Roman" w:hAnsi="Times New Roman" w:cs="Times New Roman"/>
+          <w:color w:val="000000" w:themeColor="text1"/>
+          <w:sz w:val="24"/>
+          <w:szCs w:val="24"/>
+        </w:rPr>
+        <w:t xml:space="preserve"> e panturrilhas. A</w:t>
+      </w:r>
+      <w:r>
+        <w:rPr>
+          <w:rFonts w:ascii="Times New Roman" w:hAnsi="Times New Roman" w:cs="Times New Roman"/>
+          <w:color w:val="000000" w:themeColor="text1"/>
+          <w:sz w:val="24"/>
+          <w:szCs w:val="24"/>
+        </w:rPr>
+        <w:t xml:space="preserve"> academia possui um </w:t>
+      </w:r>
+      <w:r>
+        <w:rPr>
+          <w:rFonts w:ascii="Times New Roman" w:hAnsi="Times New Roman" w:cs="Times New Roman"/>
+          <w:color w:val="000000" w:themeColor="text1"/>
+          <w:sz w:val="24"/>
+          <w:szCs w:val="24"/>
+        </w:rPr>
+        <w:t>gerente</w:t>
+      </w:r>
+      <w:r>
+        <w:rPr>
+          <w:rFonts w:ascii="Times New Roman" w:hAnsi="Times New Roman" w:cs="Times New Roman"/>
+          <w:color w:val="000000" w:themeColor="text1"/>
+          <w:sz w:val="24"/>
+          <w:szCs w:val="24"/>
+        </w:rPr>
+        <w:t>, o próprio dono,</w:t>
+      </w:r>
+      <w:r>
+        <w:rPr>
+          <w:rFonts w:ascii="Times New Roman" w:hAnsi="Times New Roman" w:cs="Times New Roman"/>
+          <w:color w:val="000000" w:themeColor="text1"/>
+          <w:sz w:val="24"/>
+          <w:szCs w:val="24"/>
+        </w:rPr>
+        <w:t xml:space="preserve"> que gerencia de forma individual todo o negócio.</w:t>
+      </w:r>
+      <w:r>
+        <w:rPr>
+          <w:rFonts w:ascii="Times New Roman" w:hAnsi="Times New Roman" w:cs="Times New Roman"/>
+          <w:color w:val="000000" w:themeColor="text1"/>
+          <w:sz w:val="24"/>
+          <w:szCs w:val="24"/>
+        </w:rPr>
+        <w:t xml:space="preserve"> </w:t>
+      </w:r>
+      <w:r>
+        <w:rPr>
+          <w:rFonts w:ascii="Times New Roman" w:hAnsi="Times New Roman" w:cs="Times New Roman"/>
+          <w:color w:val="000000" w:themeColor="text1"/>
+          <w:sz w:val="24"/>
+          <w:szCs w:val="24"/>
+        </w:rPr>
+        <w:t xml:space="preserve">É importante frisar que </w:t>
+      </w:r>
+      <w:r>
+        <w:rPr>
+          <w:rFonts w:ascii="Times New Roman" w:hAnsi="Times New Roman" w:cs="Times New Roman"/>
+          <w:color w:val="000000" w:themeColor="text1"/>
+          <w:sz w:val="24"/>
+          <w:szCs w:val="24"/>
+        </w:rPr>
+        <w:t xml:space="preserve">o </w:t>
+      </w:r>
+      <w:r>
+        <w:rPr>
+          <w:rFonts w:ascii="Times New Roman" w:hAnsi="Times New Roman" w:cs="Times New Roman"/>
+          <w:color w:val="000000" w:themeColor="text1"/>
+          <w:sz w:val="24"/>
+          <w:szCs w:val="24"/>
+        </w:rPr>
+        <w:lastRenderedPageBreak/>
+        <w:t>gerente tem</w:t>
+      </w:r>
+      <w:r>
+        <w:rPr>
+          <w:rFonts w:ascii="Times New Roman" w:hAnsi="Times New Roman" w:cs="Times New Roman"/>
+          <w:color w:val="000000" w:themeColor="text1"/>
+          <w:sz w:val="24"/>
+          <w:szCs w:val="24"/>
+        </w:rPr>
+        <w:t xml:space="preserve"> CPF</w:t>
+      </w:r>
+      <w:r>
+        <w:rPr>
+          <w:rFonts w:ascii="Times New Roman" w:hAnsi="Times New Roman" w:cs="Times New Roman"/>
+          <w:color w:val="000000" w:themeColor="text1"/>
+          <w:sz w:val="24"/>
+          <w:szCs w:val="24"/>
+        </w:rPr>
+        <w:t xml:space="preserve">, nome, sexo, </w:t>
+      </w:r>
+      <w:r>
+        <w:rPr>
+          <w:rFonts w:ascii="Times New Roman" w:hAnsi="Times New Roman" w:cs="Times New Roman"/>
+          <w:color w:val="000000" w:themeColor="text1"/>
+          <w:sz w:val="24"/>
+          <w:szCs w:val="24"/>
+        </w:rPr>
+        <w:t>e salário</w:t>
+      </w:r>
+      <w:r>
+        <w:rPr>
+          <w:rFonts w:ascii="Times New Roman" w:hAnsi="Times New Roman" w:cs="Times New Roman"/>
+          <w:color w:val="000000" w:themeColor="text1"/>
+          <w:sz w:val="24"/>
+          <w:szCs w:val="24"/>
+        </w:rPr>
+        <w:t xml:space="preserve"> que varia mensalmente conforme a quantidade de alunos</w:t>
+      </w:r>
+      <w:r>
+        <w:rPr>
+          <w:rFonts w:ascii="Times New Roman" w:hAnsi="Times New Roman" w:cs="Times New Roman"/>
+          <w:color w:val="000000" w:themeColor="text1"/>
+          <w:sz w:val="24"/>
+          <w:szCs w:val="24"/>
+        </w:rPr>
+        <w:t xml:space="preserve"> frequentes</w:t>
+      </w:r>
+      <w:r>
+        <w:rPr>
+          <w:rFonts w:ascii="Times New Roman" w:hAnsi="Times New Roman" w:cs="Times New Roman"/>
+          <w:color w:val="000000" w:themeColor="text1"/>
+          <w:sz w:val="24"/>
+          <w:szCs w:val="24"/>
+        </w:rPr>
+        <w:t xml:space="preserve"> e lucro de vendas realizadas</w:t>
+      </w:r>
+      <w:r>
+        <w:rPr>
+          <w:rFonts w:ascii="Times New Roman" w:hAnsi="Times New Roman" w:cs="Times New Roman"/>
+          <w:color w:val="000000" w:themeColor="text1"/>
+          <w:sz w:val="24"/>
+          <w:szCs w:val="24"/>
+        </w:rPr>
+        <w:t xml:space="preserve">. </w:t>
+      </w:r>
+    </w:p>
+    <w:p>
+      <w:pPr>
+        <w:spacing w:after="0" w:line="360" w:lineRule="auto"/>
+        <w:ind w:firstLine="708"/>
+        <w:jc w:val="both"/>
+        <w:rPr>
+          <w:rFonts w:ascii="Times New Roman" w:hAnsi="Times New Roman" w:cs="Times New Roman"/>
+          <w:color w:val="000000" w:themeColor="text1"/>
+          <w:sz w:val="24"/>
+          <w:szCs w:val="24"/>
+        </w:rPr>
+      </w:pPr>
+      <w:r>
+        <w:rPr>
+          <w:rFonts w:ascii="Times New Roman" w:hAnsi="Times New Roman" w:cs="Times New Roman"/>
+          <w:color w:val="000000" w:themeColor="text1"/>
+          <w:sz w:val="24"/>
+          <w:szCs w:val="24"/>
+        </w:rPr>
+        <w:t>O estabelecimento tem</w:t>
+      </w:r>
+      <w:r>
+        <w:rPr>
+          <w:rFonts w:ascii="Times New Roman" w:hAnsi="Times New Roman" w:cs="Times New Roman"/>
+          <w:color w:val="000000" w:themeColor="text1"/>
+          <w:sz w:val="24"/>
+          <w:szCs w:val="24"/>
+        </w:rPr>
+        <w:t xml:space="preserve"> despesas </w:t>
+      </w:r>
+      <w:r>
+        <w:rPr>
+          <w:rFonts w:ascii="Times New Roman" w:hAnsi="Times New Roman" w:cs="Times New Roman"/>
+          <w:color w:val="000000" w:themeColor="text1"/>
+          <w:sz w:val="24"/>
+          <w:szCs w:val="24"/>
+        </w:rPr>
+        <w:t xml:space="preserve">que são de inteira </w:t>
+      </w:r>
+      <w:r>
+        <w:rPr>
+          <w:rFonts w:ascii="Times New Roman" w:hAnsi="Times New Roman" w:cs="Times New Roman"/>
+          <w:color w:val="000000" w:themeColor="text1"/>
+          <w:sz w:val="24"/>
+          <w:szCs w:val="24"/>
+        </w:rPr>
+        <w:t>responsabilidade do gerente,</w:t>
+      </w:r>
+      <w:r>
+        <w:rPr>
+          <w:rFonts w:ascii="Times New Roman" w:hAnsi="Times New Roman" w:cs="Times New Roman"/>
+          <w:color w:val="000000" w:themeColor="text1"/>
+          <w:sz w:val="24"/>
+          <w:szCs w:val="24"/>
+        </w:rPr>
+        <w:t xml:space="preserve"> geradas a partir de </w:t>
+      </w:r>
+      <w:r>
+        <w:rPr>
+          <w:rFonts w:ascii="Times New Roman" w:hAnsi="Times New Roman" w:cs="Times New Roman"/>
+          <w:color w:val="000000" w:themeColor="text1"/>
+          <w:sz w:val="24"/>
+          <w:szCs w:val="24"/>
+        </w:rPr>
+        <w:t>manutenção de equipamentos, conta de energia elétrica, conta d’</w:t>
+      </w:r>
+      <w:r>
+        <w:rPr>
+          <w:rFonts w:ascii="Times New Roman" w:hAnsi="Times New Roman" w:cs="Times New Roman"/>
+          <w:color w:val="000000" w:themeColor="text1"/>
+          <w:sz w:val="24"/>
+          <w:szCs w:val="24"/>
+        </w:rPr>
+        <w:t>a</w:t>
+      </w:r>
+      <w:r>
+        <w:rPr>
+          <w:rFonts w:ascii="Times New Roman" w:hAnsi="Times New Roman" w:cs="Times New Roman"/>
+          <w:color w:val="000000" w:themeColor="text1"/>
+          <w:sz w:val="24"/>
+          <w:szCs w:val="24"/>
+        </w:rPr>
+        <w:t>gua e com compras. As compras podem ser de equipamentos</w:t>
+      </w:r>
+      <w:r>
+        <w:rPr>
+          <w:rFonts w:ascii="Times New Roman" w:hAnsi="Times New Roman" w:cs="Times New Roman"/>
+          <w:color w:val="000000" w:themeColor="text1"/>
+          <w:sz w:val="24"/>
+          <w:szCs w:val="24"/>
+        </w:rPr>
+        <w:t xml:space="preserve"> fitness</w:t>
+      </w:r>
+      <w:r>
+        <w:rPr>
+          <w:rFonts w:ascii="Times New Roman" w:hAnsi="Times New Roman" w:cs="Times New Roman"/>
+          <w:color w:val="000000" w:themeColor="text1"/>
+          <w:sz w:val="24"/>
+          <w:szCs w:val="24"/>
+        </w:rPr>
+        <w:t>;</w:t>
+      </w:r>
+      <w:r>
+        <w:rPr>
+          <w:rFonts w:ascii="Times New Roman" w:hAnsi="Times New Roman" w:cs="Times New Roman"/>
+          <w:color w:val="000000" w:themeColor="text1"/>
+          <w:sz w:val="24"/>
+          <w:szCs w:val="24"/>
+        </w:rPr>
+        <w:t xml:space="preserve"> produtos de higiene e</w:t>
+      </w:r>
+      <w:r>
+        <w:rPr>
+          <w:rFonts w:ascii="Times New Roman" w:hAnsi="Times New Roman" w:cs="Times New Roman"/>
+          <w:color w:val="000000" w:themeColor="text1"/>
+          <w:sz w:val="24"/>
+          <w:szCs w:val="24"/>
+        </w:rPr>
+        <w:t xml:space="preserve"> produtos alimentares</w:t>
       </w:r>
       <w:r>
         <w:rPr>
@@ -957,132 +1534,6 @@
           <w:sz w:val="24"/>
           <w:szCs w:val="24"/>
         </w:rPr>
-        <w:t xml:space="preserve"> que </w:t>
-      </w:r>
-      <w:r>
-        <w:rPr>
-          <w:rFonts w:ascii="Times New Roman" w:hAnsi="Times New Roman" w:cs="Times New Roman"/>
-          <w:color w:val="000000" w:themeColor="text1"/>
-          <w:sz w:val="24"/>
-          <w:szCs w:val="24"/>
-        </w:rPr>
-        <w:t xml:space="preserve">são ponderadas em centímetros, </w:t>
-      </w:r>
-      <w:r>
-        <w:rPr>
-          <w:rFonts w:ascii="Times New Roman" w:hAnsi="Times New Roman" w:cs="Times New Roman"/>
-          <w:color w:val="000000" w:themeColor="text1"/>
-          <w:sz w:val="24"/>
-          <w:szCs w:val="24"/>
-        </w:rPr>
-        <w:t>compostas por medida</w:t>
-      </w:r>
-      <w:r>
-        <w:rPr>
-          <w:rFonts w:ascii="Times New Roman" w:hAnsi="Times New Roman" w:cs="Times New Roman"/>
-          <w:color w:val="000000" w:themeColor="text1"/>
-          <w:sz w:val="24"/>
-          <w:szCs w:val="24"/>
-        </w:rPr>
-        <w:t>s de</w:t>
-      </w:r>
-      <w:r>
-        <w:rPr>
-          <w:rFonts w:ascii="Times New Roman" w:hAnsi="Times New Roman" w:cs="Times New Roman"/>
-          <w:color w:val="000000" w:themeColor="text1"/>
-          <w:sz w:val="24"/>
-          <w:szCs w:val="24"/>
-        </w:rPr>
-        <w:t xml:space="preserve"> b</w:t>
-      </w:r>
-      <w:r>
-        <w:rPr>
-          <w:rFonts w:ascii="Times New Roman" w:hAnsi="Times New Roman" w:cs="Times New Roman"/>
-          <w:color w:val="000000" w:themeColor="text1"/>
-          <w:sz w:val="24"/>
-          <w:szCs w:val="24"/>
-        </w:rPr>
-        <w:t>raço</w:t>
-      </w:r>
-      <w:r>
-        <w:rPr>
-          <w:rFonts w:ascii="Times New Roman" w:hAnsi="Times New Roman" w:cs="Times New Roman"/>
-          <w:color w:val="000000" w:themeColor="text1"/>
-          <w:sz w:val="24"/>
-          <w:szCs w:val="24"/>
-        </w:rPr>
-        <w:t>s</w:t>
-      </w:r>
-      <w:r>
-        <w:rPr>
-          <w:rFonts w:ascii="Times New Roman" w:hAnsi="Times New Roman" w:cs="Times New Roman"/>
-          <w:color w:val="000000" w:themeColor="text1"/>
-          <w:sz w:val="24"/>
-          <w:szCs w:val="24"/>
-        </w:rPr>
-        <w:t xml:space="preserve">; deltoides; peitoral; </w:t>
-      </w:r>
-      <w:r>
-        <w:rPr>
-          <w:rFonts w:ascii="Times New Roman" w:hAnsi="Times New Roman" w:cs="Times New Roman"/>
-          <w:color w:val="000000" w:themeColor="text1"/>
-          <w:sz w:val="24"/>
-          <w:szCs w:val="24"/>
-        </w:rPr>
-        <w:t xml:space="preserve">abdome; </w:t>
-      </w:r>
-      <w:r>
-        <w:rPr>
-          <w:rFonts w:ascii="Times New Roman" w:hAnsi="Times New Roman" w:cs="Times New Roman"/>
-          <w:color w:val="000000" w:themeColor="text1"/>
-          <w:sz w:val="24"/>
-          <w:szCs w:val="24"/>
-        </w:rPr>
-        <w:t>coxa</w:t>
-      </w:r>
-      <w:r>
-        <w:rPr>
-          <w:rFonts w:ascii="Times New Roman" w:hAnsi="Times New Roman" w:cs="Times New Roman"/>
-          <w:color w:val="000000" w:themeColor="text1"/>
-          <w:sz w:val="24"/>
-          <w:szCs w:val="24"/>
-        </w:rPr>
-        <w:t>s</w:t>
-      </w:r>
-      <w:r>
-        <w:rPr>
-          <w:rFonts w:ascii="Times New Roman" w:hAnsi="Times New Roman" w:cs="Times New Roman"/>
-          <w:color w:val="000000" w:themeColor="text1"/>
-          <w:sz w:val="24"/>
-          <w:szCs w:val="24"/>
-        </w:rPr>
-        <w:t xml:space="preserve"> e panturrilhas. A</w:t>
-      </w:r>
-      <w:r>
-        <w:rPr>
-          <w:rFonts w:ascii="Times New Roman" w:hAnsi="Times New Roman" w:cs="Times New Roman"/>
-          <w:color w:val="000000" w:themeColor="text1"/>
-          <w:sz w:val="24"/>
-          <w:szCs w:val="24"/>
-        </w:rPr>
-        <w:t xml:space="preserve"> academia possui um </w:t>
-      </w:r>
-      <w:r>
-        <w:rPr>
-          <w:rFonts w:ascii="Times New Roman" w:hAnsi="Times New Roman" w:cs="Times New Roman"/>
-          <w:color w:val="000000" w:themeColor="text1"/>
-          <w:sz w:val="24"/>
-          <w:szCs w:val="24"/>
-        </w:rPr>
-        <w:t>gerente que gerencia de forma individual todo o negócio.</w:t>
-      </w:r>
-      <w:r>
-        <w:rPr>
-          <w:rFonts w:ascii="Times New Roman" w:hAnsi="Times New Roman" w:cs="Times New Roman"/>
-          <w:color w:val="000000" w:themeColor="text1"/>
-          <w:sz w:val="24"/>
-          <w:szCs w:val="24"/>
-        </w:rPr>
         <w:t xml:space="preserve"> </w:t>
       </w:r>
       <w:r>
@@ -1092,8 +1543,335 @@
           <w:sz w:val="24"/>
           <w:szCs w:val="24"/>
         </w:rPr>
-        <w:t xml:space="preserve">É importante frisar que </w:t>
-      </w:r>
+        <w:t>com</w:t>
+      </w:r>
+      <w:r>
+        <w:rPr>
+          <w:rFonts w:ascii="Times New Roman" w:hAnsi="Times New Roman" w:cs="Times New Roman"/>
+          <w:color w:val="000000" w:themeColor="text1"/>
+          <w:sz w:val="24"/>
+          <w:szCs w:val="24"/>
+        </w:rPr>
+        <w:t>o</w:t>
+      </w:r>
+      <w:r>
+        <w:rPr>
+          <w:rFonts w:ascii="Times New Roman" w:hAnsi="Times New Roman" w:cs="Times New Roman"/>
+          <w:color w:val="000000" w:themeColor="text1"/>
+          <w:sz w:val="24"/>
+          <w:szCs w:val="24"/>
+        </w:rPr>
+        <w:t xml:space="preserve"> suplementação</w:t>
+      </w:r>
+      <w:r>
+        <w:rPr>
+          <w:rFonts w:ascii="Times New Roman" w:hAnsi="Times New Roman" w:cs="Times New Roman"/>
+          <w:color w:val="000000" w:themeColor="text1"/>
+          <w:sz w:val="24"/>
+          <w:szCs w:val="24"/>
+        </w:rPr>
+        <w:t xml:space="preserve"> e gourmet</w:t>
+      </w:r>
+      <w:r>
+        <w:rPr>
+          <w:rFonts w:ascii="Times New Roman" w:hAnsi="Times New Roman" w:cs="Times New Roman"/>
+          <w:color w:val="000000" w:themeColor="text1"/>
+          <w:sz w:val="24"/>
+          <w:szCs w:val="24"/>
+        </w:rPr>
+        <w:t xml:space="preserve"> que serão revendidos</w:t>
+      </w:r>
+      <w:r>
+        <w:rPr>
+          <w:rFonts w:ascii="Times New Roman" w:hAnsi="Times New Roman" w:cs="Times New Roman"/>
+          <w:color w:val="000000" w:themeColor="text1"/>
+          <w:sz w:val="24"/>
+          <w:szCs w:val="24"/>
+        </w:rPr>
+        <w:t xml:space="preserve">. </w:t>
+      </w:r>
+    </w:p>
+    <w:p>
+      <w:pPr>
+        <w:spacing w:after="0" w:line="360" w:lineRule="auto"/>
+        <w:ind w:firstLine="708"/>
+        <w:jc w:val="both"/>
+        <w:rPr>
+          <w:rFonts w:ascii="Times New Roman" w:hAnsi="Times New Roman" w:cs="Times New Roman"/>
+          <w:color w:val="000000" w:themeColor="text1"/>
+          <w:sz w:val="24"/>
+          <w:szCs w:val="24"/>
+        </w:rPr>
+      </w:pPr>
+      <w:r>
+        <w:rPr>
+          <w:rFonts w:ascii="Times New Roman" w:hAnsi="Times New Roman" w:cs="Times New Roman"/>
+          <w:color w:val="000000" w:themeColor="text1"/>
+          <w:sz w:val="24"/>
+          <w:szCs w:val="24"/>
+        </w:rPr>
+        <w:t>A compra tem data, valor</w:t>
+      </w:r>
+      <w:r>
+        <w:rPr>
+          <w:rFonts w:ascii="Times New Roman" w:hAnsi="Times New Roman" w:cs="Times New Roman"/>
+          <w:color w:val="000000" w:themeColor="text1"/>
+          <w:sz w:val="24"/>
+          <w:szCs w:val="24"/>
+        </w:rPr>
+        <w:t xml:space="preserve">, </w:t>
+      </w:r>
+      <w:r>
+        <w:rPr>
+          <w:rFonts w:ascii="Times New Roman" w:hAnsi="Times New Roman" w:cs="Times New Roman"/>
+          <w:color w:val="000000" w:themeColor="text1"/>
+          <w:sz w:val="24"/>
+          <w:szCs w:val="24"/>
+        </w:rPr>
+        <w:t>fornecedor</w:t>
+      </w:r>
+      <w:r>
+        <w:rPr>
+          <w:rFonts w:ascii="Times New Roman" w:hAnsi="Times New Roman" w:cs="Times New Roman"/>
+          <w:color w:val="000000" w:themeColor="text1"/>
+          <w:sz w:val="24"/>
+          <w:szCs w:val="24"/>
+        </w:rPr>
+        <w:t>, forma de pagamento</w:t>
+      </w:r>
+      <w:r>
+        <w:rPr>
+          <w:rFonts w:ascii="Times New Roman" w:hAnsi="Times New Roman" w:cs="Times New Roman"/>
+          <w:color w:val="000000" w:themeColor="text1"/>
+          <w:sz w:val="24"/>
+          <w:szCs w:val="24"/>
+        </w:rPr>
+        <w:t xml:space="preserve"> – se a vista ou a prazo no cartão de crédito. Se a prazo, a compra necessita fazer uso de </w:t>
+      </w:r>
+      <w:r>
+        <w:rPr>
+          <w:rFonts w:ascii="Times New Roman" w:hAnsi="Times New Roman" w:cs="Times New Roman"/>
+          <w:color w:val="000000" w:themeColor="text1"/>
+          <w:sz w:val="24"/>
+          <w:szCs w:val="24"/>
+        </w:rPr>
+        <w:t xml:space="preserve">um </w:t>
+      </w:r>
+      <w:r>
+        <w:rPr>
+          <w:rFonts w:ascii="Times New Roman" w:hAnsi="Times New Roman" w:cs="Times New Roman"/>
+          <w:color w:val="000000" w:themeColor="text1"/>
+          <w:sz w:val="24"/>
+          <w:szCs w:val="24"/>
+        </w:rPr>
+        <w:t xml:space="preserve">cartão de crédito. </w:t>
+      </w:r>
+      <w:r>
+        <w:rPr>
+          <w:rFonts w:ascii="Times New Roman" w:hAnsi="Times New Roman" w:cs="Times New Roman"/>
+          <w:color w:val="000000" w:themeColor="text1"/>
+          <w:sz w:val="24"/>
+          <w:szCs w:val="24"/>
+        </w:rPr>
+        <w:t>Para o</w:t>
+      </w:r>
+      <w:r>
+        <w:rPr>
+          <w:rFonts w:ascii="Times New Roman" w:hAnsi="Times New Roman" w:cs="Times New Roman"/>
+          <w:color w:val="000000" w:themeColor="text1"/>
+          <w:sz w:val="24"/>
+          <w:szCs w:val="24"/>
+        </w:rPr>
+        <w:t xml:space="preserve"> cartão </w:t>
+      </w:r>
+      <w:r>
+        <w:rPr>
+          <w:rFonts w:ascii="Times New Roman" w:hAnsi="Times New Roman" w:cs="Times New Roman"/>
+          <w:color w:val="000000" w:themeColor="text1"/>
+          <w:sz w:val="24"/>
+          <w:szCs w:val="24"/>
+        </w:rPr>
+        <w:t xml:space="preserve">de crédito é preciso identificar número de </w:t>
+      </w:r>
+      <w:r>
+        <w:rPr>
+          <w:rFonts w:ascii="Times New Roman" w:hAnsi="Times New Roman" w:cs="Times New Roman"/>
+          <w:color w:val="000000" w:themeColor="text1"/>
+          <w:sz w:val="24"/>
+          <w:szCs w:val="24"/>
+        </w:rPr>
+        <w:t>parcelas</w:t>
+      </w:r>
+      <w:r>
+        <w:rPr>
+          <w:rFonts w:ascii="Times New Roman" w:hAnsi="Times New Roman" w:cs="Times New Roman"/>
+          <w:color w:val="000000" w:themeColor="text1"/>
+          <w:sz w:val="24"/>
+          <w:szCs w:val="24"/>
+        </w:rPr>
+        <w:t xml:space="preserve"> que a compra foi dividida</w:t>
+      </w:r>
+      <w:r>
+        <w:rPr>
+          <w:rFonts w:ascii="Times New Roman" w:hAnsi="Times New Roman" w:cs="Times New Roman"/>
+          <w:color w:val="000000" w:themeColor="text1"/>
+          <w:sz w:val="24"/>
+          <w:szCs w:val="24"/>
+        </w:rPr>
+        <w:t xml:space="preserve">, </w:t>
+      </w:r>
+      <w:r>
+        <w:rPr>
+          <w:rFonts w:ascii="Times New Roman" w:hAnsi="Times New Roman" w:cs="Times New Roman"/>
+          <w:color w:val="000000" w:themeColor="text1"/>
+          <w:sz w:val="24"/>
+          <w:szCs w:val="24"/>
+        </w:rPr>
+        <w:t xml:space="preserve">tipo de </w:t>
+      </w:r>
+      <w:r>
+        <w:rPr>
+          <w:rFonts w:ascii="Times New Roman" w:hAnsi="Times New Roman" w:cs="Times New Roman"/>
+          <w:color w:val="000000" w:themeColor="text1"/>
+          <w:sz w:val="24"/>
+          <w:szCs w:val="24"/>
+        </w:rPr>
+        <w:t>cartão de cré</w:t>
+      </w:r>
+      <w:r>
+        <w:rPr>
+          <w:rFonts w:ascii="Times New Roman" w:hAnsi="Times New Roman" w:cs="Times New Roman"/>
+          <w:color w:val="000000" w:themeColor="text1"/>
+          <w:sz w:val="24"/>
+          <w:szCs w:val="24"/>
+        </w:rPr>
+        <w:t>dito,</w:t>
+      </w:r>
+      <w:r>
+        <w:rPr>
+          <w:rFonts w:ascii="Times New Roman" w:hAnsi="Times New Roman" w:cs="Times New Roman"/>
+          <w:color w:val="000000" w:themeColor="text1"/>
+          <w:sz w:val="24"/>
+          <w:szCs w:val="24"/>
+        </w:rPr>
+        <w:t xml:space="preserve"> o banco,</w:t>
+      </w:r>
+      <w:r>
+        <w:rPr>
+          <w:rFonts w:ascii="Times New Roman" w:hAnsi="Times New Roman" w:cs="Times New Roman"/>
+          <w:color w:val="000000" w:themeColor="text1"/>
+          <w:sz w:val="24"/>
+          <w:szCs w:val="24"/>
+        </w:rPr>
+        <w:t xml:space="preserve"> titular do cartão</w:t>
+      </w:r>
+      <w:r>
+        <w:rPr>
+          <w:rFonts w:ascii="Times New Roman" w:hAnsi="Times New Roman" w:cs="Times New Roman"/>
+          <w:color w:val="000000" w:themeColor="text1"/>
+          <w:sz w:val="24"/>
+          <w:szCs w:val="24"/>
+        </w:rPr>
+        <w:t xml:space="preserve"> e data da fatura</w:t>
+      </w:r>
+      <w:r>
+        <w:rPr>
+          <w:rFonts w:ascii="Times New Roman" w:hAnsi="Times New Roman" w:cs="Times New Roman"/>
+          <w:color w:val="000000" w:themeColor="text1"/>
+          <w:sz w:val="24"/>
+          <w:szCs w:val="24"/>
+        </w:rPr>
+        <w:t>.</w:t>
+      </w:r>
+    </w:p>
+    <w:p>
+      <w:pPr>
+        <w:spacing w:after="0" w:line="360" w:lineRule="auto"/>
+        <w:ind w:firstLine="708"/>
+        <w:jc w:val="both"/>
+        <w:rPr>
+          <w:rFonts w:ascii="Times New Roman" w:hAnsi="Times New Roman" w:cs="Times New Roman"/>
+          <w:color w:val="000000" w:themeColor="text1"/>
+          <w:sz w:val="24"/>
+          <w:szCs w:val="24"/>
+        </w:rPr>
+      </w:pPr>
+      <w:r>
+        <w:rPr>
+          <w:rFonts w:ascii="Times New Roman" w:hAnsi="Times New Roman" w:cs="Times New Roman"/>
+          <w:color w:val="000000" w:themeColor="text1"/>
+          <w:sz w:val="24"/>
+          <w:szCs w:val="24"/>
+        </w:rPr>
+        <w:t>Em uma compra de equipamentos pode haver mais de um aparelho.</w:t>
+      </w:r>
+      <w:r>
+        <w:rPr>
+          <w:rFonts w:ascii="Times New Roman" w:hAnsi="Times New Roman" w:cs="Times New Roman"/>
+          <w:color w:val="000000" w:themeColor="text1"/>
+          <w:sz w:val="24"/>
+          <w:szCs w:val="24"/>
+        </w:rPr>
+        <w:t xml:space="preserve"> </w:t>
+      </w:r>
+      <w:r>
+        <w:rPr>
+          <w:rFonts w:ascii="Times New Roman" w:hAnsi="Times New Roman" w:cs="Times New Roman"/>
+          <w:color w:val="000000" w:themeColor="text1"/>
+          <w:sz w:val="24"/>
+          <w:szCs w:val="24"/>
+        </w:rPr>
+        <w:t>Os equipamentos</w:t>
+      </w:r>
+      <w:r>
+        <w:rPr>
+          <w:rFonts w:ascii="Times New Roman" w:hAnsi="Times New Roman" w:cs="Times New Roman"/>
+          <w:color w:val="000000" w:themeColor="text1"/>
+          <w:sz w:val="24"/>
+          <w:szCs w:val="24"/>
+        </w:rPr>
+        <w:t xml:space="preserve"> têm características,</w:t>
+      </w:r>
+      <w:r>
+        <w:rPr>
+          <w:rFonts w:ascii="Times New Roman" w:hAnsi="Times New Roman" w:cs="Times New Roman"/>
+          <w:color w:val="000000" w:themeColor="text1"/>
+          <w:sz w:val="24"/>
+          <w:szCs w:val="24"/>
+        </w:rPr>
+        <w:t xml:space="preserve"> </w:t>
+      </w:r>
+      <w:r>
+        <w:rPr>
+          <w:rFonts w:ascii="Times New Roman" w:hAnsi="Times New Roman" w:cs="Times New Roman"/>
+          <w:color w:val="000000" w:themeColor="text1"/>
+          <w:sz w:val="24"/>
+          <w:szCs w:val="24"/>
+        </w:rPr>
+        <w:t>tem</w:t>
+      </w:r>
+      <w:r>
+        <w:rPr>
+          <w:rFonts w:ascii="Times New Roman" w:hAnsi="Times New Roman" w:cs="Times New Roman"/>
+          <w:color w:val="000000" w:themeColor="text1"/>
+          <w:sz w:val="24"/>
+          <w:szCs w:val="24"/>
+        </w:rPr>
+        <w:t xml:space="preserve"> tipo de grupo muscular que trabalha, nome, carga máxima e mínima, diferença de peso entre pratos, fornecedor e fabricante. </w:t>
+      </w:r>
+    </w:p>
+    <w:p>
+      <w:pPr>
+        <w:spacing w:after="0" w:line="360" w:lineRule="auto"/>
+        <w:ind w:firstLine="708"/>
+        <w:jc w:val="both"/>
+        <w:rPr>
+          <w:rFonts w:ascii="Times New Roman" w:hAnsi="Times New Roman" w:cs="Times New Roman"/>
+          <w:color w:val="000000" w:themeColor="text1"/>
+          <w:sz w:val="24"/>
+          <w:szCs w:val="24"/>
+        </w:rPr>
+      </w:pPr>
       <w:bookmarkStart w:id="0" w:name="_GoBack"/>
       <w:bookmarkEnd w:id="0"/>
       <w:r>
@@ -1103,25 +1881,177 @@
           <w:sz w:val="24"/>
           <w:szCs w:val="24"/>
         </w:rPr>
-        <w:t>o gerente tem</w:t>
-      </w:r>
-      <w:r>
-        <w:rPr>
-          <w:rFonts w:ascii="Times New Roman" w:hAnsi="Times New Roman" w:cs="Times New Roman"/>
-          <w:color w:val="000000" w:themeColor="text1"/>
-          <w:sz w:val="24"/>
-          <w:szCs w:val="24"/>
-        </w:rPr>
-        <w:t xml:space="preserve"> CPF</w:t>
-      </w:r>
-      <w:r>
-        <w:rPr>
-          <w:rFonts w:ascii="Times New Roman" w:hAnsi="Times New Roman" w:cs="Times New Roman"/>
-          <w:color w:val="000000" w:themeColor="text1"/>
-          <w:sz w:val="24"/>
-          <w:szCs w:val="24"/>
-        </w:rPr>
-        <w:t xml:space="preserve">, nome, </w:t>
+        <w:t xml:space="preserve">Os produtos alimentares e de limpeza têm nome incluindo a marca, quantidade, valor, função, e número do pedido (gerado pelo sistema). </w:t>
+      </w:r>
+    </w:p>
+    <w:p>
+      <w:pPr>
+        <w:spacing w:after="0" w:line="360" w:lineRule="auto"/>
+        <w:ind w:firstLine="708"/>
+        <w:jc w:val="both"/>
+        <w:rPr>
+          <w:rFonts w:ascii="Times New Roman" w:hAnsi="Times New Roman" w:cs="Times New Roman"/>
+          <w:color w:val="000000" w:themeColor="text1"/>
+          <w:sz w:val="24"/>
+          <w:szCs w:val="24"/>
+        </w:rPr>
+      </w:pPr>
+    </w:p>
+    <w:p>
+      <w:pPr>
+        <w:spacing w:after="0" w:line="360" w:lineRule="auto"/>
+        <w:ind w:firstLine="708"/>
+        <w:jc w:val="both"/>
+        <w:rPr>
+          <w:rFonts w:ascii="Times New Roman" w:hAnsi="Times New Roman" w:cs="Times New Roman"/>
+          <w:color w:val="000000" w:themeColor="text1"/>
+          <w:sz w:val="24"/>
+          <w:szCs w:val="24"/>
+        </w:rPr>
+      </w:pPr>
+      <w:r>
+        <w:rPr>
+          <w:rFonts w:ascii="Times New Roman" w:hAnsi="Times New Roman" w:cs="Times New Roman"/>
+          <w:color w:val="000000" w:themeColor="text1"/>
+          <w:sz w:val="24"/>
+          <w:szCs w:val="24"/>
+        </w:rPr>
+        <w:t>A academia também tem vendas</w:t>
+      </w:r>
+      <w:r>
+        <w:rPr>
+          <w:rFonts w:ascii="Times New Roman" w:hAnsi="Times New Roman" w:cs="Times New Roman"/>
+          <w:color w:val="000000" w:themeColor="text1"/>
+          <w:sz w:val="24"/>
+          <w:szCs w:val="24"/>
+        </w:rPr>
+        <w:t xml:space="preserve"> de alimentícios que são os </w:t>
+      </w:r>
+      <w:r>
+        <w:rPr>
+          <w:rFonts w:ascii="Times New Roman" w:hAnsi="Times New Roman" w:cs="Times New Roman"/>
+          <w:color w:val="000000" w:themeColor="text1"/>
+          <w:sz w:val="24"/>
+          <w:szCs w:val="24"/>
+        </w:rPr>
+        <w:t>produtos</w:t>
+      </w:r>
+      <w:r>
+        <w:rPr>
+          <w:rFonts w:ascii="Times New Roman" w:hAnsi="Times New Roman" w:cs="Times New Roman"/>
+          <w:color w:val="000000" w:themeColor="text1"/>
+          <w:sz w:val="24"/>
+          <w:szCs w:val="24"/>
+        </w:rPr>
+        <w:t xml:space="preserve"> alimentares que possuem</w:t>
+      </w:r>
+      <w:r>
+        <w:rPr>
+          <w:rFonts w:ascii="Times New Roman" w:hAnsi="Times New Roman" w:cs="Times New Roman"/>
+          <w:color w:val="000000" w:themeColor="text1"/>
+          <w:sz w:val="24"/>
+          <w:szCs w:val="24"/>
+        </w:rPr>
+        <w:t xml:space="preserve"> </w:t>
+      </w:r>
+      <w:r>
+        <w:rPr>
+          <w:rFonts w:ascii="Times New Roman" w:hAnsi="Times New Roman" w:cs="Times New Roman"/>
+          <w:color w:val="000000" w:themeColor="text1"/>
+          <w:sz w:val="24"/>
+          <w:szCs w:val="24"/>
+        </w:rPr>
+        <w:t>nome do produto</w:t>
+      </w:r>
+      <w:r>
+        <w:rPr>
+          <w:rFonts w:ascii="Times New Roman" w:hAnsi="Times New Roman" w:cs="Times New Roman"/>
+          <w:color w:val="000000" w:themeColor="text1"/>
+          <w:sz w:val="24"/>
+          <w:szCs w:val="24"/>
+        </w:rPr>
+        <w:t xml:space="preserve">, quantidade, </w:t>
+      </w:r>
+      <w:r>
+        <w:rPr>
+          <w:rFonts w:ascii="Times New Roman" w:hAnsi="Times New Roman" w:cs="Times New Roman"/>
+          <w:color w:val="000000" w:themeColor="text1"/>
+          <w:sz w:val="24"/>
+          <w:szCs w:val="24"/>
+        </w:rPr>
+        <w:t>preço</w:t>
+      </w:r>
+      <w:r>
+        <w:rPr>
+          <w:rFonts w:ascii="Times New Roman" w:hAnsi="Times New Roman" w:cs="Times New Roman"/>
+          <w:color w:val="000000" w:themeColor="text1"/>
+          <w:sz w:val="24"/>
+          <w:szCs w:val="24"/>
+        </w:rPr>
+        <w:t>,</w:t>
+      </w:r>
+      <w:r>
+        <w:rPr>
+          <w:rFonts w:ascii="Times New Roman" w:hAnsi="Times New Roman" w:cs="Times New Roman"/>
+          <w:color w:val="000000" w:themeColor="text1"/>
+          <w:sz w:val="24"/>
+          <w:szCs w:val="24"/>
+        </w:rPr>
+        <w:t xml:space="preserve"> data, comprador</w:t>
+      </w:r>
+      <w:r>
+        <w:rPr>
+          <w:rFonts w:ascii="Times New Roman" w:hAnsi="Times New Roman" w:cs="Times New Roman"/>
+          <w:color w:val="000000" w:themeColor="text1"/>
+          <w:sz w:val="24"/>
+          <w:szCs w:val="24"/>
+        </w:rPr>
+        <w:t>, vencimento</w:t>
+      </w:r>
+      <w:r>
+        <w:rPr>
+          <w:rFonts w:ascii="Times New Roman" w:hAnsi="Times New Roman" w:cs="Times New Roman"/>
+          <w:color w:val="000000" w:themeColor="text1"/>
+          <w:sz w:val="24"/>
+          <w:szCs w:val="24"/>
+        </w:rPr>
+        <w:t xml:space="preserve"> e parcelamento. Os </w:t>
+      </w:r>
+      <w:r>
+        <w:rPr>
+          <w:rFonts w:ascii="Times New Roman" w:hAnsi="Times New Roman" w:cs="Times New Roman"/>
+          <w:color w:val="000000" w:themeColor="text1"/>
+          <w:sz w:val="24"/>
+          <w:szCs w:val="24"/>
+        </w:rPr>
+        <w:t>alunos</w:t>
+      </w:r>
+      <w:r>
+        <w:rPr>
+          <w:rFonts w:ascii="Times New Roman" w:hAnsi="Times New Roman" w:cs="Times New Roman"/>
+          <w:color w:val="000000" w:themeColor="text1"/>
+          <w:sz w:val="24"/>
+          <w:szCs w:val="24"/>
+        </w:rPr>
+        <w:t xml:space="preserve"> possuem treino, o treino po</w:t>
+      </w:r>
+      <w:r>
+        <w:rPr>
+          <w:rFonts w:ascii="Times New Roman" w:hAnsi="Times New Roman" w:cs="Times New Roman"/>
+          <w:color w:val="000000" w:themeColor="text1"/>
+          <w:sz w:val="24"/>
+          <w:szCs w:val="24"/>
+        </w:rPr>
+        <w:t>d</w:t>
+      </w:r>
+      <w:r>
+        <w:rPr>
+          <w:rFonts w:ascii="Times New Roman" w:hAnsi="Times New Roman" w:cs="Times New Roman"/>
+          <w:color w:val="000000" w:themeColor="text1"/>
+          <w:sz w:val="24"/>
+          <w:szCs w:val="24"/>
+        </w:rPr>
+        <w:t xml:space="preserve">e ser de vários tipos: tipo </w:t>
       </w:r>
       <w:proofErr w:type="gramStart"/>
       <w:r>
@@ -1131,16 +2061,25 @@
           <w:sz w:val="24"/>
           <w:szCs w:val="24"/>
         </w:rPr>
-        <w:t xml:space="preserve">sexo, </w:t>
-      </w:r>
-      <w:r>
-        <w:rPr>
-          <w:rFonts w:ascii="Times New Roman" w:hAnsi="Times New Roman" w:cs="Times New Roman"/>
-          <w:color w:val="000000" w:themeColor="text1"/>
-          <w:sz w:val="24"/>
-          <w:szCs w:val="24"/>
-        </w:rPr>
-        <w:t>e salário</w:t>
+        <w:t>A</w:t>
+      </w:r>
+      <w:r>
+        <w:rPr>
+          <w:rFonts w:ascii="Times New Roman" w:hAnsi="Times New Roman" w:cs="Times New Roman"/>
+          <w:color w:val="000000" w:themeColor="text1"/>
+          <w:sz w:val="24"/>
+          <w:szCs w:val="24"/>
+        </w:rPr>
+        <w:t xml:space="preserve">, </w:t>
+      </w:r>
+      <w:r>
+        <w:rPr>
+          <w:rFonts w:ascii="Times New Roman" w:hAnsi="Times New Roman" w:cs="Times New Roman"/>
+          <w:color w:val="000000" w:themeColor="text1"/>
+          <w:sz w:val="24"/>
+          <w:szCs w:val="24"/>
+        </w:rPr>
+        <w:t>AB</w:t>
       </w:r>
       <w:proofErr w:type="gramEnd"/>
       <w:r>
@@ -1150,109 +2089,97 @@
           <w:sz w:val="24"/>
           <w:szCs w:val="24"/>
         </w:rPr>
-        <w:t xml:space="preserve">. </w:t>
-      </w:r>
-      <w:proofErr w:type="gramStart"/>
-      <w:r>
-        <w:rPr>
-          <w:rFonts w:ascii="Times New Roman" w:hAnsi="Times New Roman" w:cs="Times New Roman"/>
-          <w:color w:val="000000" w:themeColor="text1"/>
-          <w:sz w:val="24"/>
-          <w:szCs w:val="24"/>
-        </w:rPr>
-        <w:t>O estabelecimento têm</w:t>
-      </w:r>
-      <w:proofErr w:type="gramEnd"/>
-      <w:r>
-        <w:rPr>
-          <w:rFonts w:ascii="Times New Roman" w:hAnsi="Times New Roman" w:cs="Times New Roman"/>
-          <w:color w:val="000000" w:themeColor="text1"/>
-          <w:sz w:val="24"/>
-          <w:szCs w:val="24"/>
-        </w:rPr>
-        <w:t xml:space="preserve"> despesas </w:t>
-      </w:r>
-      <w:r>
-        <w:rPr>
-          <w:rFonts w:ascii="Times New Roman" w:hAnsi="Times New Roman" w:cs="Times New Roman"/>
-          <w:color w:val="000000" w:themeColor="text1"/>
-          <w:sz w:val="24"/>
-          <w:szCs w:val="24"/>
-        </w:rPr>
-        <w:t xml:space="preserve">que são de inteira responsabilidade do gerente, que </w:t>
-      </w:r>
-      <w:r>
-        <w:rPr>
-          <w:rFonts w:ascii="Times New Roman" w:hAnsi="Times New Roman" w:cs="Times New Roman"/>
-          <w:color w:val="000000" w:themeColor="text1"/>
-          <w:sz w:val="24"/>
-          <w:szCs w:val="24"/>
-        </w:rPr>
-        <w:t xml:space="preserve">são geradas a partir de </w:t>
-      </w:r>
-      <w:r>
-        <w:rPr>
-          <w:rFonts w:ascii="Times New Roman" w:hAnsi="Times New Roman" w:cs="Times New Roman"/>
-          <w:color w:val="000000" w:themeColor="text1"/>
-          <w:sz w:val="24"/>
-          <w:szCs w:val="24"/>
-        </w:rPr>
-        <w:t>manutenção de equipamentos, conta de energia elétrica, conta d’</w:t>
-      </w:r>
-      <w:r>
-        <w:rPr>
-          <w:rFonts w:ascii="Times New Roman" w:hAnsi="Times New Roman" w:cs="Times New Roman"/>
-          <w:color w:val="000000" w:themeColor="text1"/>
-          <w:sz w:val="24"/>
-          <w:szCs w:val="24"/>
-        </w:rPr>
-        <w:t>a</w:t>
-      </w:r>
-      <w:r>
-        <w:rPr>
-          <w:rFonts w:ascii="Times New Roman" w:hAnsi="Times New Roman" w:cs="Times New Roman"/>
-          <w:color w:val="000000" w:themeColor="text1"/>
-          <w:sz w:val="24"/>
-          <w:szCs w:val="24"/>
-        </w:rPr>
-        <w:t xml:space="preserve">gua e com compras. </w:t>
-      </w:r>
-      <w:r>
-        <w:rPr>
-          <w:rFonts w:ascii="Times New Roman" w:hAnsi="Times New Roman" w:cs="Times New Roman"/>
-          <w:color w:val="000000" w:themeColor="text1"/>
-          <w:sz w:val="24"/>
-          <w:szCs w:val="24"/>
-        </w:rPr>
-        <w:lastRenderedPageBreak/>
-        <w:t>As compras podem ser de equipamentos</w:t>
-      </w:r>
-      <w:r>
-        <w:rPr>
-          <w:rFonts w:ascii="Times New Roman" w:hAnsi="Times New Roman" w:cs="Times New Roman"/>
-          <w:color w:val="000000" w:themeColor="text1"/>
-          <w:sz w:val="24"/>
-          <w:szCs w:val="24"/>
-        </w:rPr>
-        <w:t>, produtos de higiene e</w:t>
-      </w:r>
-      <w:r>
-        <w:rPr>
-          <w:rFonts w:ascii="Times New Roman" w:hAnsi="Times New Roman" w:cs="Times New Roman"/>
-          <w:color w:val="000000" w:themeColor="text1"/>
-          <w:sz w:val="24"/>
-          <w:szCs w:val="24"/>
-        </w:rPr>
-        <w:t xml:space="preserve"> produtos alimentares</w:t>
-      </w:r>
-      <w:r>
-        <w:rPr>
-          <w:rFonts w:ascii="Times New Roman" w:hAnsi="Times New Roman" w:cs="Times New Roman"/>
-          <w:color w:val="000000" w:themeColor="text1"/>
-          <w:sz w:val="24"/>
-          <w:szCs w:val="24"/>
-        </w:rPr>
-        <w:t>,</w:t>
+        <w:t>, ABC, ABCD, ABCDE</w:t>
+      </w:r>
+      <w:r>
+        <w:rPr>
+          <w:rFonts w:ascii="Times New Roman" w:hAnsi="Times New Roman" w:cs="Times New Roman"/>
+          <w:color w:val="000000" w:themeColor="text1"/>
+          <w:sz w:val="24"/>
+          <w:szCs w:val="24"/>
+        </w:rPr>
+        <w:t>, ABCDEF</w:t>
+      </w:r>
+      <w:r>
+        <w:rPr>
+          <w:rFonts w:ascii="Times New Roman" w:hAnsi="Times New Roman" w:cs="Times New Roman"/>
+          <w:color w:val="000000" w:themeColor="text1"/>
+          <w:sz w:val="24"/>
+          <w:szCs w:val="24"/>
+        </w:rPr>
+        <w:t xml:space="preserve"> e suas variações</w:t>
+      </w:r>
+      <w:r>
+        <w:rPr>
+          <w:rFonts w:ascii="Times New Roman" w:hAnsi="Times New Roman" w:cs="Times New Roman"/>
+          <w:color w:val="000000" w:themeColor="text1"/>
+          <w:sz w:val="24"/>
+          <w:szCs w:val="24"/>
+        </w:rPr>
+        <w:t>.</w:t>
+      </w:r>
+      <w:r>
+        <w:rPr>
+          <w:rFonts w:ascii="Times New Roman" w:hAnsi="Times New Roman" w:cs="Times New Roman"/>
+          <w:color w:val="000000" w:themeColor="text1"/>
+          <w:sz w:val="24"/>
+          <w:szCs w:val="24"/>
+        </w:rPr>
+        <w:t xml:space="preserve"> Cada aluno pode ter apenas uma variação de treino.</w:t>
+      </w:r>
+      <w:r>
+        <w:rPr>
+          <w:rFonts w:ascii="Times New Roman" w:hAnsi="Times New Roman" w:cs="Times New Roman"/>
+          <w:color w:val="000000" w:themeColor="text1"/>
+          <w:sz w:val="24"/>
+          <w:szCs w:val="24"/>
+        </w:rPr>
+        <w:t xml:space="preserve"> Cada treino tem exercícios.</w:t>
+      </w:r>
+      <w:r>
+        <w:rPr>
+          <w:rFonts w:ascii="Times New Roman" w:hAnsi="Times New Roman" w:cs="Times New Roman"/>
+          <w:color w:val="000000" w:themeColor="text1"/>
+          <w:sz w:val="24"/>
+          <w:szCs w:val="24"/>
+        </w:rPr>
+        <w:t xml:space="preserve"> Os exercícios </w:t>
+      </w:r>
+      <w:r>
+        <w:rPr>
+          <w:rFonts w:ascii="Times New Roman" w:hAnsi="Times New Roman" w:cs="Times New Roman"/>
+          <w:color w:val="000000" w:themeColor="text1"/>
+          <w:sz w:val="24"/>
+          <w:szCs w:val="24"/>
+        </w:rPr>
+        <w:t>são particulares a cada grup</w:t>
+      </w:r>
+      <w:r>
+        <w:rPr>
+          <w:rFonts w:ascii="Times New Roman" w:hAnsi="Times New Roman" w:cs="Times New Roman"/>
+          <w:color w:val="000000" w:themeColor="text1"/>
+          <w:sz w:val="24"/>
+          <w:szCs w:val="24"/>
+        </w:rPr>
+        <w:t xml:space="preserve">o muscular. </w:t>
+      </w:r>
+      <w:r>
+        <w:rPr>
+          <w:rFonts w:ascii="Times New Roman" w:hAnsi="Times New Roman" w:cs="Times New Roman"/>
+          <w:color w:val="000000" w:themeColor="text1"/>
+          <w:sz w:val="24"/>
+          <w:szCs w:val="24"/>
+        </w:rPr>
+        <w:t>Existem exercícios para peitoral, dorsal, membro inf</w:t>
+      </w:r>
+      <w:r>
+        <w:rPr>
+          <w:rFonts w:ascii="Times New Roman" w:hAnsi="Times New Roman" w:cs="Times New Roman"/>
+          <w:color w:val="000000" w:themeColor="text1"/>
+          <w:sz w:val="24"/>
+          <w:szCs w:val="24"/>
+        </w:rPr>
+        <w:t>erior, antebraço, ombro, abdome,</w:t>
       </w:r>
       <w:r>
         <w:rPr>
@@ -1270,216 +2197,80 @@
           <w:sz w:val="24"/>
           <w:szCs w:val="24"/>
         </w:rPr>
-        <w:t>com</w:t>
-      </w:r>
-      <w:r>
-        <w:rPr>
-          <w:rFonts w:ascii="Times New Roman" w:hAnsi="Times New Roman" w:cs="Times New Roman"/>
-          <w:color w:val="000000" w:themeColor="text1"/>
-          <w:sz w:val="24"/>
-          <w:szCs w:val="24"/>
-        </w:rPr>
-        <w:t>o</w:t>
-      </w:r>
-      <w:r>
-        <w:rPr>
-          <w:rFonts w:ascii="Times New Roman" w:hAnsi="Times New Roman" w:cs="Times New Roman"/>
-          <w:color w:val="000000" w:themeColor="text1"/>
-          <w:sz w:val="24"/>
-          <w:szCs w:val="24"/>
-        </w:rPr>
-        <w:t xml:space="preserve"> suplementação. A compra tem data, valor</w:t>
-      </w:r>
-      <w:r>
-        <w:rPr>
-          <w:rFonts w:ascii="Times New Roman" w:hAnsi="Times New Roman" w:cs="Times New Roman"/>
-          <w:color w:val="000000" w:themeColor="text1"/>
-          <w:sz w:val="24"/>
-          <w:szCs w:val="24"/>
-        </w:rPr>
-        <w:t xml:space="preserve">, </w:t>
-      </w:r>
-      <w:r>
-        <w:rPr>
-          <w:rFonts w:ascii="Times New Roman" w:hAnsi="Times New Roman" w:cs="Times New Roman"/>
-          <w:color w:val="000000" w:themeColor="text1"/>
-          <w:sz w:val="24"/>
-          <w:szCs w:val="24"/>
-        </w:rPr>
-        <w:t>fornecedor</w:t>
-      </w:r>
-      <w:r>
-        <w:rPr>
-          <w:rFonts w:ascii="Times New Roman" w:hAnsi="Times New Roman" w:cs="Times New Roman"/>
-          <w:color w:val="000000" w:themeColor="text1"/>
-          <w:sz w:val="24"/>
-          <w:szCs w:val="24"/>
-        </w:rPr>
-        <w:t>, forma de pagamento, parcelas, cartão de credito,</w:t>
-      </w:r>
-      <w:r>
-        <w:rPr>
-          <w:rFonts w:ascii="Times New Roman" w:hAnsi="Times New Roman" w:cs="Times New Roman"/>
-          <w:color w:val="000000" w:themeColor="text1"/>
-          <w:sz w:val="24"/>
-          <w:szCs w:val="24"/>
-        </w:rPr>
-        <w:t xml:space="preserve"> titular do cartão</w:t>
-      </w:r>
-      <w:r>
-        <w:rPr>
-          <w:rFonts w:ascii="Times New Roman" w:hAnsi="Times New Roman" w:cs="Times New Roman"/>
-          <w:color w:val="000000" w:themeColor="text1"/>
-          <w:sz w:val="24"/>
-          <w:szCs w:val="24"/>
-        </w:rPr>
-        <w:t xml:space="preserve"> e desconto</w:t>
-      </w:r>
-      <w:r>
-        <w:rPr>
-          <w:rFonts w:ascii="Times New Roman" w:hAnsi="Times New Roman" w:cs="Times New Roman"/>
-          <w:color w:val="000000" w:themeColor="text1"/>
-          <w:sz w:val="24"/>
-          <w:szCs w:val="24"/>
-        </w:rPr>
-        <w:t>. A academia também tem vendas</w:t>
-      </w:r>
-      <w:r>
-        <w:rPr>
-          <w:rFonts w:ascii="Times New Roman" w:hAnsi="Times New Roman" w:cs="Times New Roman"/>
-          <w:color w:val="000000" w:themeColor="text1"/>
-          <w:sz w:val="24"/>
-          <w:szCs w:val="24"/>
-        </w:rPr>
-        <w:t xml:space="preserve"> de alimentícios – suplementos alimentares e gourmet -</w:t>
-      </w:r>
-      <w:r>
-        <w:rPr>
-          <w:rFonts w:ascii="Times New Roman" w:hAnsi="Times New Roman" w:cs="Times New Roman"/>
-          <w:color w:val="000000" w:themeColor="text1"/>
-          <w:sz w:val="24"/>
-          <w:szCs w:val="24"/>
-        </w:rPr>
-        <w:t xml:space="preserve"> que possui </w:t>
-      </w:r>
-      <w:r>
-        <w:rPr>
-          <w:rFonts w:ascii="Times New Roman" w:hAnsi="Times New Roman" w:cs="Times New Roman"/>
-          <w:color w:val="000000" w:themeColor="text1"/>
-          <w:sz w:val="24"/>
-          <w:szCs w:val="24"/>
-        </w:rPr>
-        <w:t>nome do produto</w:t>
-      </w:r>
-      <w:r>
-        <w:rPr>
-          <w:rFonts w:ascii="Times New Roman" w:hAnsi="Times New Roman" w:cs="Times New Roman"/>
-          <w:color w:val="000000" w:themeColor="text1"/>
-          <w:sz w:val="24"/>
-          <w:szCs w:val="24"/>
-        </w:rPr>
-        <w:t>, quantidade, valor,</w:t>
-      </w:r>
-      <w:r>
-        <w:rPr>
-          <w:rFonts w:ascii="Times New Roman" w:hAnsi="Times New Roman" w:cs="Times New Roman"/>
-          <w:color w:val="000000" w:themeColor="text1"/>
-          <w:sz w:val="24"/>
-          <w:szCs w:val="24"/>
-        </w:rPr>
-        <w:t xml:space="preserve"> data, comprador</w:t>
-      </w:r>
-      <w:r>
-        <w:rPr>
-          <w:rFonts w:ascii="Times New Roman" w:hAnsi="Times New Roman" w:cs="Times New Roman"/>
-          <w:color w:val="000000" w:themeColor="text1"/>
-          <w:sz w:val="24"/>
-          <w:szCs w:val="24"/>
-        </w:rPr>
-        <w:t>, vencimento</w:t>
-      </w:r>
-      <w:r>
-        <w:rPr>
-          <w:rFonts w:ascii="Times New Roman" w:hAnsi="Times New Roman" w:cs="Times New Roman"/>
-          <w:color w:val="000000" w:themeColor="text1"/>
-          <w:sz w:val="24"/>
-          <w:szCs w:val="24"/>
-        </w:rPr>
-        <w:t xml:space="preserve"> e parcelamento. Os clientes possuem treino, o treino po</w:t>
-      </w:r>
-      <w:r>
-        <w:rPr>
-          <w:rFonts w:ascii="Times New Roman" w:hAnsi="Times New Roman" w:cs="Times New Roman"/>
-          <w:color w:val="000000" w:themeColor="text1"/>
-          <w:sz w:val="24"/>
-          <w:szCs w:val="24"/>
-        </w:rPr>
-        <w:t>d</w:t>
-      </w:r>
-      <w:r>
-        <w:rPr>
-          <w:rFonts w:ascii="Times New Roman" w:hAnsi="Times New Roman" w:cs="Times New Roman"/>
-          <w:color w:val="000000" w:themeColor="text1"/>
-          <w:sz w:val="24"/>
-          <w:szCs w:val="24"/>
-        </w:rPr>
-        <w:t xml:space="preserve">e ser de vários tipos: tipo </w:t>
-      </w:r>
-      <w:proofErr w:type="gramStart"/>
-      <w:r>
-        <w:rPr>
-          <w:rFonts w:ascii="Times New Roman" w:hAnsi="Times New Roman" w:cs="Times New Roman"/>
-          <w:color w:val="000000" w:themeColor="text1"/>
-          <w:sz w:val="24"/>
-          <w:szCs w:val="24"/>
-        </w:rPr>
-        <w:t>A</w:t>
-      </w:r>
-      <w:r>
-        <w:rPr>
-          <w:rFonts w:ascii="Times New Roman" w:hAnsi="Times New Roman" w:cs="Times New Roman"/>
-          <w:color w:val="000000" w:themeColor="text1"/>
-          <w:sz w:val="24"/>
-          <w:szCs w:val="24"/>
-        </w:rPr>
-        <w:t xml:space="preserve">, </w:t>
-      </w:r>
-      <w:r>
-        <w:rPr>
-          <w:rFonts w:ascii="Times New Roman" w:hAnsi="Times New Roman" w:cs="Times New Roman"/>
-          <w:color w:val="000000" w:themeColor="text1"/>
-          <w:sz w:val="24"/>
-          <w:szCs w:val="24"/>
-        </w:rPr>
-        <w:t>AB</w:t>
-      </w:r>
-      <w:proofErr w:type="gramEnd"/>
-      <w:r>
-        <w:rPr>
-          <w:rFonts w:ascii="Times New Roman" w:hAnsi="Times New Roman" w:cs="Times New Roman"/>
-          <w:color w:val="000000" w:themeColor="text1"/>
-          <w:sz w:val="24"/>
-          <w:szCs w:val="24"/>
-        </w:rPr>
-        <w:t>, ABC, ABCD, ABCDE</w:t>
-      </w:r>
-      <w:r>
-        <w:rPr>
-          <w:rFonts w:ascii="Times New Roman" w:hAnsi="Times New Roman" w:cs="Times New Roman"/>
-          <w:color w:val="000000" w:themeColor="text1"/>
-          <w:sz w:val="24"/>
-          <w:szCs w:val="24"/>
-        </w:rPr>
-        <w:t>, ABCDEF</w:t>
-      </w:r>
-      <w:r>
-        <w:rPr>
-          <w:rFonts w:ascii="Times New Roman" w:hAnsi="Times New Roman" w:cs="Times New Roman"/>
-          <w:color w:val="000000" w:themeColor="text1"/>
-          <w:sz w:val="24"/>
-          <w:szCs w:val="24"/>
-        </w:rPr>
-        <w:t xml:space="preserve"> e suas variações</w:t>
+        <w:t xml:space="preserve">braço e </w:t>
+      </w:r>
+      <w:r>
+        <w:rPr>
+          <w:rFonts w:ascii="Times New Roman" w:hAnsi="Times New Roman" w:cs="Times New Roman"/>
+          <w:color w:val="000000" w:themeColor="text1"/>
+          <w:sz w:val="24"/>
+          <w:szCs w:val="24"/>
+        </w:rPr>
+        <w:t xml:space="preserve">trapézio. Cada exercício tem suas séries e quantidade de repetições, uso de carga, intervalo entre as séries, intervalo entre as repetições, tempo estimado, </w:t>
+      </w:r>
+      <w:r>
+        <w:rPr>
+          <w:rFonts w:ascii="Times New Roman" w:hAnsi="Times New Roman" w:cs="Times New Roman"/>
+          <w:color w:val="000000" w:themeColor="text1"/>
+          <w:sz w:val="24"/>
+          <w:szCs w:val="24"/>
+        </w:rPr>
+        <w:t>se é Drop S</w:t>
+      </w:r>
+      <w:r>
+        <w:rPr>
+          <w:rFonts w:ascii="Times New Roman" w:hAnsi="Times New Roman" w:cs="Times New Roman"/>
+          <w:color w:val="000000" w:themeColor="text1"/>
+          <w:sz w:val="24"/>
+          <w:szCs w:val="24"/>
+        </w:rPr>
+        <w:t>et,</w:t>
+      </w:r>
+      <w:r>
+        <w:rPr>
+          <w:rFonts w:ascii="Times New Roman" w:hAnsi="Times New Roman" w:cs="Times New Roman"/>
+          <w:color w:val="000000" w:themeColor="text1"/>
+          <w:sz w:val="24"/>
+          <w:szCs w:val="24"/>
+        </w:rPr>
+        <w:t xml:space="preserve"> </w:t>
+      </w:r>
+      <w:r>
+        <w:rPr>
+          <w:rFonts w:ascii="Times New Roman" w:hAnsi="Times New Roman" w:cs="Times New Roman"/>
+          <w:color w:val="000000" w:themeColor="text1"/>
+          <w:sz w:val="24"/>
+          <w:szCs w:val="24"/>
+        </w:rPr>
+        <w:t>e se é conjugado</w:t>
+      </w:r>
+      <w:r>
+        <w:rPr>
+          <w:rFonts w:ascii="Times New Roman" w:hAnsi="Times New Roman" w:cs="Times New Roman"/>
+          <w:color w:val="000000" w:themeColor="text1"/>
+          <w:sz w:val="24"/>
+          <w:szCs w:val="24"/>
+        </w:rPr>
+        <w:t xml:space="preserve"> (</w:t>
+      </w:r>
+      <w:r>
+        <w:rPr>
+          <w:rFonts w:ascii="Times New Roman" w:hAnsi="Times New Roman" w:cs="Times New Roman"/>
+          <w:color w:val="000000" w:themeColor="text1"/>
+          <w:sz w:val="24"/>
+          <w:szCs w:val="24"/>
+          <w:shd w:val="clear" w:color="auto" w:fill="F2F2F2"/>
+        </w:rPr>
+        <w:t>quando dois ou mais exercício são realizados de forma seguida, sem intervalo</w:t>
+      </w:r>
+      <w:r>
+        <w:rPr>
+          <w:rFonts w:ascii="Times New Roman" w:hAnsi="Times New Roman" w:cs="Times New Roman"/>
+          <w:color w:val="000000" w:themeColor="text1"/>
+          <w:sz w:val="24"/>
+          <w:szCs w:val="24"/>
+        </w:rPr>
+        <w:t>)</w:t>
       </w:r>
       <w:r>
         <w:rPr>
@@ -1497,360 +2288,7 @@
           <w:sz w:val="24"/>
           <w:szCs w:val="24"/>
         </w:rPr>
-        <w:t xml:space="preserve"> Cada aluno pode ter apenas uma variação de treino.</w:t>
-      </w:r>
-      <w:r>
-        <w:rPr>
-          <w:rFonts w:ascii="Times New Roman" w:hAnsi="Times New Roman" w:cs="Times New Roman"/>
-          <w:color w:val="000000" w:themeColor="text1"/>
-          <w:sz w:val="24"/>
-          <w:szCs w:val="24"/>
-        </w:rPr>
-        <w:t xml:space="preserve"> Cada treino tem exercícios.</w:t>
-      </w:r>
-      <w:r>
-        <w:rPr>
-          <w:rFonts w:ascii="Times New Roman" w:hAnsi="Times New Roman" w:cs="Times New Roman"/>
-          <w:color w:val="000000" w:themeColor="text1"/>
-          <w:sz w:val="24"/>
-          <w:szCs w:val="24"/>
-        </w:rPr>
-        <w:t xml:space="preserve"> Os exercícios </w:t>
-      </w:r>
-      <w:r>
-        <w:rPr>
-          <w:rFonts w:ascii="Times New Roman" w:hAnsi="Times New Roman" w:cs="Times New Roman"/>
-          <w:color w:val="000000" w:themeColor="text1"/>
-          <w:sz w:val="24"/>
-          <w:szCs w:val="24"/>
-        </w:rPr>
-        <w:t>são particulares a cada grup</w:t>
-      </w:r>
-      <w:r>
-        <w:rPr>
-          <w:rFonts w:ascii="Times New Roman" w:hAnsi="Times New Roman" w:cs="Times New Roman"/>
-          <w:color w:val="000000" w:themeColor="text1"/>
-          <w:sz w:val="24"/>
-          <w:szCs w:val="24"/>
-        </w:rPr>
-        <w:t xml:space="preserve">o muscular. </w:t>
-      </w:r>
-      <w:r>
-        <w:rPr>
-          <w:rFonts w:ascii="Times New Roman" w:hAnsi="Times New Roman" w:cs="Times New Roman"/>
-          <w:color w:val="000000" w:themeColor="text1"/>
-          <w:sz w:val="24"/>
-          <w:szCs w:val="24"/>
-        </w:rPr>
-        <w:t xml:space="preserve">Existem exercícios para peitoral, dorsal, membro inferior, antebraço, ombro, abdome; e suas subdivisões, bíceps braquial, tríceps e trapézio. Cada exercício tem suas séries e quantidade de repetições, uso de carga, intervalo entre as séries, intervalo entre as repetições, tempo estimado, </w:t>
-      </w:r>
-      <w:r>
-        <w:rPr>
-          <w:rFonts w:ascii="Times New Roman" w:hAnsi="Times New Roman" w:cs="Times New Roman"/>
-          <w:color w:val="000000" w:themeColor="text1"/>
-          <w:sz w:val="24"/>
-          <w:szCs w:val="24"/>
-        </w:rPr>
-        <w:t>se é Drop S</w:t>
-      </w:r>
-      <w:r>
-        <w:rPr>
-          <w:rFonts w:ascii="Times New Roman" w:hAnsi="Times New Roman" w:cs="Times New Roman"/>
-          <w:color w:val="000000" w:themeColor="text1"/>
-          <w:sz w:val="24"/>
-          <w:szCs w:val="24"/>
-        </w:rPr>
-        <w:t>et</w:t>
-      </w:r>
-      <w:r>
-        <w:rPr>
-          <w:rFonts w:ascii="Times New Roman" w:hAnsi="Times New Roman" w:cs="Times New Roman"/>
-          <w:color w:val="000000" w:themeColor="text1"/>
-          <w:sz w:val="24"/>
-          <w:szCs w:val="24"/>
-        </w:rPr>
-        <w:t xml:space="preserve"> (</w:t>
-      </w:r>
-      <w:r>
-        <w:rPr>
-          <w:rFonts w:ascii="Times New Roman" w:hAnsi="Times New Roman" w:cs="Times New Roman"/>
-          <w:color w:val="000000" w:themeColor="text1"/>
-          <w:sz w:val="24"/>
-          <w:szCs w:val="24"/>
-          <w:shd w:val="clear" w:color="auto" w:fill="FFFFFF"/>
-        </w:rPr>
-        <w:t>é uma técnica de treinamento utilizada para o ganho de massa muscular. O processo se inicia com o levantamento de uma carga pesada, que tem o objetivo de levar o atleta a exaustão. Em seguida, o exercício continua com um peso mais leve sem descanso</w:t>
-      </w:r>
-      <w:r>
-        <w:rPr>
-          <w:rFonts w:ascii="Times New Roman" w:hAnsi="Times New Roman" w:cs="Times New Roman"/>
-          <w:color w:val="000000" w:themeColor="text1"/>
-          <w:sz w:val="24"/>
-          <w:szCs w:val="24"/>
-        </w:rPr>
-        <w:t>)</w:t>
-      </w:r>
-      <w:r>
-        <w:rPr>
-          <w:rFonts w:ascii="Times New Roman" w:hAnsi="Times New Roman" w:cs="Times New Roman"/>
-          <w:color w:val="000000" w:themeColor="text1"/>
-          <w:sz w:val="24"/>
-          <w:szCs w:val="24"/>
-        </w:rPr>
-        <w:t>,</w:t>
-      </w:r>
-      <w:r>
-        <w:rPr>
-          <w:rFonts w:ascii="Times New Roman" w:hAnsi="Times New Roman" w:cs="Times New Roman"/>
-          <w:color w:val="000000" w:themeColor="text1"/>
-          <w:sz w:val="24"/>
-          <w:szCs w:val="24"/>
-        </w:rPr>
-        <w:t xml:space="preserve"> </w:t>
-      </w:r>
-      <w:r>
-        <w:rPr>
-          <w:rFonts w:ascii="Times New Roman" w:hAnsi="Times New Roman" w:cs="Times New Roman"/>
-          <w:color w:val="000000" w:themeColor="text1"/>
-          <w:sz w:val="24"/>
-          <w:szCs w:val="24"/>
-        </w:rPr>
-        <w:t>e se é conjugado</w:t>
-      </w:r>
-      <w:r>
-        <w:rPr>
-          <w:rFonts w:ascii="Times New Roman" w:hAnsi="Times New Roman" w:cs="Times New Roman"/>
-          <w:color w:val="000000" w:themeColor="text1"/>
-          <w:sz w:val="24"/>
-          <w:szCs w:val="24"/>
-        </w:rPr>
-        <w:t xml:space="preserve"> (</w:t>
-      </w:r>
-      <w:r>
-        <w:rPr>
-          <w:rFonts w:ascii="Times New Roman" w:hAnsi="Times New Roman" w:cs="Times New Roman"/>
-          <w:color w:val="000000" w:themeColor="text1"/>
-          <w:sz w:val="24"/>
-          <w:szCs w:val="24"/>
-          <w:shd w:val="clear" w:color="auto" w:fill="F2F2F2"/>
-        </w:rPr>
-        <w:t>quando dois ou mais exercício são realizados de forma seguida, sem intervalo</w:t>
-      </w:r>
-      <w:r>
-        <w:rPr>
-          <w:rFonts w:ascii="Times New Roman" w:hAnsi="Times New Roman" w:cs="Times New Roman"/>
-          <w:color w:val="000000" w:themeColor="text1"/>
-          <w:sz w:val="24"/>
-          <w:szCs w:val="24"/>
-        </w:rPr>
-        <w:t>)</w:t>
-      </w:r>
-      <w:r>
-        <w:rPr>
-          <w:rFonts w:ascii="Times New Roman" w:hAnsi="Times New Roman" w:cs="Times New Roman"/>
-          <w:color w:val="000000" w:themeColor="text1"/>
-          <w:sz w:val="24"/>
-          <w:szCs w:val="24"/>
-        </w:rPr>
-        <w:t>.</w:t>
-      </w:r>
-      <w:r>
-        <w:rPr>
-          <w:rFonts w:ascii="Times New Roman" w:hAnsi="Times New Roman" w:cs="Times New Roman"/>
-          <w:color w:val="000000" w:themeColor="text1"/>
-          <w:sz w:val="24"/>
-          <w:szCs w:val="24"/>
-        </w:rPr>
         <w:t xml:space="preserve"> Cada treino tem descrição e tempo de intervalo de descanso. </w:t>
-      </w:r>
-      <w:r>
-        <w:rPr>
-          <w:rFonts w:ascii="Times New Roman" w:hAnsi="Times New Roman" w:cs="Times New Roman"/>
-          <w:color w:val="000000" w:themeColor="text1"/>
-          <w:sz w:val="24"/>
-          <w:szCs w:val="24"/>
-        </w:rPr>
-        <w:t xml:space="preserve"> </w:t>
-      </w:r>
-      <w:r>
-        <w:rPr>
-          <w:rFonts w:ascii="Times New Roman" w:hAnsi="Times New Roman" w:cs="Times New Roman"/>
-          <w:color w:val="000000" w:themeColor="text1"/>
-          <w:sz w:val="24"/>
-          <w:szCs w:val="24"/>
-        </w:rPr>
-        <w:t xml:space="preserve">Os equipamentos </w:t>
-      </w:r>
-      <w:r>
-        <w:rPr>
-          <w:rFonts w:ascii="Times New Roman" w:hAnsi="Times New Roman" w:cs="Times New Roman"/>
-          <w:color w:val="000000" w:themeColor="text1"/>
-          <w:sz w:val="24"/>
-          <w:szCs w:val="24"/>
-        </w:rPr>
-        <w:t>tê</w:t>
-      </w:r>
-      <w:r>
-        <w:rPr>
-          <w:rFonts w:ascii="Times New Roman" w:hAnsi="Times New Roman" w:cs="Times New Roman"/>
-          <w:color w:val="000000" w:themeColor="text1"/>
-          <w:sz w:val="24"/>
-          <w:szCs w:val="24"/>
-        </w:rPr>
-        <w:t>m tipo de grupo muscular que trabalha,</w:t>
-      </w:r>
-      <w:r>
-        <w:rPr>
-          <w:rFonts w:ascii="Times New Roman" w:hAnsi="Times New Roman" w:cs="Times New Roman"/>
-          <w:color w:val="000000" w:themeColor="text1"/>
-          <w:sz w:val="24"/>
-          <w:szCs w:val="24"/>
-        </w:rPr>
-        <w:t xml:space="preserve"> nome,</w:t>
-      </w:r>
-      <w:r>
-        <w:rPr>
-          <w:rFonts w:ascii="Times New Roman" w:hAnsi="Times New Roman" w:cs="Times New Roman"/>
-          <w:color w:val="000000" w:themeColor="text1"/>
-          <w:sz w:val="24"/>
-          <w:szCs w:val="24"/>
-        </w:rPr>
-        <w:t xml:space="preserve"> carga máxima e</w:t>
-      </w:r>
-      <w:r>
-        <w:rPr>
-          <w:rFonts w:ascii="Times New Roman" w:hAnsi="Times New Roman" w:cs="Times New Roman"/>
-          <w:color w:val="000000" w:themeColor="text1"/>
-          <w:sz w:val="24"/>
-          <w:szCs w:val="24"/>
-        </w:rPr>
-        <w:t xml:space="preserve"> mínima, diferença d</w:t>
-      </w:r>
-      <w:r>
-        <w:rPr>
-          <w:rFonts w:ascii="Times New Roman" w:hAnsi="Times New Roman" w:cs="Times New Roman"/>
-          <w:color w:val="000000" w:themeColor="text1"/>
-          <w:sz w:val="24"/>
-          <w:szCs w:val="24"/>
-        </w:rPr>
-        <w:t>e peso entre pratos, fornecedor e</w:t>
-      </w:r>
-      <w:r>
-        <w:rPr>
-          <w:rFonts w:ascii="Times New Roman" w:hAnsi="Times New Roman" w:cs="Times New Roman"/>
-          <w:color w:val="000000" w:themeColor="text1"/>
-          <w:sz w:val="24"/>
-          <w:szCs w:val="24"/>
-        </w:rPr>
-        <w:t xml:space="preserve"> </w:t>
-      </w:r>
-      <w:r>
-        <w:rPr>
-          <w:rFonts w:ascii="Times New Roman" w:hAnsi="Times New Roman" w:cs="Times New Roman"/>
-          <w:color w:val="000000" w:themeColor="text1"/>
-          <w:sz w:val="24"/>
-          <w:szCs w:val="24"/>
-        </w:rPr>
-        <w:t>fabricante.</w:t>
-      </w:r>
-      <w:r>
-        <w:rPr>
-          <w:rFonts w:ascii="Times New Roman" w:hAnsi="Times New Roman" w:cs="Times New Roman"/>
-          <w:color w:val="000000" w:themeColor="text1"/>
-          <w:sz w:val="24"/>
-          <w:szCs w:val="24"/>
-        </w:rPr>
-        <w:t xml:space="preserve"> </w:t>
-      </w:r>
-      <w:r>
-        <w:rPr>
-          <w:rFonts w:ascii="Times New Roman" w:hAnsi="Times New Roman" w:cs="Times New Roman"/>
-          <w:color w:val="000000" w:themeColor="text1"/>
-          <w:sz w:val="24"/>
-          <w:szCs w:val="24"/>
-        </w:rPr>
-        <w:t xml:space="preserve">Os produtos alimentares </w:t>
-      </w:r>
-      <w:r>
-        <w:rPr>
-          <w:rFonts w:ascii="Times New Roman" w:hAnsi="Times New Roman" w:cs="Times New Roman"/>
-          <w:color w:val="000000" w:themeColor="text1"/>
-          <w:sz w:val="24"/>
-          <w:szCs w:val="24"/>
-        </w:rPr>
-        <w:t xml:space="preserve">e de limpeza </w:t>
-      </w:r>
-      <w:r>
-        <w:rPr>
-          <w:rFonts w:ascii="Times New Roman" w:hAnsi="Times New Roman" w:cs="Times New Roman"/>
-          <w:color w:val="000000" w:themeColor="text1"/>
-          <w:sz w:val="24"/>
-          <w:szCs w:val="24"/>
-        </w:rPr>
-        <w:t>têm</w:t>
-      </w:r>
-      <w:r>
-        <w:rPr>
-          <w:rFonts w:ascii="Times New Roman" w:hAnsi="Times New Roman" w:cs="Times New Roman"/>
-          <w:color w:val="000000" w:themeColor="text1"/>
-          <w:sz w:val="24"/>
-          <w:szCs w:val="24"/>
-        </w:rPr>
-        <w:t xml:space="preserve"> </w:t>
-      </w:r>
-      <w:r>
-        <w:rPr>
-          <w:rFonts w:ascii="Times New Roman" w:hAnsi="Times New Roman" w:cs="Times New Roman"/>
-          <w:color w:val="000000" w:themeColor="text1"/>
-          <w:sz w:val="24"/>
-          <w:szCs w:val="24"/>
-        </w:rPr>
-        <w:t>nome</w:t>
-      </w:r>
-      <w:r>
-        <w:rPr>
-          <w:rFonts w:ascii="Times New Roman" w:hAnsi="Times New Roman" w:cs="Times New Roman"/>
-          <w:color w:val="000000" w:themeColor="text1"/>
-          <w:sz w:val="24"/>
-          <w:szCs w:val="24"/>
-        </w:rPr>
-        <w:t xml:space="preserve"> incluindo a marca, quan</w:t>
-      </w:r>
-      <w:r>
-        <w:rPr>
-          <w:rFonts w:ascii="Times New Roman" w:hAnsi="Times New Roman" w:cs="Times New Roman"/>
-          <w:color w:val="000000" w:themeColor="text1"/>
-          <w:sz w:val="24"/>
-          <w:szCs w:val="24"/>
-        </w:rPr>
-        <w:t>tidade, valor, função</w:t>
-      </w:r>
-      <w:r>
-        <w:rPr>
-          <w:rFonts w:ascii="Times New Roman" w:hAnsi="Times New Roman" w:cs="Times New Roman"/>
-          <w:color w:val="000000" w:themeColor="text1"/>
-          <w:sz w:val="24"/>
-          <w:szCs w:val="24"/>
-        </w:rPr>
-        <w:t xml:space="preserve">, e número do </w:t>
-      </w:r>
-      <w:r>
-        <w:rPr>
-          <w:rFonts w:ascii="Times New Roman" w:hAnsi="Times New Roman" w:cs="Times New Roman"/>
-          <w:color w:val="000000" w:themeColor="text1"/>
-          <w:sz w:val="24"/>
-          <w:szCs w:val="24"/>
-        </w:rPr>
-        <w:t>pedido (</w:t>
-      </w:r>
-      <w:r>
-        <w:rPr>
-          <w:rFonts w:ascii="Times New Roman" w:hAnsi="Times New Roman" w:cs="Times New Roman"/>
-          <w:color w:val="000000" w:themeColor="text1"/>
-          <w:sz w:val="24"/>
-          <w:szCs w:val="24"/>
-        </w:rPr>
-        <w:t>gerado pelo sistema).</w:t>
       </w:r>
       <w:r>
         <w:rPr>
@@ -1868,103 +2306,11 @@
         <w:jc w:val="both"/>
         <w:rPr>
           <w:rFonts w:ascii="Times New Roman" w:hAnsi="Times New Roman" w:cs="Times New Roman"/>
-          <w:b/>
           <w:color w:val="000000" w:themeColor="text1"/>
           <w:sz w:val="24"/>
           <w:szCs w:val="24"/>
         </w:rPr>
       </w:pPr>
-    </w:p>
-    <w:p>
-      <w:pPr>
-        <w:spacing w:after="0" w:line="360" w:lineRule="auto"/>
-        <w:jc w:val="both"/>
-        <w:rPr>
-          <w:rFonts w:ascii="Times New Roman" w:hAnsi="Times New Roman" w:cs="Times New Roman"/>
-          <w:b/>
-          <w:color w:val="000000" w:themeColor="text1"/>
-          <w:sz w:val="24"/>
-          <w:szCs w:val="24"/>
-        </w:rPr>
-      </w:pPr>
-      <w:r>
-        <w:rPr>
-          <w:rFonts w:ascii="Times New Roman" w:hAnsi="Times New Roman" w:cs="Times New Roman"/>
-          <w:b/>
-          <w:color w:val="000000" w:themeColor="text1"/>
-          <w:sz w:val="24"/>
-          <w:szCs w:val="24"/>
-        </w:rPr>
-        <w:t xml:space="preserve">Legenda: negrito </w:t>
-      </w:r>
-      <w:r>
-        <w:rPr>
-          <w:rFonts w:ascii="Times New Roman" w:hAnsi="Times New Roman" w:cs="Times New Roman"/>
-          <w:color w:val="000000" w:themeColor="text1"/>
-          <w:sz w:val="24"/>
-          <w:szCs w:val="24"/>
-        </w:rPr>
-        <w:t xml:space="preserve">= Entidade, </w:t>
-      </w:r>
-      <w:r>
-        <w:rPr>
-          <w:rFonts w:ascii="Times New Roman" w:hAnsi="Times New Roman" w:cs="Times New Roman"/>
-          <w:i/>
-          <w:color w:val="000000" w:themeColor="text1"/>
-          <w:sz w:val="24"/>
-          <w:szCs w:val="24"/>
-        </w:rPr>
-        <w:t>itálico</w:t>
-      </w:r>
-      <w:r>
-        <w:rPr>
-          <w:rFonts w:ascii="Times New Roman" w:hAnsi="Times New Roman" w:cs="Times New Roman"/>
-          <w:color w:val="000000" w:themeColor="text1"/>
-          <w:sz w:val="24"/>
-          <w:szCs w:val="24"/>
-        </w:rPr>
-        <w:t xml:space="preserve"> = Relação, </w:t>
-      </w:r>
-      <w:r>
-        <w:rPr>
-          <w:rFonts w:ascii="Times New Roman" w:hAnsi="Times New Roman" w:cs="Times New Roman"/>
-          <w:color w:val="000000" w:themeColor="text1"/>
-          <w:sz w:val="24"/>
-          <w:szCs w:val="24"/>
-          <w:u w:val="single"/>
-        </w:rPr>
-        <w:t>sublinhado</w:t>
-      </w:r>
-      <w:r>
-        <w:rPr>
-          <w:rFonts w:ascii="Times New Roman" w:hAnsi="Times New Roman" w:cs="Times New Roman"/>
-          <w:color w:val="000000" w:themeColor="text1"/>
-          <w:sz w:val="24"/>
-          <w:szCs w:val="24"/>
-        </w:rPr>
-        <w:t xml:space="preserve"> = Atributo.</w:t>
-      </w:r>
-    </w:p>
-    <w:p>
-      <w:pPr>
-        <w:spacing w:after="0" w:line="360" w:lineRule="auto"/>
-        <w:jc w:val="both"/>
-        <w:rPr>
-          <w:rFonts w:ascii="Times New Roman" w:hAnsi="Times New Roman" w:cs="Times New Roman"/>
-          <w:color w:val="000000" w:themeColor="text1"/>
-          <w:sz w:val="24"/>
-          <w:szCs w:val="24"/>
-        </w:rPr>
-      </w:pPr>
-      <w:r>
-        <w:rPr>
-          <w:rFonts w:ascii="Times New Roman" w:hAnsi="Times New Roman" w:cs="Times New Roman"/>
-          <w:color w:val="000000" w:themeColor="text1"/>
-          <w:sz w:val="24"/>
-          <w:szCs w:val="24"/>
-        </w:rPr>
-        <w:t xml:space="preserve"> </w:t>
-      </w:r>
     </w:p>
     <w:p>
       <w:pPr>

</xml_diff>

<commit_message>
Ainda sofrendo alterações ...
</commit_message>
<xml_diff>
--- a/documentacao.docx
+++ b/documentacao.docx
@@ -11,7 +11,6 @@
           <w:b/>
           <w:sz w:val="28"/>
           <w:szCs w:val="24"/>
-          <w:u w:val="single"/>
         </w:rPr>
       </w:pPr>
       <w:r>
@@ -20,7 +19,6 @@
           <w:b/>
           <w:sz w:val="28"/>
           <w:szCs w:val="24"/>
-          <w:u w:val="single"/>
         </w:rPr>
         <w:t>Sistema de Gerenciamento de Academia</w:t>
       </w:r>
@@ -30,7 +28,6 @@
           <w:b/>
           <w:sz w:val="28"/>
           <w:szCs w:val="24"/>
-          <w:u w:val="single"/>
         </w:rPr>
         <w:t xml:space="preserve"> Fitness</w:t>
       </w:r>
@@ -40,7 +37,6 @@
           <w:b/>
           <w:sz w:val="28"/>
           <w:szCs w:val="24"/>
-          <w:u w:val="single"/>
         </w:rPr>
         <w:t xml:space="preserve"> - (</w:t>
       </w:r>
@@ -51,7 +47,6 @@
           <w:b/>
           <w:sz w:val="28"/>
           <w:szCs w:val="24"/>
-          <w:u w:val="single"/>
         </w:rPr>
         <w:t>SisGAF</w:t>
       </w:r>
@@ -62,7 +57,6 @@
           <w:b/>
           <w:sz w:val="28"/>
           <w:szCs w:val="24"/>
-          <w:u w:val="single"/>
         </w:rPr>
         <w:t>)</w:t>
       </w:r>
@@ -74,9 +68,8 @@
         <w:rPr>
           <w:rFonts w:ascii="Times New Roman" w:hAnsi="Times New Roman" w:cs="Times New Roman"/>
           <w:b/>
-          <w:sz w:val="28"/>
-          <w:szCs w:val="24"/>
-          <w:u w:val="single"/>
+          <w:sz w:val="24"/>
+          <w:szCs w:val="24"/>
         </w:rPr>
       </w:pPr>
     </w:p>
@@ -198,7 +191,7 @@
     <w:p>
       <w:pPr>
         <w:spacing w:after="0" w:line="360" w:lineRule="auto"/>
-        <w:ind w:firstLine="708"/>
+        <w:contextualSpacing/>
         <w:jc w:val="both"/>
         <w:rPr>
           <w:rFonts w:ascii="Times New Roman" w:hAnsi="Times New Roman" w:cs="Times New Roman"/>
@@ -576,7 +569,16 @@
           <w:sz w:val="24"/>
           <w:szCs w:val="24"/>
         </w:rPr>
-        <w:t xml:space="preserve"> de dados</w:t>
+        <w:t xml:space="preserve"> dos</w:t>
+      </w:r>
+      <w:r>
+        <w:rPr>
+          <w:rFonts w:ascii="Times New Roman" w:hAnsi="Times New Roman" w:cs="Times New Roman"/>
+          <w:color w:val="000000" w:themeColor="text1"/>
+          <w:sz w:val="24"/>
+          <w:szCs w:val="24"/>
+        </w:rPr>
+        <w:t xml:space="preserve"> dados</w:t>
       </w:r>
       <w:r>
         <w:rPr>
@@ -1395,6 +1397,15 @@
           <w:sz w:val="24"/>
           <w:szCs w:val="24"/>
         </w:rPr>
+        <w:t>, necessitando ser registradas</w:t>
+      </w:r>
+      <w:r>
+        <w:rPr>
+          <w:rFonts w:ascii="Times New Roman" w:hAnsi="Times New Roman" w:cs="Times New Roman"/>
+          <w:color w:val="000000" w:themeColor="text1"/>
+          <w:sz w:val="24"/>
+          <w:szCs w:val="24"/>
+        </w:rPr>
         <w:t xml:space="preserve">. </w:t>
       </w:r>
     </w:p>
@@ -1525,15 +1536,6 @@
           <w:sz w:val="24"/>
           <w:szCs w:val="24"/>
         </w:rPr>
-        <w:t>,</w:t>
-      </w:r>
-      <w:r>
-        <w:rPr>
-          <w:rFonts w:ascii="Times New Roman" w:hAnsi="Times New Roman" w:cs="Times New Roman"/>
-          <w:color w:val="000000" w:themeColor="text1"/>
-          <w:sz w:val="24"/>
-          <w:szCs w:val="24"/>
-        </w:rPr>
         <w:t xml:space="preserve"> </w:t>
       </w:r>
       <w:r>
@@ -1646,7 +1648,16 @@
           <w:sz w:val="24"/>
           <w:szCs w:val="24"/>
         </w:rPr>
-        <w:t xml:space="preserve"> – se a vista ou a prazo no cartão de crédito. Se a prazo, a compra necessita fazer uso de </w:t>
+        <w:t xml:space="preserve">: </w:t>
+      </w:r>
+      <w:r>
+        <w:rPr>
+          <w:rFonts w:ascii="Times New Roman" w:hAnsi="Times New Roman" w:cs="Times New Roman"/>
+          <w:color w:val="000000" w:themeColor="text1"/>
+          <w:sz w:val="24"/>
+          <w:szCs w:val="24"/>
+        </w:rPr>
+        <w:t xml:space="preserve">se a vista ou a prazo no cartão de crédito. Se a prazo, a compra necessita fazer uso de </w:t>
       </w:r>
       <w:r>
         <w:rPr>
@@ -1830,7 +1841,25 @@
           <w:sz w:val="24"/>
           <w:szCs w:val="24"/>
         </w:rPr>
-        <w:t xml:space="preserve"> têm características,</w:t>
+        <w:t xml:space="preserve"> têm </w:t>
+      </w:r>
+      <w:r>
+        <w:rPr>
+          <w:rFonts w:ascii="Times New Roman" w:hAnsi="Times New Roman" w:cs="Times New Roman"/>
+          <w:color w:val="000000" w:themeColor="text1"/>
+          <w:sz w:val="24"/>
+          <w:szCs w:val="24"/>
+        </w:rPr>
+        <w:t>tipo (se é maquinário ou apetrecho)</w:t>
+      </w:r>
+      <w:r>
+        <w:rPr>
+          <w:rFonts w:ascii="Times New Roman" w:hAnsi="Times New Roman" w:cs="Times New Roman"/>
+          <w:color w:val="000000" w:themeColor="text1"/>
+          <w:sz w:val="24"/>
+          <w:szCs w:val="24"/>
+        </w:rPr>
+        <w:t>,</w:t>
       </w:r>
       <w:r>
         <w:rPr>
@@ -1848,16 +1877,79 @@
           <w:sz w:val="24"/>
           <w:szCs w:val="24"/>
         </w:rPr>
-        <w:t>tem</w:t>
-      </w:r>
-      <w:r>
-        <w:rPr>
-          <w:rFonts w:ascii="Times New Roman" w:hAnsi="Times New Roman" w:cs="Times New Roman"/>
-          <w:color w:val="000000" w:themeColor="text1"/>
-          <w:sz w:val="24"/>
-          <w:szCs w:val="24"/>
-        </w:rPr>
-        <w:t xml:space="preserve"> tipo de grupo muscular que trabalha, nome, carga máxima e mínima, diferença de peso entre pratos, fornecedor e fabricante. </w:t>
+        <w:t>função</w:t>
+      </w:r>
+      <w:r>
+        <w:rPr>
+          <w:rFonts w:ascii="Times New Roman" w:hAnsi="Times New Roman" w:cs="Times New Roman"/>
+          <w:color w:val="000000" w:themeColor="text1"/>
+          <w:sz w:val="24"/>
+          <w:szCs w:val="24"/>
+        </w:rPr>
+        <w:t xml:space="preserve"> de grupo muscular que trabalha, nome, carga, fornecedor</w:t>
+      </w:r>
+      <w:r>
+        <w:rPr>
+          <w:rFonts w:ascii="Times New Roman" w:hAnsi="Times New Roman" w:cs="Times New Roman"/>
+          <w:color w:val="000000" w:themeColor="text1"/>
+          <w:sz w:val="24"/>
+          <w:szCs w:val="24"/>
+        </w:rPr>
+        <w:t>, preço</w:t>
+      </w:r>
+      <w:r>
+        <w:rPr>
+          <w:rFonts w:ascii="Times New Roman" w:hAnsi="Times New Roman" w:cs="Times New Roman"/>
+          <w:color w:val="000000" w:themeColor="text1"/>
+          <w:sz w:val="24"/>
+          <w:szCs w:val="24"/>
+        </w:rPr>
+        <w:t>, número do pedido gerado por contagem</w:t>
+      </w:r>
+      <w:r>
+        <w:rPr>
+          <w:rFonts w:ascii="Times New Roman" w:hAnsi="Times New Roman" w:cs="Times New Roman"/>
+          <w:color w:val="000000" w:themeColor="text1"/>
+          <w:sz w:val="24"/>
+          <w:szCs w:val="24"/>
+        </w:rPr>
+        <w:t xml:space="preserve"> e fabricante. Os produtos alimentares e de limpeza têm nome incluindo a </w:t>
+      </w:r>
+      <w:r>
+        <w:rPr>
+          <w:rFonts w:ascii="Times New Roman" w:hAnsi="Times New Roman" w:cs="Times New Roman"/>
+          <w:color w:val="000000" w:themeColor="text1"/>
+          <w:sz w:val="24"/>
+          <w:szCs w:val="24"/>
+        </w:rPr>
+        <w:t>marca, quantidade, valor, utilidade</w:t>
+      </w:r>
+      <w:r>
+        <w:rPr>
+          <w:rFonts w:ascii="Times New Roman" w:hAnsi="Times New Roman" w:cs="Times New Roman"/>
+          <w:color w:val="000000" w:themeColor="text1"/>
+          <w:sz w:val="24"/>
+          <w:szCs w:val="24"/>
+        </w:rPr>
+        <w:t xml:space="preserve">, e número do pedido </w:t>
+      </w:r>
+      <w:r>
+        <w:rPr>
+          <w:rFonts w:ascii="Times New Roman" w:hAnsi="Times New Roman" w:cs="Times New Roman"/>
+          <w:color w:val="000000" w:themeColor="text1"/>
+          <w:sz w:val="24"/>
+          <w:szCs w:val="24"/>
+        </w:rPr>
+        <w:t xml:space="preserve">também </w:t>
+      </w:r>
+      <w:r>
+        <w:rPr>
+          <w:rFonts w:ascii="Times New Roman" w:hAnsi="Times New Roman" w:cs="Times New Roman"/>
+          <w:color w:val="000000" w:themeColor="text1"/>
+          <w:sz w:val="24"/>
+          <w:szCs w:val="24"/>
+        </w:rPr>
+        <w:t xml:space="preserve">gerado pelo sistema. </w:t>
       </w:r>
     </w:p>
     <w:p>
@@ -1872,16 +1964,430 @@
           <w:szCs w:val="24"/>
         </w:rPr>
       </w:pPr>
-      <w:bookmarkStart w:id="0" w:name="_GoBack"/>
-      <w:bookmarkEnd w:id="0"/>
-      <w:r>
-        <w:rPr>
-          <w:rFonts w:ascii="Times New Roman" w:hAnsi="Times New Roman" w:cs="Times New Roman"/>
-          <w:color w:val="000000" w:themeColor="text1"/>
-          <w:sz w:val="24"/>
-          <w:szCs w:val="24"/>
-        </w:rPr>
-        <w:t xml:space="preserve">Os produtos alimentares e de limpeza têm nome incluindo a marca, quantidade, valor, função, e número do pedido (gerado pelo sistema). </w:t>
+      <w:r>
+        <w:rPr>
+          <w:rFonts w:ascii="Times New Roman" w:hAnsi="Times New Roman" w:cs="Times New Roman"/>
+          <w:color w:val="000000" w:themeColor="text1"/>
+          <w:sz w:val="24"/>
+          <w:szCs w:val="24"/>
+        </w:rPr>
+        <w:t>A academia também tem vendas</w:t>
+      </w:r>
+      <w:r>
+        <w:rPr>
+          <w:rFonts w:ascii="Times New Roman" w:hAnsi="Times New Roman" w:cs="Times New Roman"/>
+          <w:color w:val="000000" w:themeColor="text1"/>
+          <w:sz w:val="24"/>
+          <w:szCs w:val="24"/>
+        </w:rPr>
+        <w:t xml:space="preserve"> que são </w:t>
+      </w:r>
+      <w:r>
+        <w:rPr>
+          <w:rFonts w:ascii="Times New Roman" w:hAnsi="Times New Roman" w:cs="Times New Roman"/>
+          <w:color w:val="000000" w:themeColor="text1"/>
+          <w:sz w:val="24"/>
+          <w:szCs w:val="24"/>
+        </w:rPr>
+        <w:t>de</w:t>
+      </w:r>
+      <w:r>
+        <w:rPr>
+          <w:rFonts w:ascii="Times New Roman" w:hAnsi="Times New Roman" w:cs="Times New Roman"/>
+          <w:color w:val="000000" w:themeColor="text1"/>
+          <w:sz w:val="24"/>
+          <w:szCs w:val="24"/>
+        </w:rPr>
+        <w:t xml:space="preserve"> </w:t>
+      </w:r>
+      <w:r>
+        <w:rPr>
+          <w:rFonts w:ascii="Times New Roman" w:hAnsi="Times New Roman" w:cs="Times New Roman"/>
+          <w:color w:val="000000" w:themeColor="text1"/>
+          <w:sz w:val="24"/>
+          <w:szCs w:val="24"/>
+        </w:rPr>
+        <w:t>produtos</w:t>
+      </w:r>
+      <w:r>
+        <w:rPr>
+          <w:rFonts w:ascii="Times New Roman" w:hAnsi="Times New Roman" w:cs="Times New Roman"/>
+          <w:color w:val="000000" w:themeColor="text1"/>
+          <w:sz w:val="24"/>
+          <w:szCs w:val="24"/>
+        </w:rPr>
+        <w:t xml:space="preserve"> alimentares que possuem</w:t>
+      </w:r>
+      <w:r>
+        <w:rPr>
+          <w:rFonts w:ascii="Times New Roman" w:hAnsi="Times New Roman" w:cs="Times New Roman"/>
+          <w:color w:val="000000" w:themeColor="text1"/>
+          <w:sz w:val="24"/>
+          <w:szCs w:val="24"/>
+        </w:rPr>
+        <w:t xml:space="preserve"> </w:t>
+      </w:r>
+      <w:r>
+        <w:rPr>
+          <w:rFonts w:ascii="Times New Roman" w:hAnsi="Times New Roman" w:cs="Times New Roman"/>
+          <w:color w:val="000000" w:themeColor="text1"/>
+          <w:sz w:val="24"/>
+          <w:szCs w:val="24"/>
+        </w:rPr>
+        <w:t>nome do produto</w:t>
+      </w:r>
+      <w:r>
+        <w:rPr>
+          <w:rFonts w:ascii="Times New Roman" w:hAnsi="Times New Roman" w:cs="Times New Roman"/>
+          <w:color w:val="000000" w:themeColor="text1"/>
+          <w:sz w:val="24"/>
+          <w:szCs w:val="24"/>
+        </w:rPr>
+        <w:t xml:space="preserve"> com sua marca</w:t>
+      </w:r>
+      <w:r>
+        <w:rPr>
+          <w:rFonts w:ascii="Times New Roman" w:hAnsi="Times New Roman" w:cs="Times New Roman"/>
+          <w:color w:val="000000" w:themeColor="text1"/>
+          <w:sz w:val="24"/>
+          <w:szCs w:val="24"/>
+        </w:rPr>
+        <w:t xml:space="preserve">, quantidade, </w:t>
+      </w:r>
+      <w:r>
+        <w:rPr>
+          <w:rFonts w:ascii="Times New Roman" w:hAnsi="Times New Roman" w:cs="Times New Roman"/>
+          <w:color w:val="000000" w:themeColor="text1"/>
+          <w:sz w:val="24"/>
+          <w:szCs w:val="24"/>
+        </w:rPr>
+        <w:t>preço</w:t>
+      </w:r>
+      <w:r>
+        <w:rPr>
+          <w:rFonts w:ascii="Times New Roman" w:hAnsi="Times New Roman" w:cs="Times New Roman"/>
+          <w:color w:val="000000" w:themeColor="text1"/>
+          <w:sz w:val="24"/>
+          <w:szCs w:val="24"/>
+        </w:rPr>
+        <w:t>,</w:t>
+      </w:r>
+      <w:r>
+        <w:rPr>
+          <w:rFonts w:ascii="Times New Roman" w:hAnsi="Times New Roman" w:cs="Times New Roman"/>
+          <w:color w:val="000000" w:themeColor="text1"/>
+          <w:sz w:val="24"/>
+          <w:szCs w:val="24"/>
+        </w:rPr>
+        <w:t xml:space="preserve"> data, </w:t>
+      </w:r>
+      <w:r>
+        <w:rPr>
+          <w:rFonts w:ascii="Times New Roman" w:hAnsi="Times New Roman" w:cs="Times New Roman"/>
+          <w:color w:val="000000" w:themeColor="text1"/>
+          <w:sz w:val="24"/>
+          <w:szCs w:val="24"/>
+        </w:rPr>
+        <w:t>comprador, parcelamento</w:t>
+      </w:r>
+      <w:r>
+        <w:rPr>
+          <w:rFonts w:ascii="Times New Roman" w:hAnsi="Times New Roman" w:cs="Times New Roman"/>
+          <w:color w:val="000000" w:themeColor="text1"/>
+          <w:sz w:val="24"/>
+          <w:szCs w:val="24"/>
+        </w:rPr>
+        <w:t xml:space="preserve"> no carnê</w:t>
+      </w:r>
+      <w:r>
+        <w:rPr>
+          <w:rFonts w:ascii="Times New Roman" w:hAnsi="Times New Roman" w:cs="Times New Roman"/>
+          <w:color w:val="000000" w:themeColor="text1"/>
+          <w:sz w:val="24"/>
+          <w:szCs w:val="24"/>
+        </w:rPr>
+        <w:t xml:space="preserve"> e desconto se a vista</w:t>
+      </w:r>
+      <w:r>
+        <w:rPr>
+          <w:rFonts w:ascii="Times New Roman" w:hAnsi="Times New Roman" w:cs="Times New Roman"/>
+          <w:color w:val="000000" w:themeColor="text1"/>
+          <w:sz w:val="24"/>
+          <w:szCs w:val="24"/>
+        </w:rPr>
+        <w:t xml:space="preserve">. Os </w:t>
+      </w:r>
+      <w:r>
+        <w:rPr>
+          <w:rFonts w:ascii="Times New Roman" w:hAnsi="Times New Roman" w:cs="Times New Roman"/>
+          <w:color w:val="000000" w:themeColor="text1"/>
+          <w:sz w:val="24"/>
+          <w:szCs w:val="24"/>
+        </w:rPr>
+        <w:t>alunos</w:t>
+      </w:r>
+      <w:r>
+        <w:rPr>
+          <w:rFonts w:ascii="Times New Roman" w:hAnsi="Times New Roman" w:cs="Times New Roman"/>
+          <w:color w:val="000000" w:themeColor="text1"/>
+          <w:sz w:val="24"/>
+          <w:szCs w:val="24"/>
+        </w:rPr>
+        <w:t xml:space="preserve"> possuem treino, o treino </w:t>
+      </w:r>
+      <w:r>
+        <w:rPr>
+          <w:rFonts w:ascii="Times New Roman" w:hAnsi="Times New Roman" w:cs="Times New Roman"/>
+          <w:color w:val="000000" w:themeColor="text1"/>
+          <w:sz w:val="24"/>
+          <w:szCs w:val="24"/>
+        </w:rPr>
+        <w:t>subdivide-se em</w:t>
+      </w:r>
+      <w:r>
+        <w:rPr>
+          <w:rFonts w:ascii="Times New Roman" w:hAnsi="Times New Roman" w:cs="Times New Roman"/>
+          <w:color w:val="000000" w:themeColor="text1"/>
+          <w:sz w:val="24"/>
+          <w:szCs w:val="24"/>
+        </w:rPr>
+        <w:t xml:space="preserve"> tipos: tipo </w:t>
+      </w:r>
+      <w:proofErr w:type="gramStart"/>
+      <w:r>
+        <w:rPr>
+          <w:rFonts w:ascii="Times New Roman" w:hAnsi="Times New Roman" w:cs="Times New Roman"/>
+          <w:color w:val="000000" w:themeColor="text1"/>
+          <w:sz w:val="24"/>
+          <w:szCs w:val="24"/>
+        </w:rPr>
+        <w:t>A</w:t>
+      </w:r>
+      <w:r>
+        <w:rPr>
+          <w:rFonts w:ascii="Times New Roman" w:hAnsi="Times New Roman" w:cs="Times New Roman"/>
+          <w:color w:val="000000" w:themeColor="text1"/>
+          <w:sz w:val="24"/>
+          <w:szCs w:val="24"/>
+        </w:rPr>
+        <w:t xml:space="preserve">, </w:t>
+      </w:r>
+      <w:r>
+        <w:rPr>
+          <w:rFonts w:ascii="Times New Roman" w:hAnsi="Times New Roman" w:cs="Times New Roman"/>
+          <w:color w:val="000000" w:themeColor="text1"/>
+          <w:sz w:val="24"/>
+          <w:szCs w:val="24"/>
+        </w:rPr>
+        <w:t>B</w:t>
+      </w:r>
+      <w:proofErr w:type="gramEnd"/>
+      <w:r>
+        <w:rPr>
+          <w:rFonts w:ascii="Times New Roman" w:hAnsi="Times New Roman" w:cs="Times New Roman"/>
+          <w:color w:val="000000" w:themeColor="text1"/>
+          <w:sz w:val="24"/>
+          <w:szCs w:val="24"/>
+        </w:rPr>
+        <w:t>, C, D, E</w:t>
+      </w:r>
+      <w:r>
+        <w:rPr>
+          <w:rFonts w:ascii="Times New Roman" w:hAnsi="Times New Roman" w:cs="Times New Roman"/>
+          <w:color w:val="000000" w:themeColor="text1"/>
+          <w:sz w:val="24"/>
+          <w:szCs w:val="24"/>
+        </w:rPr>
+        <w:t>,</w:t>
+      </w:r>
+      <w:r>
+        <w:rPr>
+          <w:rFonts w:ascii="Times New Roman" w:hAnsi="Times New Roman" w:cs="Times New Roman"/>
+          <w:color w:val="000000" w:themeColor="text1"/>
+          <w:sz w:val="24"/>
+          <w:szCs w:val="24"/>
+        </w:rPr>
+        <w:t xml:space="preserve"> F</w:t>
+      </w:r>
+      <w:r>
+        <w:rPr>
+          <w:rFonts w:ascii="Times New Roman" w:hAnsi="Times New Roman" w:cs="Times New Roman"/>
+          <w:color w:val="000000" w:themeColor="text1"/>
+          <w:sz w:val="24"/>
+          <w:szCs w:val="24"/>
+        </w:rPr>
+        <w:t xml:space="preserve"> ou junções</w:t>
+      </w:r>
+      <w:r>
+        <w:rPr>
+          <w:rFonts w:ascii="Times New Roman" w:hAnsi="Times New Roman" w:cs="Times New Roman"/>
+          <w:color w:val="000000" w:themeColor="text1"/>
+          <w:sz w:val="24"/>
+          <w:szCs w:val="24"/>
+        </w:rPr>
+        <w:t>.</w:t>
+      </w:r>
+      <w:r>
+        <w:rPr>
+          <w:rFonts w:ascii="Times New Roman" w:hAnsi="Times New Roman" w:cs="Times New Roman"/>
+          <w:color w:val="000000" w:themeColor="text1"/>
+          <w:sz w:val="24"/>
+          <w:szCs w:val="24"/>
+        </w:rPr>
+        <w:t xml:space="preserve"> </w:t>
+      </w:r>
+      <w:r>
+        <w:rPr>
+          <w:rFonts w:ascii="Times New Roman" w:hAnsi="Times New Roman" w:cs="Times New Roman"/>
+          <w:color w:val="000000" w:themeColor="text1"/>
+          <w:sz w:val="24"/>
+          <w:szCs w:val="24"/>
+        </w:rPr>
+        <w:t xml:space="preserve">Um </w:t>
+      </w:r>
+      <w:r>
+        <w:rPr>
+          <w:rFonts w:ascii="Times New Roman" w:hAnsi="Times New Roman" w:cs="Times New Roman"/>
+          <w:color w:val="000000" w:themeColor="text1"/>
+          <w:sz w:val="24"/>
+          <w:szCs w:val="24"/>
+        </w:rPr>
+        <w:t xml:space="preserve">aluno </w:t>
+      </w:r>
+      <w:r>
+        <w:rPr>
+          <w:rFonts w:ascii="Times New Roman" w:hAnsi="Times New Roman" w:cs="Times New Roman"/>
+          <w:color w:val="000000" w:themeColor="text1"/>
+          <w:sz w:val="24"/>
+          <w:szCs w:val="24"/>
+        </w:rPr>
+        <w:t>tem</w:t>
+      </w:r>
+      <w:r>
+        <w:rPr>
+          <w:rFonts w:ascii="Times New Roman" w:hAnsi="Times New Roman" w:cs="Times New Roman"/>
+          <w:color w:val="000000" w:themeColor="text1"/>
+          <w:sz w:val="24"/>
+          <w:szCs w:val="24"/>
+        </w:rPr>
+        <w:t xml:space="preserve"> </w:t>
+      </w:r>
+      <w:r>
+        <w:rPr>
+          <w:rFonts w:ascii="Times New Roman" w:hAnsi="Times New Roman" w:cs="Times New Roman"/>
+          <w:color w:val="000000" w:themeColor="text1"/>
+          <w:sz w:val="24"/>
+          <w:szCs w:val="24"/>
+        </w:rPr>
+        <w:t>um ou mais tipos na</w:t>
+      </w:r>
+      <w:r>
+        <w:rPr>
+          <w:rFonts w:ascii="Times New Roman" w:hAnsi="Times New Roman" w:cs="Times New Roman"/>
+          <w:color w:val="000000" w:themeColor="text1"/>
+          <w:sz w:val="24"/>
+          <w:szCs w:val="24"/>
+        </w:rPr>
+        <w:t xml:space="preserve"> e para</w:t>
+      </w:r>
+      <w:r>
+        <w:rPr>
+          <w:rFonts w:ascii="Times New Roman" w:hAnsi="Times New Roman" w:cs="Times New Roman"/>
+          <w:color w:val="000000" w:themeColor="text1"/>
+          <w:sz w:val="24"/>
+          <w:szCs w:val="24"/>
+        </w:rPr>
+        <w:t xml:space="preserve"> formação</w:t>
+      </w:r>
+      <w:r>
+        <w:rPr>
+          <w:rFonts w:ascii="Times New Roman" w:hAnsi="Times New Roman" w:cs="Times New Roman"/>
+          <w:color w:val="000000" w:themeColor="text1"/>
+          <w:sz w:val="24"/>
+          <w:szCs w:val="24"/>
+        </w:rPr>
+        <w:t xml:space="preserve"> de</w:t>
+      </w:r>
+      <w:r>
+        <w:rPr>
+          <w:rFonts w:ascii="Times New Roman" w:hAnsi="Times New Roman" w:cs="Times New Roman"/>
+          <w:color w:val="000000" w:themeColor="text1"/>
+          <w:sz w:val="24"/>
+          <w:szCs w:val="24"/>
+        </w:rPr>
+        <w:t xml:space="preserve"> seu</w:t>
+      </w:r>
+      <w:r>
+        <w:rPr>
+          <w:rFonts w:ascii="Times New Roman" w:hAnsi="Times New Roman" w:cs="Times New Roman"/>
+          <w:color w:val="000000" w:themeColor="text1"/>
+          <w:sz w:val="24"/>
+          <w:szCs w:val="24"/>
+        </w:rPr>
+        <w:t xml:space="preserve"> treino</w:t>
+      </w:r>
+      <w:r>
+        <w:rPr>
+          <w:rFonts w:ascii="Times New Roman" w:hAnsi="Times New Roman" w:cs="Times New Roman"/>
+          <w:color w:val="000000" w:themeColor="text1"/>
+          <w:sz w:val="24"/>
+          <w:szCs w:val="24"/>
+        </w:rPr>
+        <w:t xml:space="preserve"> durante certo período</w:t>
+      </w:r>
+      <w:r>
+        <w:rPr>
+          <w:rFonts w:ascii="Times New Roman" w:hAnsi="Times New Roman" w:cs="Times New Roman"/>
+          <w:color w:val="000000" w:themeColor="text1"/>
+          <w:sz w:val="24"/>
+          <w:szCs w:val="24"/>
+        </w:rPr>
+        <w:t>.</w:t>
+      </w:r>
+      <w:r>
+        <w:rPr>
+          <w:rFonts w:ascii="Times New Roman" w:hAnsi="Times New Roman" w:cs="Times New Roman"/>
+          <w:color w:val="000000" w:themeColor="text1"/>
+          <w:sz w:val="24"/>
+          <w:szCs w:val="24"/>
+        </w:rPr>
+        <w:t xml:space="preserve"> </w:t>
+      </w:r>
+      <w:r>
+        <w:rPr>
+          <w:rFonts w:ascii="Times New Roman" w:hAnsi="Times New Roman" w:cs="Times New Roman"/>
+          <w:color w:val="000000" w:themeColor="text1"/>
+          <w:sz w:val="24"/>
+          <w:szCs w:val="24"/>
+        </w:rPr>
+        <w:t xml:space="preserve">Cada </w:t>
+      </w:r>
+      <w:r>
+        <w:rPr>
+          <w:rFonts w:ascii="Times New Roman" w:hAnsi="Times New Roman" w:cs="Times New Roman"/>
+          <w:color w:val="000000" w:themeColor="text1"/>
+          <w:sz w:val="24"/>
+          <w:szCs w:val="24"/>
+        </w:rPr>
+        <w:t>tipo</w:t>
+      </w:r>
+      <w:r>
+        <w:rPr>
+          <w:rFonts w:ascii="Times New Roman" w:hAnsi="Times New Roman" w:cs="Times New Roman"/>
+          <w:color w:val="000000" w:themeColor="text1"/>
+          <w:sz w:val="24"/>
+          <w:szCs w:val="24"/>
+        </w:rPr>
+        <w:t xml:space="preserve"> é uma divisão de exercícios</w:t>
+      </w:r>
+      <w:r>
+        <w:rPr>
+          <w:rFonts w:ascii="Times New Roman" w:hAnsi="Times New Roman" w:cs="Times New Roman"/>
+          <w:color w:val="000000" w:themeColor="text1"/>
+          <w:sz w:val="24"/>
+          <w:szCs w:val="24"/>
+        </w:rPr>
+        <w:t xml:space="preserve"> de grupos musculares e treinado por dia.</w:t>
       </w:r>
     </w:p>
     <w:p>
@@ -1896,6 +2402,404 @@
           <w:szCs w:val="24"/>
         </w:rPr>
       </w:pPr>
+      <w:r>
+        <w:rPr>
+          <w:rFonts w:ascii="Times New Roman" w:hAnsi="Times New Roman" w:cs="Times New Roman"/>
+          <w:color w:val="000000" w:themeColor="text1"/>
+          <w:sz w:val="24"/>
+          <w:szCs w:val="24"/>
+        </w:rPr>
+        <w:t>Cada treino tem descrição,</w:t>
+      </w:r>
+      <w:r>
+        <w:rPr>
+          <w:rFonts w:ascii="Times New Roman" w:hAnsi="Times New Roman" w:cs="Times New Roman"/>
+          <w:color w:val="000000" w:themeColor="text1"/>
+          <w:sz w:val="24"/>
+          <w:szCs w:val="24"/>
+        </w:rPr>
+        <w:t xml:space="preserve"> </w:t>
+      </w:r>
+      <w:r>
+        <w:rPr>
+          <w:rFonts w:ascii="Times New Roman" w:hAnsi="Times New Roman" w:cs="Times New Roman"/>
+          <w:color w:val="000000" w:themeColor="text1"/>
+          <w:sz w:val="24"/>
+          <w:szCs w:val="24"/>
+        </w:rPr>
+        <w:t xml:space="preserve">o tipo (se: A, B, C, D, E, F ou AB, ABC e suas variações), </w:t>
+      </w:r>
+      <w:r>
+        <w:rPr>
+          <w:rFonts w:ascii="Times New Roman" w:hAnsi="Times New Roman" w:cs="Times New Roman"/>
+          <w:color w:val="000000" w:themeColor="text1"/>
+          <w:sz w:val="24"/>
+          <w:szCs w:val="24"/>
+        </w:rPr>
+        <w:t>uso de carga – leve/moderada/</w:t>
+      </w:r>
+      <w:r>
+        <w:rPr>
+          <w:rFonts w:ascii="Times New Roman" w:hAnsi="Times New Roman" w:cs="Times New Roman"/>
+          <w:color w:val="000000" w:themeColor="text1"/>
+          <w:sz w:val="24"/>
+          <w:szCs w:val="24"/>
+        </w:rPr>
+        <w:t>pesada,</w:t>
+      </w:r>
+      <w:r>
+        <w:rPr>
+          <w:rFonts w:ascii="Times New Roman" w:hAnsi="Times New Roman" w:cs="Times New Roman"/>
+          <w:color w:val="000000" w:themeColor="text1"/>
+          <w:sz w:val="24"/>
+          <w:szCs w:val="24"/>
+        </w:rPr>
+        <w:t xml:space="preserve"> tempo de intervalo de descanso</w:t>
+      </w:r>
+      <w:r>
+        <w:rPr>
+          <w:rFonts w:ascii="Times New Roman" w:hAnsi="Times New Roman" w:cs="Times New Roman"/>
+          <w:color w:val="000000" w:themeColor="text1"/>
+          <w:sz w:val="24"/>
+          <w:szCs w:val="24"/>
+        </w:rPr>
+        <w:t xml:space="preserve"> em dias </w:t>
+      </w:r>
+      <w:r>
+        <w:rPr>
+          <w:rFonts w:ascii="Times New Roman" w:hAnsi="Times New Roman" w:cs="Times New Roman"/>
+          <w:color w:val="000000" w:themeColor="text1"/>
+          <w:sz w:val="24"/>
+          <w:szCs w:val="24"/>
+        </w:rPr>
+        <w:t>quando completo</w:t>
+      </w:r>
+      <w:r>
+        <w:rPr>
+          <w:rFonts w:ascii="Times New Roman" w:hAnsi="Times New Roman" w:cs="Times New Roman"/>
+          <w:color w:val="000000" w:themeColor="text1"/>
+          <w:sz w:val="24"/>
+          <w:szCs w:val="24"/>
+        </w:rPr>
+        <w:t xml:space="preserve"> o ciclo</w:t>
+      </w:r>
+      <w:r>
+        <w:rPr>
+          <w:rFonts w:ascii="Times New Roman" w:hAnsi="Times New Roman" w:cs="Times New Roman"/>
+          <w:color w:val="000000" w:themeColor="text1"/>
+          <w:sz w:val="24"/>
+          <w:szCs w:val="24"/>
+        </w:rPr>
+        <w:t xml:space="preserve"> do tipo e</w:t>
+      </w:r>
+      <w:r>
+        <w:rPr>
+          <w:rFonts w:ascii="Times New Roman" w:hAnsi="Times New Roman" w:cs="Times New Roman"/>
+          <w:color w:val="000000" w:themeColor="text1"/>
+          <w:sz w:val="24"/>
+          <w:szCs w:val="24"/>
+        </w:rPr>
+        <w:t xml:space="preserve"> tempo de permanência até a mudança de treino</w:t>
+      </w:r>
+      <w:r>
+        <w:rPr>
+          <w:rFonts w:ascii="Times New Roman" w:hAnsi="Times New Roman" w:cs="Times New Roman"/>
+          <w:color w:val="000000" w:themeColor="text1"/>
+          <w:sz w:val="24"/>
+          <w:szCs w:val="24"/>
+        </w:rPr>
+        <w:t>.</w:t>
+      </w:r>
+      <w:bookmarkStart w:id="0" w:name="_GoBack"/>
+      <w:bookmarkEnd w:id="0"/>
+      <w:r>
+        <w:rPr>
+          <w:rFonts w:ascii="Times New Roman" w:hAnsi="Times New Roman" w:cs="Times New Roman"/>
+          <w:color w:val="000000" w:themeColor="text1"/>
+          <w:sz w:val="24"/>
+          <w:szCs w:val="24"/>
+        </w:rPr>
+        <w:t xml:space="preserve"> </w:t>
+      </w:r>
+      <w:r>
+        <w:rPr>
+          <w:rFonts w:ascii="Times New Roman" w:hAnsi="Times New Roman" w:cs="Times New Roman"/>
+          <w:color w:val="000000" w:themeColor="text1"/>
+          <w:sz w:val="24"/>
+          <w:szCs w:val="24"/>
+        </w:rPr>
+        <w:t>Exemplo:</w:t>
+      </w:r>
+      <w:r>
+        <w:rPr>
+          <w:rFonts w:ascii="Times New Roman" w:hAnsi="Times New Roman" w:cs="Times New Roman"/>
+          <w:color w:val="000000" w:themeColor="text1"/>
+          <w:sz w:val="24"/>
+          <w:szCs w:val="24"/>
+        </w:rPr>
+        <w:t xml:space="preserve"> - O aluno </w:t>
+      </w:r>
+      <w:r>
+        <w:rPr>
+          <w:rFonts w:ascii="Times New Roman" w:hAnsi="Times New Roman" w:cs="Times New Roman"/>
+          <w:color w:val="000000" w:themeColor="text1"/>
+          <w:sz w:val="24"/>
+          <w:szCs w:val="24"/>
+        </w:rPr>
+        <w:t>Ju</w:t>
+      </w:r>
+      <w:r>
+        <w:rPr>
+          <w:rFonts w:ascii="Times New Roman" w:hAnsi="Times New Roman" w:cs="Times New Roman"/>
+          <w:color w:val="000000" w:themeColor="text1"/>
+          <w:sz w:val="24"/>
+          <w:szCs w:val="24"/>
+        </w:rPr>
+        <w:t xml:space="preserve">ão está </w:t>
+      </w:r>
+      <w:r>
+        <w:rPr>
+          <w:rFonts w:ascii="Times New Roman" w:hAnsi="Times New Roman" w:cs="Times New Roman"/>
+          <w:color w:val="000000" w:themeColor="text1"/>
+          <w:sz w:val="24"/>
+          <w:szCs w:val="24"/>
+        </w:rPr>
+        <w:t xml:space="preserve">com o treino ABC, </w:t>
+      </w:r>
+      <w:r>
+        <w:rPr>
+          <w:rFonts w:ascii="Times New Roman" w:hAnsi="Times New Roman" w:cs="Times New Roman"/>
+          <w:color w:val="000000" w:themeColor="text1"/>
+          <w:sz w:val="24"/>
+          <w:szCs w:val="24"/>
+        </w:rPr>
+        <w:t xml:space="preserve">descrição: </w:t>
+      </w:r>
+      <w:r>
+        <w:rPr>
+          <w:rFonts w:ascii="Times New Roman" w:hAnsi="Times New Roman" w:cs="Times New Roman"/>
+          <w:color w:val="000000" w:themeColor="text1"/>
+          <w:sz w:val="24"/>
+          <w:szCs w:val="24"/>
+        </w:rPr>
+        <w:t>útil para hipertrofia muscular trabalhando uma ou duas vezes por semana o mesmo musculo,</w:t>
+      </w:r>
+      <w:r>
+        <w:rPr>
+          <w:rFonts w:ascii="Times New Roman" w:hAnsi="Times New Roman" w:cs="Times New Roman"/>
+          <w:color w:val="000000" w:themeColor="text1"/>
+          <w:sz w:val="24"/>
+          <w:szCs w:val="24"/>
+        </w:rPr>
+        <w:t xml:space="preserve"> com uso de carga moderada,</w:t>
+      </w:r>
+      <w:r>
+        <w:rPr>
+          <w:rFonts w:ascii="Times New Roman" w:hAnsi="Times New Roman" w:cs="Times New Roman"/>
+          <w:color w:val="000000" w:themeColor="text1"/>
+          <w:sz w:val="24"/>
+          <w:szCs w:val="24"/>
+        </w:rPr>
+        <w:t xml:space="preserve"> </w:t>
+      </w:r>
+      <w:r>
+        <w:rPr>
+          <w:rFonts w:ascii="Times New Roman" w:hAnsi="Times New Roman" w:cs="Times New Roman"/>
+          <w:color w:val="000000" w:themeColor="text1"/>
+          <w:sz w:val="24"/>
+          <w:szCs w:val="24"/>
+        </w:rPr>
+        <w:t xml:space="preserve">com </w:t>
+      </w:r>
+      <w:r>
+        <w:rPr>
+          <w:rFonts w:ascii="Times New Roman" w:hAnsi="Times New Roman" w:cs="Times New Roman"/>
+          <w:color w:val="000000" w:themeColor="text1"/>
+          <w:sz w:val="24"/>
+          <w:szCs w:val="24"/>
+        </w:rPr>
+        <w:t>intervalo de descanso:</w:t>
+      </w:r>
+      <w:r>
+        <w:rPr>
+          <w:rFonts w:ascii="Times New Roman" w:hAnsi="Times New Roman" w:cs="Times New Roman"/>
+          <w:color w:val="000000" w:themeColor="text1"/>
+          <w:sz w:val="24"/>
+          <w:szCs w:val="24"/>
+        </w:rPr>
+        <w:t xml:space="preserve"> </w:t>
+      </w:r>
+      <w:r>
+        <w:rPr>
+          <w:rFonts w:ascii="Times New Roman" w:hAnsi="Times New Roman" w:cs="Times New Roman"/>
+          <w:color w:val="000000" w:themeColor="text1"/>
+          <w:sz w:val="24"/>
+          <w:szCs w:val="24"/>
+        </w:rPr>
+        <w:t>um dia</w:t>
+      </w:r>
+      <w:r>
+        <w:rPr>
+          <w:rFonts w:ascii="Times New Roman" w:hAnsi="Times New Roman" w:cs="Times New Roman"/>
+          <w:color w:val="000000" w:themeColor="text1"/>
+          <w:sz w:val="24"/>
+          <w:szCs w:val="24"/>
+        </w:rPr>
+        <w:t>,</w:t>
+      </w:r>
+      <w:r>
+        <w:rPr>
+          <w:rFonts w:ascii="Times New Roman" w:hAnsi="Times New Roman" w:cs="Times New Roman"/>
+          <w:color w:val="000000" w:themeColor="text1"/>
+          <w:sz w:val="24"/>
+          <w:szCs w:val="24"/>
+        </w:rPr>
+        <w:t xml:space="preserve"> após a realização dos exercícios da divisão</w:t>
+      </w:r>
+      <w:r>
+        <w:rPr>
+          <w:rFonts w:ascii="Times New Roman" w:hAnsi="Times New Roman" w:cs="Times New Roman"/>
+          <w:color w:val="000000" w:themeColor="text1"/>
+          <w:sz w:val="24"/>
+          <w:szCs w:val="24"/>
+        </w:rPr>
+        <w:t xml:space="preserve"> </w:t>
+      </w:r>
+      <w:r>
+        <w:rPr>
+          <w:rFonts w:ascii="Times New Roman" w:hAnsi="Times New Roman" w:cs="Times New Roman"/>
+          <w:color w:val="000000" w:themeColor="text1"/>
+          <w:sz w:val="24"/>
+          <w:szCs w:val="24"/>
+        </w:rPr>
+        <w:t>“</w:t>
+      </w:r>
+      <w:r>
+        <w:rPr>
+          <w:rFonts w:ascii="Times New Roman" w:hAnsi="Times New Roman" w:cs="Times New Roman"/>
+          <w:color w:val="000000" w:themeColor="text1"/>
+          <w:sz w:val="24"/>
+          <w:szCs w:val="24"/>
+        </w:rPr>
+        <w:t>C</w:t>
+      </w:r>
+      <w:r>
+        <w:rPr>
+          <w:rFonts w:ascii="Times New Roman" w:hAnsi="Times New Roman" w:cs="Times New Roman"/>
+          <w:color w:val="000000" w:themeColor="text1"/>
+          <w:sz w:val="24"/>
+          <w:szCs w:val="24"/>
+        </w:rPr>
+        <w:t>”</w:t>
+      </w:r>
+      <w:r>
+        <w:rPr>
+          <w:rFonts w:ascii="Times New Roman" w:hAnsi="Times New Roman" w:cs="Times New Roman"/>
+          <w:color w:val="000000" w:themeColor="text1"/>
+          <w:sz w:val="24"/>
+          <w:szCs w:val="24"/>
+        </w:rPr>
+        <w:t xml:space="preserve"> </w:t>
+      </w:r>
+      <w:r>
+        <w:rPr>
+          <w:rFonts w:ascii="Times New Roman" w:hAnsi="Times New Roman" w:cs="Times New Roman"/>
+          <w:color w:val="000000" w:themeColor="text1"/>
+          <w:sz w:val="24"/>
+          <w:szCs w:val="24"/>
+        </w:rPr>
+        <w:t xml:space="preserve">para novamente executar o </w:t>
+      </w:r>
+      <w:r>
+        <w:rPr>
+          <w:rFonts w:ascii="Times New Roman" w:hAnsi="Times New Roman" w:cs="Times New Roman"/>
+          <w:color w:val="000000" w:themeColor="text1"/>
+          <w:sz w:val="24"/>
+          <w:szCs w:val="24"/>
+        </w:rPr>
+        <w:t xml:space="preserve">treino </w:t>
+      </w:r>
+      <w:r>
+        <w:rPr>
+          <w:rFonts w:ascii="Times New Roman" w:hAnsi="Times New Roman" w:cs="Times New Roman"/>
+          <w:color w:val="000000" w:themeColor="text1"/>
+          <w:sz w:val="24"/>
+          <w:szCs w:val="24"/>
+        </w:rPr>
+        <w:t>“</w:t>
+      </w:r>
+      <w:r>
+        <w:rPr>
+          <w:rFonts w:ascii="Times New Roman" w:hAnsi="Times New Roman" w:cs="Times New Roman"/>
+          <w:color w:val="000000" w:themeColor="text1"/>
+          <w:sz w:val="24"/>
+          <w:szCs w:val="24"/>
+        </w:rPr>
+        <w:t>A</w:t>
+      </w:r>
+      <w:r>
+        <w:rPr>
+          <w:rFonts w:ascii="Times New Roman" w:hAnsi="Times New Roman" w:cs="Times New Roman"/>
+          <w:color w:val="000000" w:themeColor="text1"/>
+          <w:sz w:val="24"/>
+          <w:szCs w:val="24"/>
+        </w:rPr>
+        <w:t>”</w:t>
+      </w:r>
+      <w:r>
+        <w:rPr>
+          <w:rFonts w:ascii="Times New Roman" w:hAnsi="Times New Roman" w:cs="Times New Roman"/>
+          <w:color w:val="000000" w:themeColor="text1"/>
+          <w:sz w:val="24"/>
+          <w:szCs w:val="24"/>
+        </w:rPr>
+        <w:t xml:space="preserve">, </w:t>
+      </w:r>
+      <w:r>
+        <w:rPr>
+          <w:rFonts w:ascii="Times New Roman" w:hAnsi="Times New Roman" w:cs="Times New Roman"/>
+          <w:color w:val="000000" w:themeColor="text1"/>
+          <w:sz w:val="24"/>
+          <w:szCs w:val="24"/>
+        </w:rPr>
+        <w:t>e com permanência</w:t>
+      </w:r>
+      <w:r>
+        <w:rPr>
+          <w:rFonts w:ascii="Times New Roman" w:hAnsi="Times New Roman" w:cs="Times New Roman"/>
+          <w:color w:val="000000" w:themeColor="text1"/>
+          <w:sz w:val="24"/>
+          <w:szCs w:val="24"/>
+        </w:rPr>
+        <w:t>:</w:t>
+      </w:r>
+      <w:r>
+        <w:rPr>
+          <w:rFonts w:ascii="Times New Roman" w:hAnsi="Times New Roman" w:cs="Times New Roman"/>
+          <w:color w:val="000000" w:themeColor="text1"/>
+          <w:sz w:val="24"/>
+          <w:szCs w:val="24"/>
+        </w:rPr>
+        <w:t xml:space="preserve"> 2 meses até a troca ou adaptação do</w:t>
+      </w:r>
+      <w:r>
+        <w:rPr>
+          <w:rFonts w:ascii="Times New Roman" w:hAnsi="Times New Roman" w:cs="Times New Roman"/>
+          <w:color w:val="000000" w:themeColor="text1"/>
+          <w:sz w:val="24"/>
+          <w:szCs w:val="24"/>
+        </w:rPr>
+        <w:t xml:space="preserve"> novo</w:t>
+      </w:r>
+      <w:r>
+        <w:rPr>
+          <w:rFonts w:ascii="Times New Roman" w:hAnsi="Times New Roman" w:cs="Times New Roman"/>
+          <w:color w:val="000000" w:themeColor="text1"/>
+          <w:sz w:val="24"/>
+          <w:szCs w:val="24"/>
+        </w:rPr>
+        <w:t xml:space="preserve"> treino.</w:t>
+      </w:r>
     </w:p>
     <w:p>
       <w:pPr>
@@ -1916,34 +2820,61 @@
           <w:sz w:val="24"/>
           <w:szCs w:val="24"/>
         </w:rPr>
-        <w:t>A academia também tem vendas</w:t>
-      </w:r>
-      <w:r>
-        <w:rPr>
-          <w:rFonts w:ascii="Times New Roman" w:hAnsi="Times New Roman" w:cs="Times New Roman"/>
-          <w:color w:val="000000" w:themeColor="text1"/>
-          <w:sz w:val="24"/>
-          <w:szCs w:val="24"/>
-        </w:rPr>
-        <w:t xml:space="preserve"> de alimentícios que são os </w:t>
-      </w:r>
-      <w:r>
-        <w:rPr>
-          <w:rFonts w:ascii="Times New Roman" w:hAnsi="Times New Roman" w:cs="Times New Roman"/>
-          <w:color w:val="000000" w:themeColor="text1"/>
-          <w:sz w:val="24"/>
-          <w:szCs w:val="24"/>
-        </w:rPr>
-        <w:t>produtos</w:t>
-      </w:r>
-      <w:r>
-        <w:rPr>
-          <w:rFonts w:ascii="Times New Roman" w:hAnsi="Times New Roman" w:cs="Times New Roman"/>
-          <w:color w:val="000000" w:themeColor="text1"/>
-          <w:sz w:val="24"/>
-          <w:szCs w:val="24"/>
-        </w:rPr>
-        <w:t xml:space="preserve"> alimentares que possuem</w:t>
+        <w:t xml:space="preserve">Os exercícios </w:t>
+      </w:r>
+      <w:r>
+        <w:rPr>
+          <w:rFonts w:ascii="Times New Roman" w:hAnsi="Times New Roman" w:cs="Times New Roman"/>
+          <w:color w:val="000000" w:themeColor="text1"/>
+          <w:sz w:val="24"/>
+          <w:szCs w:val="24"/>
+        </w:rPr>
+        <w:t>são particulares a cada grup</w:t>
+      </w:r>
+      <w:r>
+        <w:rPr>
+          <w:rFonts w:ascii="Times New Roman" w:hAnsi="Times New Roman" w:cs="Times New Roman"/>
+          <w:color w:val="000000" w:themeColor="text1"/>
+          <w:sz w:val="24"/>
+          <w:szCs w:val="24"/>
+        </w:rPr>
+        <w:t>o muscular</w:t>
+      </w:r>
+      <w:r>
+        <w:rPr>
+          <w:rFonts w:ascii="Times New Roman" w:hAnsi="Times New Roman" w:cs="Times New Roman"/>
+          <w:color w:val="000000" w:themeColor="text1"/>
+          <w:sz w:val="24"/>
+          <w:szCs w:val="24"/>
+        </w:rPr>
+        <w:t xml:space="preserve"> e a cada divisão de treino</w:t>
+      </w:r>
+      <w:r>
+        <w:rPr>
+          <w:rFonts w:ascii="Times New Roman" w:hAnsi="Times New Roman" w:cs="Times New Roman"/>
+          <w:color w:val="000000" w:themeColor="text1"/>
+          <w:sz w:val="24"/>
+          <w:szCs w:val="24"/>
+        </w:rPr>
+        <w:t xml:space="preserve">. </w:t>
+      </w:r>
+      <w:r>
+        <w:rPr>
+          <w:rFonts w:ascii="Times New Roman" w:hAnsi="Times New Roman" w:cs="Times New Roman"/>
+          <w:color w:val="000000" w:themeColor="text1"/>
+          <w:sz w:val="24"/>
+          <w:szCs w:val="24"/>
+        </w:rPr>
+        <w:t>Existem exercícios para peitoral, dorsal, membro inf</w:t>
+      </w:r>
+      <w:r>
+        <w:rPr>
+          <w:rFonts w:ascii="Times New Roman" w:hAnsi="Times New Roman" w:cs="Times New Roman"/>
+          <w:color w:val="000000" w:themeColor="text1"/>
+          <w:sz w:val="24"/>
+          <w:szCs w:val="24"/>
+        </w:rPr>
+        <w:t>erior, antebraço, ombro, abdome,</w:t>
       </w:r>
       <w:r>
         <w:rPr>
@@ -1961,25 +2892,16 @@
           <w:sz w:val="24"/>
           <w:szCs w:val="24"/>
         </w:rPr>
-        <w:t>nome do produto</w:t>
-      </w:r>
-      <w:r>
-        <w:rPr>
-          <w:rFonts w:ascii="Times New Roman" w:hAnsi="Times New Roman" w:cs="Times New Roman"/>
-          <w:color w:val="000000" w:themeColor="text1"/>
-          <w:sz w:val="24"/>
-          <w:szCs w:val="24"/>
-        </w:rPr>
-        <w:t xml:space="preserve">, quantidade, </w:t>
-      </w:r>
-      <w:r>
-        <w:rPr>
-          <w:rFonts w:ascii="Times New Roman" w:hAnsi="Times New Roman" w:cs="Times New Roman"/>
-          <w:color w:val="000000" w:themeColor="text1"/>
-          <w:sz w:val="24"/>
-          <w:szCs w:val="24"/>
-        </w:rPr>
-        <w:t>preço</w:t>
+        <w:t>braço</w:t>
+      </w:r>
+      <w:r>
+        <w:rPr>
+          <w:rFonts w:ascii="Times New Roman" w:hAnsi="Times New Roman" w:cs="Times New Roman"/>
+          <w:color w:val="000000" w:themeColor="text1"/>
+          <w:sz w:val="24"/>
+          <w:szCs w:val="24"/>
+        </w:rPr>
+        <w:t xml:space="preserve"> incluindo bíceps braquial e tríceps</w:t>
       </w:r>
       <w:r>
         <w:rPr>
@@ -1997,71 +2919,43 @@
           <w:sz w:val="24"/>
           <w:szCs w:val="24"/>
         </w:rPr>
-        <w:t xml:space="preserve"> data, comprador</w:t>
-      </w:r>
-      <w:r>
-        <w:rPr>
-          <w:rFonts w:ascii="Times New Roman" w:hAnsi="Times New Roman" w:cs="Times New Roman"/>
-          <w:color w:val="000000" w:themeColor="text1"/>
-          <w:sz w:val="24"/>
-          <w:szCs w:val="24"/>
-        </w:rPr>
-        <w:t>, vencimento</w:t>
-      </w:r>
-      <w:r>
-        <w:rPr>
-          <w:rFonts w:ascii="Times New Roman" w:hAnsi="Times New Roman" w:cs="Times New Roman"/>
-          <w:color w:val="000000" w:themeColor="text1"/>
-          <w:sz w:val="24"/>
-          <w:szCs w:val="24"/>
-        </w:rPr>
-        <w:t xml:space="preserve"> e parcelamento. Os </w:t>
-      </w:r>
-      <w:r>
-        <w:rPr>
-          <w:rFonts w:ascii="Times New Roman" w:hAnsi="Times New Roman" w:cs="Times New Roman"/>
-          <w:color w:val="000000" w:themeColor="text1"/>
-          <w:sz w:val="24"/>
-          <w:szCs w:val="24"/>
-        </w:rPr>
-        <w:t>alunos</w:t>
-      </w:r>
-      <w:r>
-        <w:rPr>
-          <w:rFonts w:ascii="Times New Roman" w:hAnsi="Times New Roman" w:cs="Times New Roman"/>
-          <w:color w:val="000000" w:themeColor="text1"/>
-          <w:sz w:val="24"/>
-          <w:szCs w:val="24"/>
-        </w:rPr>
-        <w:t xml:space="preserve"> possuem treino, o treino po</w:t>
-      </w:r>
-      <w:r>
-        <w:rPr>
-          <w:rFonts w:ascii="Times New Roman" w:hAnsi="Times New Roman" w:cs="Times New Roman"/>
-          <w:color w:val="000000" w:themeColor="text1"/>
-          <w:sz w:val="24"/>
-          <w:szCs w:val="24"/>
-        </w:rPr>
-        <w:t>d</w:t>
-      </w:r>
-      <w:r>
-        <w:rPr>
-          <w:rFonts w:ascii="Times New Roman" w:hAnsi="Times New Roman" w:cs="Times New Roman"/>
-          <w:color w:val="000000" w:themeColor="text1"/>
-          <w:sz w:val="24"/>
-          <w:szCs w:val="24"/>
-        </w:rPr>
-        <w:t xml:space="preserve">e ser de vários tipos: tipo </w:t>
-      </w:r>
-      <w:proofErr w:type="gramStart"/>
-      <w:r>
-        <w:rPr>
-          <w:rFonts w:ascii="Times New Roman" w:hAnsi="Times New Roman" w:cs="Times New Roman"/>
-          <w:color w:val="000000" w:themeColor="text1"/>
-          <w:sz w:val="24"/>
-          <w:szCs w:val="24"/>
-        </w:rPr>
-        <w:t>A</w:t>
+        <w:t xml:space="preserve"> e </w:t>
+      </w:r>
+      <w:r>
+        <w:rPr>
+          <w:rFonts w:ascii="Times New Roman" w:hAnsi="Times New Roman" w:cs="Times New Roman"/>
+          <w:color w:val="000000" w:themeColor="text1"/>
+          <w:sz w:val="24"/>
+          <w:szCs w:val="24"/>
+        </w:rPr>
+        <w:t xml:space="preserve">trapézio. Cada exercício tem suas séries e quantidade de repetições, </w:t>
+      </w:r>
+      <w:r>
+        <w:rPr>
+          <w:rFonts w:ascii="Times New Roman" w:hAnsi="Times New Roman" w:cs="Times New Roman"/>
+          <w:color w:val="000000" w:themeColor="text1"/>
+          <w:sz w:val="24"/>
+          <w:szCs w:val="24"/>
+        </w:rPr>
+        <w:t xml:space="preserve">tempo de </w:t>
+      </w:r>
+      <w:r>
+        <w:rPr>
+          <w:rFonts w:ascii="Times New Roman" w:hAnsi="Times New Roman" w:cs="Times New Roman"/>
+          <w:color w:val="000000" w:themeColor="text1"/>
+          <w:sz w:val="24"/>
+          <w:szCs w:val="24"/>
+        </w:rPr>
+        <w:t xml:space="preserve">intervalo entre as séries, </w:t>
+      </w:r>
+      <w:r>
+        <w:rPr>
+          <w:rFonts w:ascii="Times New Roman" w:hAnsi="Times New Roman" w:cs="Times New Roman"/>
+          <w:color w:val="000000" w:themeColor="text1"/>
+          <w:sz w:val="24"/>
+          <w:szCs w:val="24"/>
+        </w:rPr>
+        <w:t>tempo de intervalo entre as repetições</w:t>
       </w:r>
       <w:r>
         <w:rPr>
@@ -2079,35 +2973,62 @@
           <w:sz w:val="24"/>
           <w:szCs w:val="24"/>
         </w:rPr>
-        <w:t>AB</w:t>
-      </w:r>
-      <w:proofErr w:type="gramEnd"/>
-      <w:r>
-        <w:rPr>
-          <w:rFonts w:ascii="Times New Roman" w:hAnsi="Times New Roman" w:cs="Times New Roman"/>
-          <w:color w:val="000000" w:themeColor="text1"/>
-          <w:sz w:val="24"/>
-          <w:szCs w:val="24"/>
-        </w:rPr>
-        <w:t>, ABC, ABCD, ABCDE</w:t>
-      </w:r>
-      <w:r>
-        <w:rPr>
-          <w:rFonts w:ascii="Times New Roman" w:hAnsi="Times New Roman" w:cs="Times New Roman"/>
-          <w:color w:val="000000" w:themeColor="text1"/>
-          <w:sz w:val="24"/>
-          <w:szCs w:val="24"/>
-        </w:rPr>
-        <w:t>, ABCDEF</w:t>
-      </w:r>
-      <w:r>
-        <w:rPr>
-          <w:rFonts w:ascii="Times New Roman" w:hAnsi="Times New Roman" w:cs="Times New Roman"/>
-          <w:color w:val="000000" w:themeColor="text1"/>
-          <w:sz w:val="24"/>
-          <w:szCs w:val="24"/>
-        </w:rPr>
-        <w:t xml:space="preserve"> e suas variações</w:t>
+        <w:t>se é Drop S</w:t>
+      </w:r>
+      <w:r>
+        <w:rPr>
+          <w:rFonts w:ascii="Times New Roman" w:hAnsi="Times New Roman" w:cs="Times New Roman"/>
+          <w:color w:val="000000" w:themeColor="text1"/>
+          <w:sz w:val="24"/>
+          <w:szCs w:val="24"/>
+        </w:rPr>
+        <w:t>et,</w:t>
+      </w:r>
+      <w:r>
+        <w:rPr>
+          <w:rFonts w:ascii="Times New Roman" w:hAnsi="Times New Roman" w:cs="Times New Roman"/>
+          <w:color w:val="000000" w:themeColor="text1"/>
+          <w:sz w:val="24"/>
+          <w:szCs w:val="24"/>
+        </w:rPr>
+        <w:t xml:space="preserve"> </w:t>
+      </w:r>
+      <w:r>
+        <w:rPr>
+          <w:rFonts w:ascii="Times New Roman" w:hAnsi="Times New Roman" w:cs="Times New Roman"/>
+          <w:color w:val="000000" w:themeColor="text1"/>
+          <w:sz w:val="24"/>
+          <w:szCs w:val="24"/>
+        </w:rPr>
+        <w:t>e se é conjugado</w:t>
+      </w:r>
+      <w:r>
+        <w:rPr>
+          <w:rFonts w:ascii="Times New Roman" w:hAnsi="Times New Roman" w:cs="Times New Roman"/>
+          <w:color w:val="000000" w:themeColor="text1"/>
+          <w:sz w:val="24"/>
+          <w:szCs w:val="24"/>
+        </w:rPr>
+        <w:t xml:space="preserve"> (</w:t>
+      </w:r>
+      <w:r>
+        <w:rPr>
+          <w:rFonts w:ascii="Times New Roman" w:hAnsi="Times New Roman" w:cs="Times New Roman"/>
+          <w:color w:val="000000" w:themeColor="text1"/>
+          <w:sz w:val="24"/>
+          <w:szCs w:val="24"/>
+          <w:shd w:val="clear" w:color="auto" w:fill="FFFFFF" w:themeFill="background1"/>
+        </w:rPr>
+        <w:t>quando dois ou mais exercício são realizados de forma seguida, sem intervalo</w:t>
+      </w:r>
+      <w:r>
+        <w:rPr>
+          <w:rFonts w:ascii="Times New Roman" w:hAnsi="Times New Roman" w:cs="Times New Roman"/>
+          <w:color w:val="000000" w:themeColor="text1"/>
+          <w:sz w:val="24"/>
+          <w:szCs w:val="24"/>
+        </w:rPr>
+        <w:t>)</w:t>
       </w:r>
       <w:r>
         <w:rPr>
@@ -2117,178 +3038,6 @@
           <w:szCs w:val="24"/>
         </w:rPr>
         <w:t>.</w:t>
-      </w:r>
-      <w:r>
-        <w:rPr>
-          <w:rFonts w:ascii="Times New Roman" w:hAnsi="Times New Roman" w:cs="Times New Roman"/>
-          <w:color w:val="000000" w:themeColor="text1"/>
-          <w:sz w:val="24"/>
-          <w:szCs w:val="24"/>
-        </w:rPr>
-        <w:t xml:space="preserve"> Cada aluno pode ter apenas uma variação de treino.</w:t>
-      </w:r>
-      <w:r>
-        <w:rPr>
-          <w:rFonts w:ascii="Times New Roman" w:hAnsi="Times New Roman" w:cs="Times New Roman"/>
-          <w:color w:val="000000" w:themeColor="text1"/>
-          <w:sz w:val="24"/>
-          <w:szCs w:val="24"/>
-        </w:rPr>
-        <w:t xml:space="preserve"> Cada treino tem exercícios.</w:t>
-      </w:r>
-      <w:r>
-        <w:rPr>
-          <w:rFonts w:ascii="Times New Roman" w:hAnsi="Times New Roman" w:cs="Times New Roman"/>
-          <w:color w:val="000000" w:themeColor="text1"/>
-          <w:sz w:val="24"/>
-          <w:szCs w:val="24"/>
-        </w:rPr>
-        <w:t xml:space="preserve"> Os exercícios </w:t>
-      </w:r>
-      <w:r>
-        <w:rPr>
-          <w:rFonts w:ascii="Times New Roman" w:hAnsi="Times New Roman" w:cs="Times New Roman"/>
-          <w:color w:val="000000" w:themeColor="text1"/>
-          <w:sz w:val="24"/>
-          <w:szCs w:val="24"/>
-        </w:rPr>
-        <w:t>são particulares a cada grup</w:t>
-      </w:r>
-      <w:r>
-        <w:rPr>
-          <w:rFonts w:ascii="Times New Roman" w:hAnsi="Times New Roman" w:cs="Times New Roman"/>
-          <w:color w:val="000000" w:themeColor="text1"/>
-          <w:sz w:val="24"/>
-          <w:szCs w:val="24"/>
-        </w:rPr>
-        <w:t xml:space="preserve">o muscular. </w:t>
-      </w:r>
-      <w:r>
-        <w:rPr>
-          <w:rFonts w:ascii="Times New Roman" w:hAnsi="Times New Roman" w:cs="Times New Roman"/>
-          <w:color w:val="000000" w:themeColor="text1"/>
-          <w:sz w:val="24"/>
-          <w:szCs w:val="24"/>
-        </w:rPr>
-        <w:t>Existem exercícios para peitoral, dorsal, membro inf</w:t>
-      </w:r>
-      <w:r>
-        <w:rPr>
-          <w:rFonts w:ascii="Times New Roman" w:hAnsi="Times New Roman" w:cs="Times New Roman"/>
-          <w:color w:val="000000" w:themeColor="text1"/>
-          <w:sz w:val="24"/>
-          <w:szCs w:val="24"/>
-        </w:rPr>
-        <w:t>erior, antebraço, ombro, abdome,</w:t>
-      </w:r>
-      <w:r>
-        <w:rPr>
-          <w:rFonts w:ascii="Times New Roman" w:hAnsi="Times New Roman" w:cs="Times New Roman"/>
-          <w:color w:val="000000" w:themeColor="text1"/>
-          <w:sz w:val="24"/>
-          <w:szCs w:val="24"/>
-        </w:rPr>
-        <w:t xml:space="preserve"> </w:t>
-      </w:r>
-      <w:r>
-        <w:rPr>
-          <w:rFonts w:ascii="Times New Roman" w:hAnsi="Times New Roman" w:cs="Times New Roman"/>
-          <w:color w:val="000000" w:themeColor="text1"/>
-          <w:sz w:val="24"/>
-          <w:szCs w:val="24"/>
-        </w:rPr>
-        <w:t xml:space="preserve">braço e </w:t>
-      </w:r>
-      <w:r>
-        <w:rPr>
-          <w:rFonts w:ascii="Times New Roman" w:hAnsi="Times New Roman" w:cs="Times New Roman"/>
-          <w:color w:val="000000" w:themeColor="text1"/>
-          <w:sz w:val="24"/>
-          <w:szCs w:val="24"/>
-        </w:rPr>
-        <w:t xml:space="preserve">trapézio. Cada exercício tem suas séries e quantidade de repetições, uso de carga, intervalo entre as séries, intervalo entre as repetições, tempo estimado, </w:t>
-      </w:r>
-      <w:r>
-        <w:rPr>
-          <w:rFonts w:ascii="Times New Roman" w:hAnsi="Times New Roman" w:cs="Times New Roman"/>
-          <w:color w:val="000000" w:themeColor="text1"/>
-          <w:sz w:val="24"/>
-          <w:szCs w:val="24"/>
-        </w:rPr>
-        <w:t>se é Drop S</w:t>
-      </w:r>
-      <w:r>
-        <w:rPr>
-          <w:rFonts w:ascii="Times New Roman" w:hAnsi="Times New Roman" w:cs="Times New Roman"/>
-          <w:color w:val="000000" w:themeColor="text1"/>
-          <w:sz w:val="24"/>
-          <w:szCs w:val="24"/>
-        </w:rPr>
-        <w:t>et,</w:t>
-      </w:r>
-      <w:r>
-        <w:rPr>
-          <w:rFonts w:ascii="Times New Roman" w:hAnsi="Times New Roman" w:cs="Times New Roman"/>
-          <w:color w:val="000000" w:themeColor="text1"/>
-          <w:sz w:val="24"/>
-          <w:szCs w:val="24"/>
-        </w:rPr>
-        <w:t xml:space="preserve"> </w:t>
-      </w:r>
-      <w:r>
-        <w:rPr>
-          <w:rFonts w:ascii="Times New Roman" w:hAnsi="Times New Roman" w:cs="Times New Roman"/>
-          <w:color w:val="000000" w:themeColor="text1"/>
-          <w:sz w:val="24"/>
-          <w:szCs w:val="24"/>
-        </w:rPr>
-        <w:t>e se é conjugado</w:t>
-      </w:r>
-      <w:r>
-        <w:rPr>
-          <w:rFonts w:ascii="Times New Roman" w:hAnsi="Times New Roman" w:cs="Times New Roman"/>
-          <w:color w:val="000000" w:themeColor="text1"/>
-          <w:sz w:val="24"/>
-          <w:szCs w:val="24"/>
-        </w:rPr>
-        <w:t xml:space="preserve"> (</w:t>
-      </w:r>
-      <w:r>
-        <w:rPr>
-          <w:rFonts w:ascii="Times New Roman" w:hAnsi="Times New Roman" w:cs="Times New Roman"/>
-          <w:color w:val="000000" w:themeColor="text1"/>
-          <w:sz w:val="24"/>
-          <w:szCs w:val="24"/>
-          <w:shd w:val="clear" w:color="auto" w:fill="F2F2F2"/>
-        </w:rPr>
-        <w:t>quando dois ou mais exercício são realizados de forma seguida, sem intervalo</w:t>
-      </w:r>
-      <w:r>
-        <w:rPr>
-          <w:rFonts w:ascii="Times New Roman" w:hAnsi="Times New Roman" w:cs="Times New Roman"/>
-          <w:color w:val="000000" w:themeColor="text1"/>
-          <w:sz w:val="24"/>
-          <w:szCs w:val="24"/>
-        </w:rPr>
-        <w:t>)</w:t>
-      </w:r>
-      <w:r>
-        <w:rPr>
-          <w:rFonts w:ascii="Times New Roman" w:hAnsi="Times New Roman" w:cs="Times New Roman"/>
-          <w:color w:val="000000" w:themeColor="text1"/>
-          <w:sz w:val="24"/>
-          <w:szCs w:val="24"/>
-        </w:rPr>
-        <w:t>.</w:t>
-      </w:r>
-      <w:r>
-        <w:rPr>
-          <w:rFonts w:ascii="Times New Roman" w:hAnsi="Times New Roman" w:cs="Times New Roman"/>
-          <w:color w:val="000000" w:themeColor="text1"/>
-          <w:sz w:val="24"/>
-          <w:szCs w:val="24"/>
-        </w:rPr>
-        <w:t xml:space="preserve"> Cada treino tem descrição e tempo de intervalo de descanso. </w:t>
       </w:r>
       <w:r>
         <w:rPr>
@@ -2303,6 +3052,7 @@
     <w:p>
       <w:pPr>
         <w:spacing w:after="0" w:line="360" w:lineRule="auto"/>
+        <w:ind w:firstLine="708"/>
         <w:jc w:val="both"/>
         <w:rPr>
           <w:rFonts w:ascii="Times New Roman" w:hAnsi="Times New Roman" w:cs="Times New Roman"/>
@@ -2311,127 +3061,23 @@
           <w:szCs w:val="24"/>
         </w:rPr>
       </w:pPr>
+      <w:r>
+        <w:rPr>
+          <w:rFonts w:ascii="Times New Roman" w:hAnsi="Times New Roman" w:cs="Times New Roman"/>
+          <w:color w:val="000000" w:themeColor="text1"/>
+          <w:sz w:val="24"/>
+          <w:szCs w:val="24"/>
+        </w:rPr>
+        <w:t xml:space="preserve">Concluindo com o exemplo de Juão, </w:t>
+      </w:r>
     </w:p>
     <w:p>
       <w:pPr>
         <w:spacing w:after="0" w:line="360" w:lineRule="auto"/>
+        <w:ind w:firstLine="708"/>
         <w:jc w:val="both"/>
         <w:rPr>
           <w:rFonts w:ascii="Times New Roman" w:hAnsi="Times New Roman" w:cs="Times New Roman"/>
-          <w:b/>
-          <w:color w:val="000000" w:themeColor="text1"/>
-          <w:sz w:val="24"/>
-          <w:szCs w:val="24"/>
-        </w:rPr>
-      </w:pPr>
-      <w:r>
-        <w:rPr>
-          <w:rFonts w:ascii="Times New Roman" w:hAnsi="Times New Roman" w:cs="Times New Roman"/>
-          <w:b/>
-          <w:color w:val="000000" w:themeColor="text1"/>
-          <w:sz w:val="24"/>
-          <w:szCs w:val="24"/>
-        </w:rPr>
-        <w:t>Referencial:</w:t>
-      </w:r>
-    </w:p>
-    <w:p>
-      <w:pPr>
-        <w:pStyle w:val="PargrafodaLista"/>
-        <w:numPr>
-          <w:ilvl w:val="0"/>
-          <w:numId w:val="1"/>
-        </w:numPr>
-        <w:spacing w:after="0" w:line="360" w:lineRule="auto"/>
-        <w:jc w:val="both"/>
-        <w:rPr>
-          <w:rFonts w:ascii="Times New Roman" w:hAnsi="Times New Roman" w:cs="Times New Roman"/>
-          <w:color w:val="000000" w:themeColor="text1"/>
-          <w:sz w:val="24"/>
-          <w:szCs w:val="24"/>
-        </w:rPr>
-      </w:pPr>
-      <w:hyperlink r:id="rId5" w:history="1">
-        <w:r>
-          <w:rPr>
-            <w:rStyle w:val="Hyperlink"/>
-            <w:rFonts w:ascii="Times New Roman" w:hAnsi="Times New Roman" w:cs="Times New Roman"/>
-            <w:color w:val="000000" w:themeColor="text1"/>
-            <w:sz w:val="24"/>
-            <w:szCs w:val="24"/>
-            <w:u w:val="none"/>
-          </w:rPr>
-          <w:t>http://www.musculacaototal.com.br/forum/viewtopic.php?f=21&amp;t=10922</w:t>
-        </w:r>
-      </w:hyperlink>
-    </w:p>
-    <w:p>
-      <w:pPr>
-        <w:pStyle w:val="PargrafodaLista"/>
-        <w:numPr>
-          <w:ilvl w:val="0"/>
-          <w:numId w:val="1"/>
-        </w:numPr>
-        <w:spacing w:after="0" w:line="360" w:lineRule="auto"/>
-        <w:jc w:val="both"/>
-        <w:rPr>
-          <w:rFonts w:ascii="Times New Roman" w:hAnsi="Times New Roman" w:cs="Times New Roman"/>
-          <w:color w:val="000000" w:themeColor="text1"/>
-          <w:sz w:val="24"/>
-          <w:szCs w:val="24"/>
-        </w:rPr>
-      </w:pPr>
-      <w:hyperlink r:id="rId6" w:history="1">
-        <w:r>
-          <w:rPr>
-            <w:rStyle w:val="Hyperlink"/>
-            <w:rFonts w:ascii="Times New Roman" w:hAnsi="Times New Roman" w:cs="Times New Roman"/>
-            <w:color w:val="000000" w:themeColor="text1"/>
-            <w:sz w:val="24"/>
-            <w:szCs w:val="24"/>
-            <w:u w:val="none"/>
-          </w:rPr>
-          <w:t>http://www.calculoimc.com.br</w:t>
-        </w:r>
-      </w:hyperlink>
-    </w:p>
-    <w:p>
-      <w:pPr>
-        <w:pStyle w:val="PargrafodaLista"/>
-        <w:numPr>
-          <w:ilvl w:val="0"/>
-          <w:numId w:val="1"/>
-        </w:numPr>
-        <w:spacing w:after="0" w:line="360" w:lineRule="auto"/>
-        <w:jc w:val="both"/>
-        <w:rPr>
-          <w:rFonts w:ascii="Times New Roman" w:hAnsi="Times New Roman" w:cs="Times New Roman"/>
-          <w:color w:val="000000" w:themeColor="text1"/>
-          <w:sz w:val="24"/>
-          <w:szCs w:val="24"/>
-        </w:rPr>
-      </w:pPr>
-      <w:hyperlink r:id="rId7" w:history="1">
-        <w:r>
-          <w:rPr>
-            <w:rStyle w:val="Hyperlink"/>
-            <w:rFonts w:ascii="Times New Roman" w:hAnsi="Times New Roman" w:cs="Times New Roman"/>
-            <w:color w:val="000000" w:themeColor="text1"/>
-            <w:sz w:val="24"/>
-            <w:szCs w:val="24"/>
-            <w:u w:val="none"/>
-          </w:rPr>
-          <w:t>http://definicaototal.com.br/treinos/o-que-e-drop-set/</w:t>
-        </w:r>
-      </w:hyperlink>
-    </w:p>
-    <w:p>
-      <w:pPr>
-        <w:spacing w:after="0" w:line="360" w:lineRule="auto"/>
-        <w:jc w:val="both"/>
-        <w:rPr>
-          <w:rFonts w:ascii="Times New Roman" w:hAnsi="Times New Roman" w:cs="Times New Roman"/>
-          <w:b/>
           <w:color w:val="000000" w:themeColor="text1"/>
           <w:sz w:val="24"/>
           <w:szCs w:val="24"/>

</xml_diff>

<commit_message>
Está pronto ... Posto para avaliação, validação ...
</commit_message>
<xml_diff>
--- a/documentacao.docx
+++ b/documentacao.docx
@@ -1352,16 +1352,16 @@
           <w:sz w:val="24"/>
           <w:szCs w:val="24"/>
         </w:rPr>
-        <w:t xml:space="preserve">, nome, sexo, </w:t>
-      </w:r>
-      <w:r>
-        <w:rPr>
-          <w:rFonts w:ascii="Times New Roman" w:hAnsi="Times New Roman" w:cs="Times New Roman"/>
-          <w:color w:val="000000" w:themeColor="text1"/>
-          <w:sz w:val="24"/>
-          <w:szCs w:val="24"/>
-        </w:rPr>
-        <w:t>e salário</w:t>
+        <w:t>, nome, sexo,</w:t>
+      </w:r>
+      <w:r>
+        <w:rPr>
+          <w:rFonts w:ascii="Times New Roman" w:hAnsi="Times New Roman" w:cs="Times New Roman"/>
+          <w:color w:val="000000" w:themeColor="text1"/>
+          <w:sz w:val="24"/>
+          <w:szCs w:val="24"/>
+        </w:rPr>
+        <w:t xml:space="preserve"> salário</w:t>
       </w:r>
       <w:r>
         <w:rPr>
@@ -1397,7 +1397,25 @@
           <w:sz w:val="24"/>
           <w:szCs w:val="24"/>
         </w:rPr>
-        <w:t>, necessitando ser registradas</w:t>
+        <w:t xml:space="preserve">, </w:t>
+      </w:r>
+      <w:r>
+        <w:rPr>
+          <w:rFonts w:ascii="Times New Roman" w:hAnsi="Times New Roman" w:cs="Times New Roman"/>
+          <w:color w:val="000000" w:themeColor="text1"/>
+          <w:sz w:val="24"/>
+          <w:szCs w:val="24"/>
+        </w:rPr>
+        <w:t xml:space="preserve">tais informações </w:t>
+      </w:r>
+      <w:r>
+        <w:rPr>
+          <w:rFonts w:ascii="Times New Roman" w:hAnsi="Times New Roman" w:cs="Times New Roman"/>
+          <w:color w:val="000000" w:themeColor="text1"/>
+          <w:sz w:val="24"/>
+          <w:szCs w:val="24"/>
+        </w:rPr>
+        <w:t>necessitando ser registradas</w:t>
       </w:r>
       <w:r>
         <w:rPr>
@@ -2427,7 +2445,25 @@
           <w:sz w:val="24"/>
           <w:szCs w:val="24"/>
         </w:rPr>
-        <w:t xml:space="preserve">o tipo (se: A, B, C, D, E, F ou AB, ABC e suas variações), </w:t>
+        <w:t>o tipo (s</w:t>
+      </w:r>
+      <w:r>
+        <w:rPr>
+          <w:rFonts w:ascii="Times New Roman" w:hAnsi="Times New Roman" w:cs="Times New Roman"/>
+          <w:color w:val="000000" w:themeColor="text1"/>
+          <w:sz w:val="24"/>
+          <w:szCs w:val="24"/>
+        </w:rPr>
+        <w:t>e: A, B, C, D, E, F ou AB, ABC ou</w:t>
+      </w:r>
+      <w:r>
+        <w:rPr>
+          <w:rFonts w:ascii="Times New Roman" w:hAnsi="Times New Roman" w:cs="Times New Roman"/>
+          <w:color w:val="000000" w:themeColor="text1"/>
+          <w:sz w:val="24"/>
+          <w:szCs w:val="24"/>
+        </w:rPr>
+        <w:t xml:space="preserve"> suas variações), </w:t>
       </w:r>
       <w:r>
         <w:rPr>
@@ -2510,8 +2546,6 @@
         </w:rPr>
         <w:t>.</w:t>
       </w:r>
-      <w:bookmarkStart w:id="0" w:name="_GoBack"/>
-      <w:bookmarkEnd w:id="0"/>
       <w:r>
         <w:rPr>
           <w:rFonts w:ascii="Times New Roman" w:hAnsi="Times New Roman" w:cs="Times New Roman"/>
@@ -2820,34 +2854,52 @@
           <w:sz w:val="24"/>
           <w:szCs w:val="24"/>
         </w:rPr>
-        <w:t xml:space="preserve">Os exercícios </w:t>
-      </w:r>
-      <w:r>
-        <w:rPr>
-          <w:rFonts w:ascii="Times New Roman" w:hAnsi="Times New Roman" w:cs="Times New Roman"/>
-          <w:color w:val="000000" w:themeColor="text1"/>
-          <w:sz w:val="24"/>
-          <w:szCs w:val="24"/>
-        </w:rPr>
-        <w:t>são particulares a cada grup</w:t>
-      </w:r>
-      <w:r>
-        <w:rPr>
-          <w:rFonts w:ascii="Times New Roman" w:hAnsi="Times New Roman" w:cs="Times New Roman"/>
-          <w:color w:val="000000" w:themeColor="text1"/>
-          <w:sz w:val="24"/>
-          <w:szCs w:val="24"/>
-        </w:rPr>
-        <w:t>o muscular</w:t>
-      </w:r>
-      <w:r>
-        <w:rPr>
-          <w:rFonts w:ascii="Times New Roman" w:hAnsi="Times New Roman" w:cs="Times New Roman"/>
-          <w:color w:val="000000" w:themeColor="text1"/>
-          <w:sz w:val="24"/>
-          <w:szCs w:val="24"/>
-        </w:rPr>
-        <w:t xml:space="preserve"> e a cada divisão de treino</w:t>
+        <w:t xml:space="preserve">Cada divisão (tipo) tem exercícios que </w:t>
+      </w:r>
+      <w:r>
+        <w:rPr>
+          <w:rFonts w:ascii="Times New Roman" w:hAnsi="Times New Roman" w:cs="Times New Roman"/>
+          <w:color w:val="000000" w:themeColor="text1"/>
+          <w:sz w:val="24"/>
+          <w:szCs w:val="24"/>
+        </w:rPr>
+        <w:t>são particulares a grup</w:t>
+      </w:r>
+      <w:r>
+        <w:rPr>
+          <w:rFonts w:ascii="Times New Roman" w:hAnsi="Times New Roman" w:cs="Times New Roman"/>
+          <w:color w:val="000000" w:themeColor="text1"/>
+          <w:sz w:val="24"/>
+          <w:szCs w:val="24"/>
+        </w:rPr>
+        <w:t>o</w:t>
+      </w:r>
+      <w:r>
+        <w:rPr>
+          <w:rFonts w:ascii="Times New Roman" w:hAnsi="Times New Roman" w:cs="Times New Roman"/>
+          <w:color w:val="000000" w:themeColor="text1"/>
+          <w:sz w:val="24"/>
+          <w:szCs w:val="24"/>
+        </w:rPr>
+        <w:t>s</w:t>
+      </w:r>
+      <w:r>
+        <w:rPr>
+          <w:rFonts w:ascii="Times New Roman" w:hAnsi="Times New Roman" w:cs="Times New Roman"/>
+          <w:color w:val="000000" w:themeColor="text1"/>
+          <w:sz w:val="24"/>
+          <w:szCs w:val="24"/>
+        </w:rPr>
+        <w:t xml:space="preserve"> muscular</w:t>
+      </w:r>
+      <w:r>
+        <w:rPr>
+          <w:rFonts w:ascii="Times New Roman" w:hAnsi="Times New Roman" w:cs="Times New Roman"/>
+          <w:color w:val="000000" w:themeColor="text1"/>
+          <w:sz w:val="24"/>
+          <w:szCs w:val="24"/>
+        </w:rPr>
+        <w:t>es</w:t>
       </w:r>
       <w:r>
         <w:rPr>
@@ -2928,7 +2980,43 @@
           <w:sz w:val="24"/>
           <w:szCs w:val="24"/>
         </w:rPr>
-        <w:t xml:space="preserve">trapézio. Cada exercício tem suas séries e quantidade de repetições, </w:t>
+        <w:t>trapézio.</w:t>
+      </w:r>
+      <w:r>
+        <w:rPr>
+          <w:rFonts w:ascii="Times New Roman" w:hAnsi="Times New Roman" w:cs="Times New Roman"/>
+          <w:color w:val="000000" w:themeColor="text1"/>
+          <w:sz w:val="24"/>
+          <w:szCs w:val="24"/>
+        </w:rPr>
+        <w:t xml:space="preserve"> Cada grupo muscular tem exercícios com nome,</w:t>
+      </w:r>
+      <w:r>
+        <w:rPr>
+          <w:rFonts w:ascii="Times New Roman" w:hAnsi="Times New Roman" w:cs="Times New Roman"/>
+          <w:color w:val="000000" w:themeColor="text1"/>
+          <w:sz w:val="24"/>
+          <w:szCs w:val="24"/>
+        </w:rPr>
+        <w:t xml:space="preserve"> </w:t>
+      </w:r>
+      <w:r>
+        <w:rPr>
+          <w:rFonts w:ascii="Times New Roman" w:hAnsi="Times New Roman" w:cs="Times New Roman"/>
+          <w:color w:val="000000" w:themeColor="text1"/>
+          <w:sz w:val="24"/>
+          <w:szCs w:val="24"/>
+        </w:rPr>
+        <w:t xml:space="preserve">número de </w:t>
+      </w:r>
+      <w:r>
+        <w:rPr>
+          <w:rFonts w:ascii="Times New Roman" w:hAnsi="Times New Roman" w:cs="Times New Roman"/>
+          <w:color w:val="000000" w:themeColor="text1"/>
+          <w:sz w:val="24"/>
+          <w:szCs w:val="24"/>
+        </w:rPr>
+        <w:t xml:space="preserve">séries e quantidade de repetições, </w:t>
       </w:r>
       <w:r>
         <w:rPr>
@@ -2946,7 +3034,16 @@
           <w:sz w:val="24"/>
           <w:szCs w:val="24"/>
         </w:rPr>
-        <w:t xml:space="preserve">intervalo entre as séries, </w:t>
+        <w:t>intervalo entre as séries e</w:t>
+      </w:r>
+      <w:r>
+        <w:rPr>
+          <w:rFonts w:ascii="Times New Roman" w:hAnsi="Times New Roman" w:cs="Times New Roman"/>
+          <w:color w:val="000000" w:themeColor="text1"/>
+          <w:sz w:val="24"/>
+          <w:szCs w:val="24"/>
+        </w:rPr>
+        <w:t xml:space="preserve"> </w:t>
       </w:r>
       <w:r>
         <w:rPr>
@@ -2964,25 +3061,25 @@
           <w:sz w:val="24"/>
           <w:szCs w:val="24"/>
         </w:rPr>
-        <w:t xml:space="preserve">, </w:t>
-      </w:r>
-      <w:r>
-        <w:rPr>
-          <w:rFonts w:ascii="Times New Roman" w:hAnsi="Times New Roman" w:cs="Times New Roman"/>
-          <w:color w:val="000000" w:themeColor="text1"/>
-          <w:sz w:val="24"/>
-          <w:szCs w:val="24"/>
-        </w:rPr>
-        <w:t>se é Drop S</w:t>
-      </w:r>
-      <w:r>
-        <w:rPr>
-          <w:rFonts w:ascii="Times New Roman" w:hAnsi="Times New Roman" w:cs="Times New Roman"/>
-          <w:color w:val="000000" w:themeColor="text1"/>
-          <w:sz w:val="24"/>
-          <w:szCs w:val="24"/>
-        </w:rPr>
-        <w:t>et,</w:t>
+        <w:t xml:space="preserve"> que são comuns a todos os exercícios do grupo</w:t>
+      </w:r>
+      <w:r>
+        <w:rPr>
+          <w:rFonts w:ascii="Times New Roman" w:hAnsi="Times New Roman" w:cs="Times New Roman"/>
+          <w:color w:val="000000" w:themeColor="text1"/>
+          <w:sz w:val="24"/>
+          <w:szCs w:val="24"/>
+        </w:rPr>
+        <w:t>,</w:t>
+      </w:r>
+      <w:r>
+        <w:rPr>
+          <w:rFonts w:ascii="Times New Roman" w:hAnsi="Times New Roman" w:cs="Times New Roman"/>
+          <w:color w:val="000000" w:themeColor="text1"/>
+          <w:sz w:val="24"/>
+          <w:szCs w:val="24"/>
+        </w:rPr>
+        <w:t xml:space="preserve"> e</w:t>
       </w:r>
       <w:r>
         <w:rPr>
@@ -3000,35 +3097,26 @@
           <w:sz w:val="24"/>
           <w:szCs w:val="24"/>
         </w:rPr>
-        <w:t>e se é conjugado</w:t>
-      </w:r>
-      <w:r>
-        <w:rPr>
-          <w:rFonts w:ascii="Times New Roman" w:hAnsi="Times New Roman" w:cs="Times New Roman"/>
-          <w:color w:val="000000" w:themeColor="text1"/>
-          <w:sz w:val="24"/>
-          <w:szCs w:val="24"/>
-        </w:rPr>
-        <w:t xml:space="preserve"> (</w:t>
-      </w:r>
-      <w:r>
-        <w:rPr>
-          <w:rFonts w:ascii="Times New Roman" w:hAnsi="Times New Roman" w:cs="Times New Roman"/>
-          <w:color w:val="000000" w:themeColor="text1"/>
-          <w:sz w:val="24"/>
-          <w:szCs w:val="24"/>
-          <w:shd w:val="clear" w:color="auto" w:fill="FFFFFF" w:themeFill="background1"/>
-        </w:rPr>
-        <w:t>quando dois ou mais exercício são realizados de forma seguida, sem intervalo</w:t>
-      </w:r>
-      <w:r>
-        <w:rPr>
-          <w:rFonts w:ascii="Times New Roman" w:hAnsi="Times New Roman" w:cs="Times New Roman"/>
-          <w:color w:val="000000" w:themeColor="text1"/>
-          <w:sz w:val="24"/>
-          <w:szCs w:val="24"/>
-        </w:rPr>
-        <w:t>)</w:t>
+        <w:t xml:space="preserve">se é Drop </w:t>
+      </w:r>
+      <w:proofErr w:type="gramStart"/>
+      <w:r>
+        <w:rPr>
+          <w:rFonts w:ascii="Times New Roman" w:hAnsi="Times New Roman" w:cs="Times New Roman"/>
+          <w:color w:val="000000" w:themeColor="text1"/>
+          <w:sz w:val="24"/>
+          <w:szCs w:val="24"/>
+        </w:rPr>
+        <w:t>S</w:t>
+      </w:r>
+      <w:r>
+        <w:rPr>
+          <w:rFonts w:ascii="Times New Roman" w:hAnsi="Times New Roman" w:cs="Times New Roman"/>
+          <w:color w:val="000000" w:themeColor="text1"/>
+          <w:sz w:val="24"/>
+          <w:szCs w:val="24"/>
+        </w:rPr>
+        <w:t>et</w:t>
       </w:r>
       <w:r>
         <w:rPr>
@@ -3039,6 +3127,7 @@
         </w:rPr>
         <w:t>.</w:t>
       </w:r>
+      <w:proofErr w:type="gramEnd"/>
       <w:r>
         <w:rPr>
           <w:rFonts w:ascii="Times New Roman" w:hAnsi="Times New Roman" w:cs="Times New Roman"/>
@@ -3068,7 +3157,254 @@
           <w:sz w:val="24"/>
           <w:szCs w:val="24"/>
         </w:rPr>
-        <w:t xml:space="preserve">Concluindo com o exemplo de Juão, </w:t>
+        <w:t>Logo, c</w:t>
+      </w:r>
+      <w:r>
+        <w:rPr>
+          <w:rFonts w:ascii="Times New Roman" w:hAnsi="Times New Roman" w:cs="Times New Roman"/>
+          <w:color w:val="000000" w:themeColor="text1"/>
+          <w:sz w:val="24"/>
+          <w:szCs w:val="24"/>
+        </w:rPr>
+        <w:t xml:space="preserve">oncluindo com o exemplo de </w:t>
+      </w:r>
+      <w:proofErr w:type="spellStart"/>
+      <w:r>
+        <w:rPr>
+          <w:rFonts w:ascii="Times New Roman" w:hAnsi="Times New Roman" w:cs="Times New Roman"/>
+          <w:color w:val="000000" w:themeColor="text1"/>
+          <w:sz w:val="24"/>
+          <w:szCs w:val="24"/>
+        </w:rPr>
+        <w:t>Juão</w:t>
+      </w:r>
+      <w:proofErr w:type="spellEnd"/>
+      <w:r>
+        <w:rPr>
+          <w:rFonts w:ascii="Times New Roman" w:hAnsi="Times New Roman" w:cs="Times New Roman"/>
+          <w:color w:val="000000" w:themeColor="text1"/>
+          <w:sz w:val="24"/>
+          <w:szCs w:val="24"/>
+        </w:rPr>
+        <w:t>,</w:t>
+      </w:r>
+      <w:r>
+        <w:rPr>
+          <w:rFonts w:ascii="Times New Roman" w:hAnsi="Times New Roman" w:cs="Times New Roman"/>
+          <w:color w:val="000000" w:themeColor="text1"/>
+          <w:sz w:val="24"/>
+          <w:szCs w:val="24"/>
+        </w:rPr>
+        <w:t xml:space="preserve"> ele numa segunda feira vai executar o tipo A. Os exercícios para o tipo A do treino de </w:t>
+      </w:r>
+      <w:proofErr w:type="spellStart"/>
+      <w:r>
+        <w:rPr>
+          <w:rFonts w:ascii="Times New Roman" w:hAnsi="Times New Roman" w:cs="Times New Roman"/>
+          <w:color w:val="000000" w:themeColor="text1"/>
+          <w:sz w:val="24"/>
+          <w:szCs w:val="24"/>
+        </w:rPr>
+        <w:t>Juão</w:t>
+      </w:r>
+      <w:proofErr w:type="spellEnd"/>
+      <w:r>
+        <w:rPr>
+          <w:rFonts w:ascii="Times New Roman" w:hAnsi="Times New Roman" w:cs="Times New Roman"/>
+          <w:color w:val="000000" w:themeColor="text1"/>
+          <w:sz w:val="24"/>
+          <w:szCs w:val="24"/>
+        </w:rPr>
+        <w:t xml:space="preserve"> são</w:t>
+      </w:r>
+      <w:r>
+        <w:rPr>
+          <w:rFonts w:ascii="Times New Roman" w:hAnsi="Times New Roman" w:cs="Times New Roman"/>
+          <w:color w:val="000000" w:themeColor="text1"/>
+          <w:sz w:val="24"/>
+          <w:szCs w:val="24"/>
+        </w:rPr>
+        <w:t xml:space="preserve"> para</w:t>
+      </w:r>
+      <w:r>
+        <w:rPr>
+          <w:rFonts w:ascii="Times New Roman" w:hAnsi="Times New Roman" w:cs="Times New Roman"/>
+          <w:color w:val="000000" w:themeColor="text1"/>
+          <w:sz w:val="24"/>
+          <w:szCs w:val="24"/>
+        </w:rPr>
+        <w:t>: peitoral e tríceps</w:t>
+      </w:r>
+      <w:r>
+        <w:rPr>
+          <w:rFonts w:ascii="Times New Roman" w:hAnsi="Times New Roman" w:cs="Times New Roman"/>
+          <w:color w:val="000000" w:themeColor="text1"/>
+          <w:sz w:val="24"/>
+          <w:szCs w:val="24"/>
+        </w:rPr>
+        <w:t xml:space="preserve">. </w:t>
+      </w:r>
+      <w:r>
+        <w:rPr>
+          <w:rFonts w:ascii="Times New Roman" w:hAnsi="Times New Roman" w:cs="Times New Roman"/>
+          <w:color w:val="000000" w:themeColor="text1"/>
+          <w:sz w:val="24"/>
+          <w:szCs w:val="24"/>
+        </w:rPr>
+        <w:t>Para p</w:t>
+      </w:r>
+      <w:r>
+        <w:rPr>
+          <w:rFonts w:ascii="Times New Roman" w:hAnsi="Times New Roman" w:cs="Times New Roman"/>
+          <w:color w:val="000000" w:themeColor="text1"/>
+          <w:sz w:val="24"/>
+          <w:szCs w:val="24"/>
+        </w:rPr>
+        <w:t>eitoral:</w:t>
+      </w:r>
+      <w:r>
+        <w:rPr>
+          <w:rFonts w:ascii="Times New Roman" w:hAnsi="Times New Roman" w:cs="Times New Roman"/>
+          <w:color w:val="000000" w:themeColor="text1"/>
+          <w:sz w:val="24"/>
+          <w:szCs w:val="24"/>
+        </w:rPr>
+        <w:t xml:space="preserve"> </w:t>
+      </w:r>
+      <w:r>
+        <w:rPr>
+          <w:rFonts w:ascii="Times New Roman" w:hAnsi="Times New Roman" w:cs="Times New Roman"/>
+          <w:color w:val="000000" w:themeColor="text1"/>
+          <w:sz w:val="24"/>
+          <w:szCs w:val="24"/>
+        </w:rPr>
+        <w:lastRenderedPageBreak/>
+        <w:t>Supino declinado</w:t>
+      </w:r>
+      <w:r>
+        <w:rPr>
+          <w:rFonts w:ascii="Times New Roman" w:hAnsi="Times New Roman" w:cs="Times New Roman"/>
+          <w:color w:val="000000" w:themeColor="text1"/>
+          <w:sz w:val="24"/>
+          <w:szCs w:val="24"/>
+        </w:rPr>
+        <w:t xml:space="preserve"> (nome do exercício), 3 séries com 15 repetições,</w:t>
+      </w:r>
+      <w:r>
+        <w:rPr>
+          <w:rFonts w:ascii="Times New Roman" w:hAnsi="Times New Roman" w:cs="Times New Roman"/>
+          <w:color w:val="000000" w:themeColor="text1"/>
+          <w:sz w:val="24"/>
+          <w:szCs w:val="24"/>
+        </w:rPr>
+        <w:t xml:space="preserve"> é Drop Set; supino reto, 3 séries de 10 repetições, não Drop Set; supino inclinado, 3 de 12, não Drop </w:t>
+      </w:r>
+      <w:proofErr w:type="gramStart"/>
+      <w:r>
+        <w:rPr>
+          <w:rFonts w:ascii="Times New Roman" w:hAnsi="Times New Roman" w:cs="Times New Roman"/>
+          <w:color w:val="000000" w:themeColor="text1"/>
+          <w:sz w:val="24"/>
+          <w:szCs w:val="24"/>
+        </w:rPr>
+        <w:t>Set.</w:t>
+      </w:r>
+      <w:proofErr w:type="gramEnd"/>
+      <w:r>
+        <w:rPr>
+          <w:rFonts w:ascii="Times New Roman" w:hAnsi="Times New Roman" w:cs="Times New Roman"/>
+          <w:color w:val="000000" w:themeColor="text1"/>
+          <w:sz w:val="24"/>
+          <w:szCs w:val="24"/>
+        </w:rPr>
+        <w:t xml:space="preserve"> 3 minutos de descanso entre séries e 30 segundos entre as repetições.</w:t>
+      </w:r>
+      <w:r>
+        <w:rPr>
+          <w:rFonts w:ascii="Times New Roman" w:hAnsi="Times New Roman" w:cs="Times New Roman"/>
+          <w:color w:val="000000" w:themeColor="text1"/>
+          <w:sz w:val="24"/>
+          <w:szCs w:val="24"/>
+        </w:rPr>
+        <w:t xml:space="preserve"> Para tríceps: testa, 3 de 10, não Drop Set, </w:t>
+      </w:r>
+      <w:proofErr w:type="spellStart"/>
+      <w:r>
+        <w:rPr>
+          <w:rFonts w:ascii="Times New Roman" w:hAnsi="Times New Roman" w:cs="Times New Roman"/>
+          <w:color w:val="000000" w:themeColor="text1"/>
+          <w:sz w:val="24"/>
+          <w:szCs w:val="24"/>
+        </w:rPr>
+        <w:t>pulley</w:t>
+      </w:r>
+      <w:proofErr w:type="spellEnd"/>
+      <w:r>
+        <w:rPr>
+          <w:rFonts w:ascii="Times New Roman" w:hAnsi="Times New Roman" w:cs="Times New Roman"/>
+          <w:color w:val="000000" w:themeColor="text1"/>
+          <w:sz w:val="24"/>
+          <w:szCs w:val="24"/>
+        </w:rPr>
+        <w:t xml:space="preserve">, 3 de 15, é Drop </w:t>
+      </w:r>
+      <w:proofErr w:type="gramStart"/>
+      <w:r>
+        <w:rPr>
+          <w:rFonts w:ascii="Times New Roman" w:hAnsi="Times New Roman" w:cs="Times New Roman"/>
+          <w:color w:val="000000" w:themeColor="text1"/>
+          <w:sz w:val="24"/>
+          <w:szCs w:val="24"/>
+        </w:rPr>
+        <w:t>Set.</w:t>
+      </w:r>
+      <w:proofErr w:type="gramEnd"/>
+      <w:r>
+        <w:rPr>
+          <w:rFonts w:ascii="Times New Roman" w:hAnsi="Times New Roman" w:cs="Times New Roman"/>
+          <w:color w:val="000000" w:themeColor="text1"/>
+          <w:sz w:val="24"/>
+          <w:szCs w:val="24"/>
+        </w:rPr>
+        <w:t xml:space="preserve"> </w:t>
+      </w:r>
+      <w:r>
+        <w:rPr>
+          <w:rFonts w:ascii="Times New Roman" w:hAnsi="Times New Roman" w:cs="Times New Roman"/>
+          <w:color w:val="000000" w:themeColor="text1"/>
+          <w:sz w:val="24"/>
+          <w:szCs w:val="24"/>
+        </w:rPr>
+        <w:t>3 minutos de descanso entre séries e 30 segundos entre as repetições</w:t>
+      </w:r>
+      <w:r>
+        <w:rPr>
+          <w:rFonts w:ascii="Times New Roman" w:hAnsi="Times New Roman" w:cs="Times New Roman"/>
+          <w:color w:val="000000" w:themeColor="text1"/>
+          <w:sz w:val="24"/>
+          <w:szCs w:val="24"/>
+        </w:rPr>
+        <w:t>.</w:t>
+      </w:r>
+      <w:r>
+        <w:rPr>
+          <w:rFonts w:ascii="Times New Roman" w:hAnsi="Times New Roman" w:cs="Times New Roman"/>
+          <w:color w:val="000000" w:themeColor="text1"/>
+          <w:sz w:val="24"/>
+          <w:szCs w:val="24"/>
+        </w:rPr>
+        <w:t xml:space="preserve"> </w:t>
+      </w:r>
+      <w:bookmarkStart w:id="0" w:name="_GoBack"/>
+      <w:bookmarkEnd w:id="0"/>
+      <w:r>
+        <w:rPr>
+          <w:rFonts w:ascii="Times New Roman" w:hAnsi="Times New Roman" w:cs="Times New Roman"/>
+          <w:color w:val="000000" w:themeColor="text1"/>
+          <w:sz w:val="24"/>
+          <w:szCs w:val="24"/>
+        </w:rPr>
+        <w:t>É importante ser armazenadas todas essas informações dos exercícios.</w:t>
       </w:r>
     </w:p>
     <w:p>

</xml_diff>

<commit_message>
Pronto para ser mapeado, retirado a entidade equipamentos fitness de compra!
</commit_message>
<xml_diff>
--- a/documentacao.docx
+++ b/documentacao.docx
@@ -356,6 +356,15 @@
           <w:sz w:val="24"/>
           <w:szCs w:val="24"/>
         </w:rPr>
+        <w:t>,</w:t>
+      </w:r>
+      <w:r>
+        <w:rPr>
+          <w:rFonts w:ascii="Times New Roman" w:hAnsi="Times New Roman" w:cs="Times New Roman"/>
+          <w:color w:val="000000" w:themeColor="text1"/>
+          <w:sz w:val="24"/>
+          <w:szCs w:val="24"/>
+        </w:rPr>
         <w:t xml:space="preserve"> em mensalidade. Ao se cadastrar, o aluno,</w:t>
       </w:r>
       <w:r>
@@ -508,7 +517,7 @@
           <w:sz w:val="24"/>
           <w:szCs w:val="24"/>
         </w:rPr>
-        <w:t>O estabelecimento tem despesas que são geradas a partir de manutenção de equipamentos, conta de energia elétrica, conta d’agua e com compras. As compras podem ser de equipamentos fitness; produtos de higiene e produtos alimentares como suplementação e gourmet que serão revendidos. A compra tem data, nome do produto,</w:t>
+        <w:t>O estabelecimento tem despesas que são geradas a partir de conta de energia elétrica, conta d’agua e com compras. As compras podem ser de produtos de higiene e produtos alimentares como suplementação e gourmet que serão revendidos. A compra tem data, nome do produto,</w:t>
       </w:r>
       <w:r>
         <w:rPr>
@@ -526,7 +535,63 @@
           <w:sz w:val="24"/>
           <w:szCs w:val="24"/>
         </w:rPr>
-        <w:t xml:space="preserve"> valor total, fornecedor, forma de pagamento: se a vista ou a prazo. </w:t>
+        <w:t xml:space="preserve"> valor total, </w:t>
+      </w:r>
+      <w:r>
+        <w:rPr>
+          <w:rFonts w:ascii="Times New Roman" w:hAnsi="Times New Roman" w:cs="Times New Roman"/>
+          <w:color w:val="000000" w:themeColor="text1"/>
+          <w:sz w:val="24"/>
+          <w:szCs w:val="24"/>
+        </w:rPr>
+        <w:t>marca, quantidade</w:t>
+      </w:r>
+      <w:r>
+        <w:rPr>
+          <w:rFonts w:ascii="Times New Roman" w:hAnsi="Times New Roman" w:cs="Times New Roman"/>
+          <w:color w:val="000000" w:themeColor="text1"/>
+          <w:sz w:val="24"/>
+          <w:szCs w:val="24"/>
+        </w:rPr>
+        <w:t xml:space="preserve">, </w:t>
+      </w:r>
+      <w:r>
+        <w:rPr>
+          <w:rFonts w:ascii="Times New Roman" w:hAnsi="Times New Roman" w:cs="Times New Roman"/>
+          <w:color w:val="000000" w:themeColor="text1"/>
+          <w:sz w:val="24"/>
+          <w:szCs w:val="24"/>
+        </w:rPr>
+        <w:t>utilidade,</w:t>
+      </w:r>
+      <w:bookmarkStart w:id="0" w:name="_GoBack"/>
+      <w:bookmarkEnd w:id="0"/>
+      <w:r>
+        <w:rPr>
+          <w:rFonts w:ascii="Times New Roman" w:hAnsi="Times New Roman" w:cs="Times New Roman"/>
+          <w:color w:val="000000" w:themeColor="text1"/>
+          <w:sz w:val="24"/>
+          <w:szCs w:val="24"/>
+        </w:rPr>
+        <w:t xml:space="preserve"> número do pedido também gerado pelo sistema</w:t>
+      </w:r>
+      <w:r>
+        <w:rPr>
+          <w:rFonts w:ascii="Times New Roman" w:hAnsi="Times New Roman" w:cs="Times New Roman"/>
+          <w:color w:val="000000" w:themeColor="text1"/>
+          <w:sz w:val="24"/>
+          <w:szCs w:val="24"/>
+        </w:rPr>
+        <w:t xml:space="preserve">, </w:t>
+      </w:r>
+      <w:r>
+        <w:rPr>
+          <w:rFonts w:ascii="Times New Roman" w:hAnsi="Times New Roman" w:cs="Times New Roman"/>
+          <w:color w:val="000000" w:themeColor="text1"/>
+          <w:sz w:val="24"/>
+          <w:szCs w:val="24"/>
+        </w:rPr>
+        <w:t xml:space="preserve">fornecedor, forma de pagamento: se a vista ou a prazo. </w:t>
       </w:r>
       <w:r>
         <w:rPr>
@@ -546,29 +611,73 @@
       <w:r>
         <w:rPr>
           <w:rFonts w:ascii="Times New Roman" w:hAnsi="Times New Roman" w:cs="Times New Roman"/>
-          <w:color w:val="000000" w:themeColor="text1"/>
-          <w:sz w:val="24"/>
-          <w:szCs w:val="24"/>
-        </w:rPr>
-        <w:t>Em uma compra de equipamentos pode haver mais de um aparelho. Os equipamentos têm tipo (se maquinário ou apetrecho), função de grupo muscular que trabalha, nome, carga</w:t>
-      </w:r>
-      <w:r>
-        <w:rPr>
-          <w:rFonts w:ascii="Times New Roman" w:hAnsi="Times New Roman" w:cs="Times New Roman"/>
-          <w:color w:val="000000" w:themeColor="text1"/>
-          <w:sz w:val="24"/>
-          <w:szCs w:val="24"/>
-        </w:rPr>
-        <w:t xml:space="preserve"> máxima</w:t>
-      </w:r>
-      <w:r>
-        <w:rPr>
-          <w:rFonts w:ascii="Times New Roman" w:hAnsi="Times New Roman" w:cs="Times New Roman"/>
-          <w:color w:val="000000" w:themeColor="text1"/>
-          <w:sz w:val="24"/>
-          <w:szCs w:val="24"/>
-        </w:rPr>
-        <w:t xml:space="preserve">, fornecedor, preço, número do pedido gerado por contagem e fabricante. Os produtos </w:t>
+          <w:sz w:val="24"/>
+          <w:szCs w:val="24"/>
+        </w:rPr>
+        <w:t xml:space="preserve">A academia faz vendas de produtos </w:t>
+      </w:r>
+      <w:r>
+        <w:rPr>
+          <w:rFonts w:ascii="Times New Roman" w:hAnsi="Times New Roman" w:cs="Times New Roman"/>
+          <w:sz w:val="24"/>
+          <w:szCs w:val="24"/>
+        </w:rPr>
+        <w:t>alimentícios</w:t>
+      </w:r>
+      <w:r>
+        <w:rPr>
+          <w:rFonts w:ascii="Times New Roman" w:hAnsi="Times New Roman" w:cs="Times New Roman"/>
+          <w:sz w:val="24"/>
+          <w:szCs w:val="24"/>
+        </w:rPr>
+        <w:t xml:space="preserve"> que possuem </w:t>
+      </w:r>
+      <w:r>
+        <w:rPr>
+          <w:rFonts w:ascii="Times New Roman" w:hAnsi="Times New Roman" w:cs="Times New Roman"/>
+          <w:color w:val="000000" w:themeColor="text1"/>
+          <w:sz w:val="24"/>
+          <w:szCs w:val="24"/>
+        </w:rPr>
+        <w:t>nome, marca, quantidade, preço, data, comprador, parcelamento no carnê e desconto se a vista</w:t>
+      </w:r>
+      <w:r>
+        <w:rPr>
+          <w:rFonts w:ascii="Times New Roman" w:hAnsi="Times New Roman" w:cs="Times New Roman"/>
+          <w:color w:val="000000" w:themeColor="text1"/>
+          <w:sz w:val="24"/>
+          <w:szCs w:val="24"/>
+        </w:rPr>
+        <w:t>. Para cada aluno é montado um treino. O</w:t>
+      </w:r>
+      <w:r>
+        <w:rPr>
+          <w:rFonts w:ascii="Times New Roman" w:hAnsi="Times New Roman" w:cs="Times New Roman"/>
+          <w:color w:val="000000" w:themeColor="text1"/>
+          <w:sz w:val="24"/>
+          <w:szCs w:val="24"/>
+        </w:rPr>
+        <w:t xml:space="preserve"> treino subdivide-se em tipos: tipo </w:t>
+      </w:r>
+      <w:proofErr w:type="gramStart"/>
+      <w:r>
+        <w:rPr>
+          <w:rFonts w:ascii="Times New Roman" w:hAnsi="Times New Roman" w:cs="Times New Roman"/>
+          <w:color w:val="000000" w:themeColor="text1"/>
+          <w:sz w:val="24"/>
+          <w:szCs w:val="24"/>
+        </w:rPr>
+        <w:t>A, B</w:t>
+      </w:r>
+      <w:proofErr w:type="gramEnd"/>
+      <w:r>
+        <w:rPr>
+          <w:rFonts w:ascii="Times New Roman" w:hAnsi="Times New Roman" w:cs="Times New Roman"/>
+          <w:color w:val="000000" w:themeColor="text1"/>
+          <w:sz w:val="24"/>
+          <w:szCs w:val="24"/>
+        </w:rPr>
+        <w:t xml:space="preserve">, C, D, E, F podendo haver junções. Um </w:t>
       </w:r>
       <w:r>
         <w:rPr>
@@ -578,43 +687,175 @@
           <w:szCs w:val="24"/>
         </w:rPr>
         <w:lastRenderedPageBreak/>
-        <w:t>alimentares e de limpeza têm</w:t>
-      </w:r>
-      <w:r>
-        <w:rPr>
-          <w:rFonts w:ascii="Times New Roman" w:hAnsi="Times New Roman" w:cs="Times New Roman"/>
-          <w:color w:val="000000" w:themeColor="text1"/>
-          <w:sz w:val="24"/>
-          <w:szCs w:val="24"/>
-        </w:rPr>
-        <w:t xml:space="preserve"> nome, marca, quantidade, valor</w:t>
-      </w:r>
-      <w:r>
-        <w:rPr>
-          <w:rFonts w:ascii="Times New Roman" w:hAnsi="Times New Roman" w:cs="Times New Roman"/>
-          <w:color w:val="000000" w:themeColor="text1"/>
-          <w:sz w:val="24"/>
-          <w:szCs w:val="24"/>
-        </w:rPr>
-        <w:t>,</w:t>
-      </w:r>
-      <w:r>
-        <w:rPr>
-          <w:rFonts w:ascii="Times New Roman" w:hAnsi="Times New Roman" w:cs="Times New Roman"/>
-          <w:color w:val="000000" w:themeColor="text1"/>
-          <w:sz w:val="24"/>
-          <w:szCs w:val="24"/>
-        </w:rPr>
+        <w:t xml:space="preserve">aluno tem um ou mais variações para formação de seu treino durante certo período. Cada tipo é uma divisão de exercícios de grupos musculares e treinado por dia. Os tipos e </w:t>
+      </w:r>
+      <w:r>
+        <w:rPr>
+          <w:rFonts w:ascii="Times New Roman" w:hAnsi="Times New Roman" w:cs="Times New Roman"/>
+          <w:sz w:val="24"/>
+          <w:szCs w:val="24"/>
+        </w:rPr>
+        <w:t>o</w:t>
+      </w:r>
+      <w:r>
+        <w:rPr>
+          <w:rFonts w:ascii="Times New Roman" w:hAnsi="Times New Roman" w:cs="Times New Roman"/>
+          <w:sz w:val="24"/>
+          <w:szCs w:val="24"/>
+        </w:rPr>
+        <w:t xml:space="preserve">s </w:t>
+      </w:r>
+      <w:r>
+        <w:rPr>
+          <w:rFonts w:ascii="Times New Roman" w:hAnsi="Times New Roman" w:cs="Times New Roman"/>
+          <w:sz w:val="24"/>
+          <w:szCs w:val="24"/>
+        </w:rPr>
+        <w:t>exercícios de treinos são montados e supervisionado</w:t>
+      </w:r>
+      <w:r>
+        <w:rPr>
+          <w:rFonts w:ascii="Times New Roman" w:hAnsi="Times New Roman" w:cs="Times New Roman"/>
+          <w:sz w:val="24"/>
+          <w:szCs w:val="24"/>
+        </w:rPr>
+        <w:t>s pelo professor.</w:t>
+      </w:r>
+      <w:r>
         <w:t xml:space="preserve"> </w:t>
       </w:r>
       <w:r>
         <w:rPr>
           <w:rFonts w:ascii="Times New Roman" w:hAnsi="Times New Roman" w:cs="Times New Roman"/>
-          <w:color w:val="000000" w:themeColor="text1"/>
-          <w:sz w:val="24"/>
-          <w:szCs w:val="24"/>
-        </w:rPr>
-        <w:t xml:space="preserve">utilidade, e número do pedido também gerado pelo sistema. </w:t>
+          <w:sz w:val="24"/>
+          <w:szCs w:val="24"/>
+        </w:rPr>
+        <w:t>Para professor são mantidos: n</w:t>
+      </w:r>
+      <w:r>
+        <w:rPr>
+          <w:rFonts w:ascii="Times New Roman" w:hAnsi="Times New Roman" w:cs="Times New Roman"/>
+          <w:sz w:val="24"/>
+          <w:szCs w:val="24"/>
+        </w:rPr>
+        <w:t>ome, código, CPF,</w:t>
+      </w:r>
+      <w:r>
+        <w:rPr>
+          <w:rFonts w:ascii="Times New Roman" w:hAnsi="Times New Roman" w:cs="Times New Roman"/>
+          <w:sz w:val="24"/>
+          <w:szCs w:val="24"/>
+        </w:rPr>
+        <w:t xml:space="preserve"> </w:t>
+      </w:r>
+      <w:r>
+        <w:rPr>
+          <w:rFonts w:ascii="Times New Roman" w:hAnsi="Times New Roman" w:cs="Times New Roman"/>
+          <w:color w:val="000000" w:themeColor="text1"/>
+          <w:sz w:val="24"/>
+          <w:szCs w:val="24"/>
+        </w:rPr>
+        <w:t>especialidade</w:t>
+      </w:r>
+      <w:r>
+        <w:rPr>
+          <w:rFonts w:ascii="Times New Roman" w:hAnsi="Times New Roman" w:cs="Times New Roman"/>
+          <w:sz w:val="24"/>
+          <w:szCs w:val="24"/>
+        </w:rPr>
+        <w:t xml:space="preserve"> e </w:t>
+      </w:r>
+      <w:r>
+        <w:rPr>
+          <w:rFonts w:ascii="Times New Roman" w:hAnsi="Times New Roman" w:cs="Times New Roman"/>
+          <w:sz w:val="24"/>
+          <w:szCs w:val="24"/>
+        </w:rPr>
+        <w:t>salário.</w:t>
+      </w:r>
+      <w:r>
+        <w:rPr>
+          <w:rFonts w:ascii="Times New Roman" w:hAnsi="Times New Roman" w:cs="Times New Roman"/>
+          <w:sz w:val="24"/>
+          <w:szCs w:val="24"/>
+        </w:rPr>
+        <w:t xml:space="preserve">  </w:t>
+      </w:r>
+    </w:p>
+    <w:p>
+      <w:pPr>
+        <w:spacing w:after="0" w:line="360" w:lineRule="auto"/>
+        <w:ind w:firstLine="708"/>
+        <w:jc w:val="both"/>
+        <w:rPr>
+          <w:rFonts w:ascii="Times New Roman" w:hAnsi="Times New Roman" w:cs="Times New Roman"/>
+          <w:color w:val="000000" w:themeColor="text1"/>
+          <w:sz w:val="24"/>
+          <w:szCs w:val="24"/>
+        </w:rPr>
+      </w:pPr>
+      <w:r>
+        <w:rPr>
+          <w:rFonts w:ascii="Times New Roman" w:hAnsi="Times New Roman" w:cs="Times New Roman"/>
+          <w:color w:val="000000" w:themeColor="text1"/>
+          <w:sz w:val="24"/>
+          <w:szCs w:val="24"/>
+        </w:rPr>
+        <w:t xml:space="preserve">Cada </w:t>
+      </w:r>
+      <w:r>
+        <w:rPr>
+          <w:rFonts w:ascii="Times New Roman" w:hAnsi="Times New Roman" w:cs="Times New Roman"/>
+          <w:color w:val="000000" w:themeColor="text1"/>
+          <w:sz w:val="24"/>
+          <w:szCs w:val="24"/>
+        </w:rPr>
+        <w:t>treino tem descrição, o tipo</w:t>
+      </w:r>
+      <w:r>
+        <w:rPr>
+          <w:rFonts w:ascii="Times New Roman" w:hAnsi="Times New Roman" w:cs="Times New Roman"/>
+          <w:color w:val="000000" w:themeColor="text1"/>
+          <w:sz w:val="24"/>
+          <w:szCs w:val="24"/>
+        </w:rPr>
+        <w:t xml:space="preserve"> </w:t>
+      </w:r>
+      <w:r>
+        <w:rPr>
+          <w:rFonts w:ascii="Times New Roman" w:hAnsi="Times New Roman" w:cs="Times New Roman"/>
+          <w:color w:val="000000" w:themeColor="text1"/>
+          <w:sz w:val="24"/>
+          <w:szCs w:val="24"/>
+        </w:rPr>
+        <w:t>(A</w:t>
+      </w:r>
+      <w:r>
+        <w:rPr>
+          <w:rFonts w:ascii="Times New Roman" w:hAnsi="Times New Roman" w:cs="Times New Roman"/>
+          <w:color w:val="000000" w:themeColor="text1"/>
+          <w:sz w:val="24"/>
+          <w:szCs w:val="24"/>
+        </w:rPr>
+        <w:t>, B, C, D, E, F ou AB, ABC ou suas variações), uso de carga – leve/moderada/pesada, tempo de intervalo de descanso em dias quando completo o ciclo do tipo</w:t>
+      </w:r>
+      <w:r>
+        <w:rPr>
+          <w:rFonts w:ascii="Times New Roman" w:hAnsi="Times New Roman" w:cs="Times New Roman"/>
+          <w:color w:val="000000" w:themeColor="text1"/>
+          <w:sz w:val="24"/>
+          <w:szCs w:val="24"/>
+        </w:rPr>
+        <w:t>, tempo de intervalo entre as séries, tempo de intervalo entre as repetições que são comuns a todos os exercícios do grupo</w:t>
+      </w:r>
+      <w:r>
+        <w:rPr>
+          <w:rFonts w:ascii="Times New Roman" w:hAnsi="Times New Roman" w:cs="Times New Roman"/>
+          <w:color w:val="000000" w:themeColor="text1"/>
+          <w:sz w:val="24"/>
+          <w:szCs w:val="24"/>
+        </w:rPr>
+        <w:t xml:space="preserve"> e tempo de permanência até a mudança de treino. </w:t>
       </w:r>
     </w:p>
     <w:p>
@@ -626,165 +867,49 @@
       <w:r>
         <w:rPr>
           <w:rFonts w:ascii="Times New Roman" w:hAnsi="Times New Roman" w:cs="Times New Roman"/>
-          <w:sz w:val="24"/>
-          <w:szCs w:val="24"/>
-        </w:rPr>
-        <w:t xml:space="preserve">A academia faz vendas de produtos </w:t>
-      </w:r>
-      <w:r>
-        <w:rPr>
-          <w:rFonts w:ascii="Times New Roman" w:hAnsi="Times New Roman" w:cs="Times New Roman"/>
-          <w:sz w:val="24"/>
-          <w:szCs w:val="24"/>
-        </w:rPr>
-        <w:t>alimentícios</w:t>
-      </w:r>
-      <w:r>
-        <w:rPr>
-          <w:rFonts w:ascii="Times New Roman" w:hAnsi="Times New Roman" w:cs="Times New Roman"/>
-          <w:sz w:val="24"/>
-          <w:szCs w:val="24"/>
-        </w:rPr>
-        <w:t xml:space="preserve"> que possuem </w:t>
-      </w:r>
-      <w:r>
-        <w:rPr>
-          <w:rFonts w:ascii="Times New Roman" w:hAnsi="Times New Roman" w:cs="Times New Roman"/>
-          <w:color w:val="000000" w:themeColor="text1"/>
-          <w:sz w:val="24"/>
-          <w:szCs w:val="24"/>
-        </w:rPr>
-        <w:t>nome, marca, quantidade, preço, data, comprador, parcelamento no carnê e desconto se a vista</w:t>
-      </w:r>
-      <w:r>
-        <w:rPr>
-          <w:rFonts w:ascii="Times New Roman" w:hAnsi="Times New Roman" w:cs="Times New Roman"/>
-          <w:color w:val="000000" w:themeColor="text1"/>
-          <w:sz w:val="24"/>
-          <w:szCs w:val="24"/>
-        </w:rPr>
-        <w:t>. Para cada aluno é montado um treino. O</w:t>
-      </w:r>
-      <w:r>
-        <w:rPr>
-          <w:rFonts w:ascii="Times New Roman" w:hAnsi="Times New Roman" w:cs="Times New Roman"/>
-          <w:color w:val="000000" w:themeColor="text1"/>
-          <w:sz w:val="24"/>
-          <w:szCs w:val="24"/>
-        </w:rPr>
-        <w:t xml:space="preserve"> treino subdivide-se em tipos: tipo </w:t>
-      </w:r>
-      <w:proofErr w:type="gramStart"/>
-      <w:r>
-        <w:rPr>
-          <w:rFonts w:ascii="Times New Roman" w:hAnsi="Times New Roman" w:cs="Times New Roman"/>
-          <w:color w:val="000000" w:themeColor="text1"/>
-          <w:sz w:val="24"/>
-          <w:szCs w:val="24"/>
-        </w:rPr>
-        <w:t>A, B</w:t>
-      </w:r>
-      <w:proofErr w:type="gramEnd"/>
-      <w:r>
-        <w:rPr>
-          <w:rFonts w:ascii="Times New Roman" w:hAnsi="Times New Roman" w:cs="Times New Roman"/>
-          <w:color w:val="000000" w:themeColor="text1"/>
-          <w:sz w:val="24"/>
-          <w:szCs w:val="24"/>
-        </w:rPr>
-        <w:t xml:space="preserve">, C, D, E, F podendo haver junções. Um aluno tem um ou mais variações para formação de seu treino durante certo período. Cada tipo é uma divisão de exercícios de grupos musculares e treinado por dia. Os tipos e </w:t>
-      </w:r>
-      <w:r>
-        <w:rPr>
-          <w:rFonts w:ascii="Times New Roman" w:hAnsi="Times New Roman" w:cs="Times New Roman"/>
-          <w:sz w:val="24"/>
-          <w:szCs w:val="24"/>
-        </w:rPr>
-        <w:t>o</w:t>
-      </w:r>
-      <w:r>
-        <w:rPr>
-          <w:rFonts w:ascii="Times New Roman" w:hAnsi="Times New Roman" w:cs="Times New Roman"/>
-          <w:sz w:val="24"/>
-          <w:szCs w:val="24"/>
-        </w:rPr>
-        <w:t xml:space="preserve">s </w:t>
-      </w:r>
-      <w:r>
-        <w:rPr>
-          <w:rFonts w:ascii="Times New Roman" w:hAnsi="Times New Roman" w:cs="Times New Roman"/>
-          <w:sz w:val="24"/>
-          <w:szCs w:val="24"/>
-        </w:rPr>
-        <w:t>exercícios de treinos são montados e supervisionado</w:t>
-      </w:r>
-      <w:r>
-        <w:rPr>
-          <w:rFonts w:ascii="Times New Roman" w:hAnsi="Times New Roman" w:cs="Times New Roman"/>
-          <w:sz w:val="24"/>
-          <w:szCs w:val="24"/>
-        </w:rPr>
-        <w:t>s pelo professor.</w:t>
-      </w:r>
-      <w:r>
-        <w:t xml:space="preserve"> </w:t>
-      </w:r>
-      <w:r>
-        <w:rPr>
-          <w:rFonts w:ascii="Times New Roman" w:hAnsi="Times New Roman" w:cs="Times New Roman"/>
-          <w:sz w:val="24"/>
-          <w:szCs w:val="24"/>
-        </w:rPr>
-        <w:t>Para professor são mantidos: n</w:t>
-      </w:r>
-      <w:r>
-        <w:rPr>
-          <w:rFonts w:ascii="Times New Roman" w:hAnsi="Times New Roman" w:cs="Times New Roman"/>
-          <w:sz w:val="24"/>
-          <w:szCs w:val="24"/>
-        </w:rPr>
-        <w:t>ome, código, CPF,</w:t>
-      </w:r>
-      <w:r>
-        <w:rPr>
-          <w:rFonts w:ascii="Times New Roman" w:hAnsi="Times New Roman" w:cs="Times New Roman"/>
-          <w:sz w:val="24"/>
-          <w:szCs w:val="24"/>
-        </w:rPr>
-        <w:t xml:space="preserve"> </w:t>
-      </w:r>
-      <w:r>
-        <w:rPr>
-          <w:rFonts w:ascii="Times New Roman" w:hAnsi="Times New Roman" w:cs="Times New Roman"/>
-          <w:color w:val="000000" w:themeColor="text1"/>
-          <w:sz w:val="24"/>
-          <w:szCs w:val="24"/>
-        </w:rPr>
-        <w:t>especialidade</w:t>
-      </w:r>
-      <w:r>
-        <w:rPr>
-          <w:rFonts w:ascii="Times New Roman" w:hAnsi="Times New Roman" w:cs="Times New Roman"/>
-          <w:sz w:val="24"/>
-          <w:szCs w:val="24"/>
-        </w:rPr>
-        <w:t xml:space="preserve"> e </w:t>
-      </w:r>
-      <w:r>
-        <w:rPr>
-          <w:rFonts w:ascii="Times New Roman" w:hAnsi="Times New Roman" w:cs="Times New Roman"/>
-          <w:sz w:val="24"/>
-          <w:szCs w:val="24"/>
-        </w:rPr>
-        <w:t>salário.</w:t>
-      </w:r>
-      <w:r>
-        <w:rPr>
-          <w:rFonts w:ascii="Times New Roman" w:hAnsi="Times New Roman" w:cs="Times New Roman"/>
-          <w:sz w:val="24"/>
-          <w:szCs w:val="24"/>
-        </w:rPr>
-        <w:t xml:space="preserve">  </w:t>
+          <w:color w:val="000000" w:themeColor="text1"/>
+          <w:sz w:val="24"/>
+          <w:szCs w:val="24"/>
+        </w:rPr>
+        <w:t xml:space="preserve">Exemplo: - O aluno </w:t>
+      </w:r>
+      <w:proofErr w:type="spellStart"/>
+      <w:r>
+        <w:rPr>
+          <w:rFonts w:ascii="Times New Roman" w:hAnsi="Times New Roman" w:cs="Times New Roman"/>
+          <w:color w:val="000000" w:themeColor="text1"/>
+          <w:sz w:val="24"/>
+          <w:szCs w:val="24"/>
+        </w:rPr>
+        <w:t>Juão</w:t>
+      </w:r>
+      <w:proofErr w:type="spellEnd"/>
+      <w:r>
+        <w:rPr>
+          <w:rFonts w:ascii="Times New Roman" w:hAnsi="Times New Roman" w:cs="Times New Roman"/>
+          <w:color w:val="000000" w:themeColor="text1"/>
+          <w:sz w:val="24"/>
+          <w:szCs w:val="24"/>
+        </w:rPr>
+        <w:t xml:space="preserve"> está com o treino ABC, descrição: útil para hipertrofia muscular trabalhando uma ou duas vezes por semana o mesmo musculo, com uso de carga moderada, com intervalo de descanso: um dia, após a realização dos exercícios da divisão “C” para novamente executar o treino “A”,</w:t>
+      </w:r>
+      <w:r>
+        <w:rPr>
+          <w:rFonts w:ascii="Times New Roman" w:hAnsi="Times New Roman" w:cs="Times New Roman"/>
+          <w:color w:val="000000" w:themeColor="text1"/>
+          <w:sz w:val="24"/>
+          <w:szCs w:val="24"/>
+        </w:rPr>
+        <w:t xml:space="preserve"> 3 minutos de descanso para execução de uma nova série, com 30 segundos entre as repetições</w:t>
+      </w:r>
+      <w:r>
+        <w:rPr>
+          <w:rFonts w:ascii="Times New Roman" w:hAnsi="Times New Roman" w:cs="Times New Roman"/>
+          <w:color w:val="000000" w:themeColor="text1"/>
+          <w:sz w:val="24"/>
+          <w:szCs w:val="24"/>
+        </w:rPr>
+        <w:t xml:space="preserve"> e com permanência: 2 meses até a troca ou adaptação do novo treino.</w:t>
       </w:r>
     </w:p>
     <w:p>
@@ -806,17 +931,55 @@
           <w:sz w:val="24"/>
           <w:szCs w:val="24"/>
         </w:rPr>
-        <w:t xml:space="preserve">Cada </w:t>
-      </w:r>
-      <w:r>
-        <w:rPr>
-          <w:rFonts w:ascii="Times New Roman" w:hAnsi="Times New Roman" w:cs="Times New Roman"/>
-          <w:color w:val="000000" w:themeColor="text1"/>
-          <w:sz w:val="24"/>
-          <w:szCs w:val="24"/>
-        </w:rPr>
-        <w:t>treino tem descrição, o tipo</w:t>
-      </w:r>
+        <w:t xml:space="preserve">Cada divisão (tipo) tem exercícios que são particulares a grupos musculares. Existem exercícios para peitoral, dorsal, membro inferior, antebraço, ombro, abdome, </w:t>
+      </w:r>
+      <w:r>
+        <w:rPr>
+          <w:rFonts w:ascii="Times New Roman" w:hAnsi="Times New Roman" w:cs="Times New Roman"/>
+          <w:color w:val="000000" w:themeColor="text1"/>
+          <w:sz w:val="24"/>
+          <w:szCs w:val="24"/>
+        </w:rPr>
+        <w:t>bíceps braquial, tríceps</w:t>
+      </w:r>
+      <w:r>
+        <w:rPr>
+          <w:rFonts w:ascii="Times New Roman" w:hAnsi="Times New Roman" w:cs="Times New Roman"/>
+          <w:color w:val="000000" w:themeColor="text1"/>
+          <w:sz w:val="24"/>
+          <w:szCs w:val="24"/>
+        </w:rPr>
+        <w:t xml:space="preserve"> e trapézio. Cada grupo muscular tem exercícios com nome, número de séries e qu</w:t>
+      </w:r>
+      <w:r>
+        <w:rPr>
+          <w:rFonts w:ascii="Times New Roman" w:hAnsi="Times New Roman" w:cs="Times New Roman"/>
+          <w:color w:val="000000" w:themeColor="text1"/>
+          <w:sz w:val="24"/>
+          <w:szCs w:val="24"/>
+        </w:rPr>
+        <w:t>antidade de repetições</w:t>
+      </w:r>
+      <w:r>
+        <w:rPr>
+          <w:rFonts w:ascii="Times New Roman" w:hAnsi="Times New Roman" w:cs="Times New Roman"/>
+          <w:color w:val="000000" w:themeColor="text1"/>
+          <w:sz w:val="24"/>
+          <w:szCs w:val="24"/>
+        </w:rPr>
+        <w:t xml:space="preserve">, e se é Drop </w:t>
+      </w:r>
+      <w:proofErr w:type="gramStart"/>
+      <w:r>
+        <w:rPr>
+          <w:rFonts w:ascii="Times New Roman" w:hAnsi="Times New Roman" w:cs="Times New Roman"/>
+          <w:color w:val="000000" w:themeColor="text1"/>
+          <w:sz w:val="24"/>
+          <w:szCs w:val="24"/>
+        </w:rPr>
+        <w:t>Set.</w:t>
+      </w:r>
+      <w:proofErr w:type="gramEnd"/>
       <w:r>
         <w:rPr>
           <w:rFonts w:ascii="Times New Roman" w:hAnsi="Times New Roman" w:cs="Times New Roman"/>
@@ -825,42 +988,6 @@
           <w:szCs w:val="24"/>
         </w:rPr>
         <w:t xml:space="preserve"> </w:t>
-      </w:r>
-      <w:r>
-        <w:rPr>
-          <w:rFonts w:ascii="Times New Roman" w:hAnsi="Times New Roman" w:cs="Times New Roman"/>
-          <w:color w:val="000000" w:themeColor="text1"/>
-          <w:sz w:val="24"/>
-          <w:szCs w:val="24"/>
-        </w:rPr>
-        <w:t>(A</w:t>
-      </w:r>
-      <w:r>
-        <w:rPr>
-          <w:rFonts w:ascii="Times New Roman" w:hAnsi="Times New Roman" w:cs="Times New Roman"/>
-          <w:color w:val="000000" w:themeColor="text1"/>
-          <w:sz w:val="24"/>
-          <w:szCs w:val="24"/>
-        </w:rPr>
-        <w:t>, B, C, D, E, F ou AB, ABC ou suas variações), uso de carga – leve/moderada/pesada, tempo de intervalo de descanso em dias quando completo o ciclo do tipo</w:t>
-      </w:r>
-      <w:r>
-        <w:rPr>
-          <w:rFonts w:ascii="Times New Roman" w:hAnsi="Times New Roman" w:cs="Times New Roman"/>
-          <w:color w:val="000000" w:themeColor="text1"/>
-          <w:sz w:val="24"/>
-          <w:szCs w:val="24"/>
-        </w:rPr>
-        <w:t>, tempo de intervalo entre as séries, tempo de intervalo entre as repetições que são comuns a todos os exercícios do grupo</w:t>
-      </w:r>
-      <w:r>
-        <w:rPr>
-          <w:rFonts w:ascii="Times New Roman" w:hAnsi="Times New Roman" w:cs="Times New Roman"/>
-          <w:color w:val="000000" w:themeColor="text1"/>
-          <w:sz w:val="24"/>
-          <w:szCs w:val="24"/>
-        </w:rPr>
-        <w:t xml:space="preserve"> e tempo de permanência até a mudança de treino. </w:t>
       </w:r>
     </w:p>
     <w:p>
@@ -868,6 +995,12 @@
         <w:spacing w:after="0" w:line="360" w:lineRule="auto"/>
         <w:ind w:firstLine="708"/>
         <w:jc w:val="both"/>
+        <w:rPr>
+          <w:rFonts w:ascii="Times New Roman" w:hAnsi="Times New Roman" w:cs="Times New Roman"/>
+          <w:color w:val="000000" w:themeColor="text1"/>
+          <w:sz w:val="24"/>
+          <w:szCs w:val="24"/>
+        </w:rPr>
       </w:pPr>
       <w:r>
         <w:rPr>
@@ -876,7 +1009,16 @@
           <w:sz w:val="24"/>
           <w:szCs w:val="24"/>
         </w:rPr>
-        <w:t xml:space="preserve">Exemplo: - O aluno </w:t>
+        <w:t>Logo, c</w:t>
+      </w:r>
+      <w:r>
+        <w:rPr>
+          <w:rFonts w:ascii="Times New Roman" w:hAnsi="Times New Roman" w:cs="Times New Roman"/>
+          <w:color w:val="000000" w:themeColor="text1"/>
+          <w:sz w:val="24"/>
+          <w:szCs w:val="24"/>
+        </w:rPr>
+        <w:t xml:space="preserve">oncluindo com o exemplo de </w:t>
       </w:r>
       <w:proofErr w:type="spellStart"/>
       <w:r>
@@ -896,94 +1038,126 @@
           <w:sz w:val="24"/>
           <w:szCs w:val="24"/>
         </w:rPr>
-        <w:t xml:space="preserve"> está com o treino A</w:t>
-      </w:r>
-      <w:bookmarkStart w:id="0" w:name="_GoBack"/>
-      <w:bookmarkEnd w:id="0"/>
-      <w:r>
-        <w:rPr>
-          <w:rFonts w:ascii="Times New Roman" w:hAnsi="Times New Roman" w:cs="Times New Roman"/>
-          <w:color w:val="000000" w:themeColor="text1"/>
-          <w:sz w:val="24"/>
-          <w:szCs w:val="24"/>
-        </w:rPr>
-        <w:t>BC, descrição: útil para hipertrofia muscular trabalhando uma ou duas vezes por semana o mesmo musculo, com uso de carga moderada, com intervalo de descanso: um dia, após a realização dos exercícios da divisão “C” para novamente executar o treino “A”,</w:t>
-      </w:r>
-      <w:r>
-        <w:rPr>
-          <w:rFonts w:ascii="Times New Roman" w:hAnsi="Times New Roman" w:cs="Times New Roman"/>
-          <w:color w:val="000000" w:themeColor="text1"/>
-          <w:sz w:val="24"/>
-          <w:szCs w:val="24"/>
-        </w:rPr>
-        <w:t xml:space="preserve"> 3 minutos de descanso para execução de uma nova série, com 30 segundos entre as repetições</w:t>
-      </w:r>
-      <w:r>
-        <w:rPr>
-          <w:rFonts w:ascii="Times New Roman" w:hAnsi="Times New Roman" w:cs="Times New Roman"/>
-          <w:color w:val="000000" w:themeColor="text1"/>
-          <w:sz w:val="24"/>
-          <w:szCs w:val="24"/>
-        </w:rPr>
-        <w:t xml:space="preserve"> e com permanência: 2 meses até a troca ou adaptação do novo treino.</w:t>
-      </w:r>
-    </w:p>
-    <w:p>
-      <w:pPr>
-        <w:spacing w:after="0" w:line="360" w:lineRule="auto"/>
-        <w:ind w:firstLine="708"/>
-        <w:jc w:val="both"/>
-        <w:rPr>
-          <w:rFonts w:ascii="Times New Roman" w:hAnsi="Times New Roman" w:cs="Times New Roman"/>
-          <w:color w:val="000000" w:themeColor="text1"/>
-          <w:sz w:val="24"/>
-          <w:szCs w:val="24"/>
-        </w:rPr>
-      </w:pPr>
-      <w:r>
-        <w:rPr>
-          <w:rFonts w:ascii="Times New Roman" w:hAnsi="Times New Roman" w:cs="Times New Roman"/>
-          <w:color w:val="000000" w:themeColor="text1"/>
-          <w:sz w:val="24"/>
-          <w:szCs w:val="24"/>
-        </w:rPr>
-        <w:t xml:space="preserve">Cada divisão (tipo) tem exercícios que são particulares a grupos musculares. Existem exercícios para peitoral, dorsal, membro inferior, antebraço, ombro, abdome, </w:t>
-      </w:r>
-      <w:r>
-        <w:rPr>
-          <w:rFonts w:ascii="Times New Roman" w:hAnsi="Times New Roman" w:cs="Times New Roman"/>
-          <w:color w:val="000000" w:themeColor="text1"/>
-          <w:sz w:val="24"/>
-          <w:szCs w:val="24"/>
-        </w:rPr>
-        <w:t>bíceps braquial, tríceps</w:t>
-      </w:r>
-      <w:r>
-        <w:rPr>
-          <w:rFonts w:ascii="Times New Roman" w:hAnsi="Times New Roman" w:cs="Times New Roman"/>
-          <w:color w:val="000000" w:themeColor="text1"/>
-          <w:sz w:val="24"/>
-          <w:szCs w:val="24"/>
-        </w:rPr>
-        <w:t xml:space="preserve"> e trapézio. Cada grupo muscular tem exercícios com nome, número de séries e qu</w:t>
-      </w:r>
-      <w:r>
-        <w:rPr>
-          <w:rFonts w:ascii="Times New Roman" w:hAnsi="Times New Roman" w:cs="Times New Roman"/>
-          <w:color w:val="000000" w:themeColor="text1"/>
-          <w:sz w:val="24"/>
-          <w:szCs w:val="24"/>
-        </w:rPr>
-        <w:t>antidade de repetições</w:t>
-      </w:r>
-      <w:r>
-        <w:rPr>
-          <w:rFonts w:ascii="Times New Roman" w:hAnsi="Times New Roman" w:cs="Times New Roman"/>
-          <w:color w:val="000000" w:themeColor="text1"/>
-          <w:sz w:val="24"/>
-          <w:szCs w:val="24"/>
-        </w:rPr>
-        <w:t xml:space="preserve">, e se é Drop </w:t>
+        <w:t>;</w:t>
+      </w:r>
+      <w:r>
+        <w:rPr>
+          <w:rFonts w:ascii="Times New Roman" w:hAnsi="Times New Roman" w:cs="Times New Roman"/>
+          <w:color w:val="000000" w:themeColor="text1"/>
+          <w:sz w:val="24"/>
+          <w:szCs w:val="24"/>
+        </w:rPr>
+        <w:t xml:space="preserve"> ele numa segunda feira vai executar o tipo </w:t>
+      </w:r>
+      <w:r>
+        <w:rPr>
+          <w:rFonts w:ascii="Times New Roman" w:hAnsi="Times New Roman" w:cs="Times New Roman"/>
+          <w:color w:val="000000" w:themeColor="text1"/>
+          <w:sz w:val="24"/>
+          <w:szCs w:val="24"/>
+        </w:rPr>
+        <w:t>“</w:t>
+      </w:r>
+      <w:r>
+        <w:rPr>
+          <w:rFonts w:ascii="Times New Roman" w:hAnsi="Times New Roman" w:cs="Times New Roman"/>
+          <w:color w:val="000000" w:themeColor="text1"/>
+          <w:sz w:val="24"/>
+          <w:szCs w:val="24"/>
+        </w:rPr>
+        <w:t>A</w:t>
+      </w:r>
+      <w:r>
+        <w:rPr>
+          <w:rFonts w:ascii="Times New Roman" w:hAnsi="Times New Roman" w:cs="Times New Roman"/>
+          <w:color w:val="000000" w:themeColor="text1"/>
+          <w:sz w:val="24"/>
+          <w:szCs w:val="24"/>
+        </w:rPr>
+        <w:t>”</w:t>
+      </w:r>
+      <w:r>
+        <w:rPr>
+          <w:rFonts w:ascii="Times New Roman" w:hAnsi="Times New Roman" w:cs="Times New Roman"/>
+          <w:color w:val="000000" w:themeColor="text1"/>
+          <w:sz w:val="24"/>
+          <w:szCs w:val="24"/>
+        </w:rPr>
+        <w:t xml:space="preserve">. Os exercícios para o tipo </w:t>
+      </w:r>
+      <w:r>
+        <w:rPr>
+          <w:rFonts w:ascii="Times New Roman" w:hAnsi="Times New Roman" w:cs="Times New Roman"/>
+          <w:color w:val="000000" w:themeColor="text1"/>
+          <w:sz w:val="24"/>
+          <w:szCs w:val="24"/>
+        </w:rPr>
+        <w:t>“</w:t>
+      </w:r>
+      <w:r>
+        <w:rPr>
+          <w:rFonts w:ascii="Times New Roman" w:hAnsi="Times New Roman" w:cs="Times New Roman"/>
+          <w:color w:val="000000" w:themeColor="text1"/>
+          <w:sz w:val="24"/>
+          <w:szCs w:val="24"/>
+        </w:rPr>
+        <w:t>A</w:t>
+      </w:r>
+      <w:r>
+        <w:rPr>
+          <w:rFonts w:ascii="Times New Roman" w:hAnsi="Times New Roman" w:cs="Times New Roman"/>
+          <w:color w:val="000000" w:themeColor="text1"/>
+          <w:sz w:val="24"/>
+          <w:szCs w:val="24"/>
+        </w:rPr>
+        <w:t>”</w:t>
+      </w:r>
+      <w:r>
+        <w:rPr>
+          <w:rFonts w:ascii="Times New Roman" w:hAnsi="Times New Roman" w:cs="Times New Roman"/>
+          <w:color w:val="000000" w:themeColor="text1"/>
+          <w:sz w:val="24"/>
+          <w:szCs w:val="24"/>
+        </w:rPr>
+        <w:t xml:space="preserve"> do treino de </w:t>
+      </w:r>
+      <w:proofErr w:type="spellStart"/>
+      <w:r>
+        <w:rPr>
+          <w:rFonts w:ascii="Times New Roman" w:hAnsi="Times New Roman" w:cs="Times New Roman"/>
+          <w:color w:val="000000" w:themeColor="text1"/>
+          <w:sz w:val="24"/>
+          <w:szCs w:val="24"/>
+        </w:rPr>
+        <w:t>Juão</w:t>
+      </w:r>
+      <w:proofErr w:type="spellEnd"/>
+      <w:r>
+        <w:rPr>
+          <w:rFonts w:ascii="Times New Roman" w:hAnsi="Times New Roman" w:cs="Times New Roman"/>
+          <w:color w:val="000000" w:themeColor="text1"/>
+          <w:sz w:val="24"/>
+          <w:szCs w:val="24"/>
+        </w:rPr>
+        <w:t xml:space="preserve"> são para: peit</w:t>
+      </w:r>
+      <w:r>
+        <w:rPr>
+          <w:rFonts w:ascii="Times New Roman" w:hAnsi="Times New Roman" w:cs="Times New Roman"/>
+          <w:color w:val="000000" w:themeColor="text1"/>
+          <w:sz w:val="24"/>
+          <w:szCs w:val="24"/>
+        </w:rPr>
+        <w:t>oral e tríceps. Para peitoral: s</w:t>
+      </w:r>
+      <w:r>
+        <w:rPr>
+          <w:rFonts w:ascii="Times New Roman" w:hAnsi="Times New Roman" w:cs="Times New Roman"/>
+          <w:color w:val="000000" w:themeColor="text1"/>
+          <w:sz w:val="24"/>
+          <w:szCs w:val="24"/>
+        </w:rPr>
+        <w:t xml:space="preserve">upino declinado (nome do exercício), 3 séries com 15 repetições, é Drop Set; supino reto, 3 séries de 10 repetições, não Drop Set; supino inclinado, 3 de 12, não Drop </w:t>
       </w:r>
       <w:proofErr w:type="gramStart"/>
       <w:r>
@@ -993,6 +1167,82 @@
           <w:sz w:val="24"/>
           <w:szCs w:val="24"/>
         </w:rPr>
+        <w:t>Se</w:t>
+      </w:r>
+      <w:r>
+        <w:rPr>
+          <w:rFonts w:ascii="Times New Roman" w:hAnsi="Times New Roman" w:cs="Times New Roman"/>
+          <w:color w:val="000000" w:themeColor="text1"/>
+          <w:sz w:val="24"/>
+          <w:szCs w:val="24"/>
+        </w:rPr>
+        <w:t>t.</w:t>
+      </w:r>
+      <w:proofErr w:type="gramEnd"/>
+      <w:r>
+        <w:rPr>
+          <w:rFonts w:ascii="Times New Roman" w:hAnsi="Times New Roman" w:cs="Times New Roman"/>
+          <w:color w:val="000000" w:themeColor="text1"/>
+          <w:sz w:val="24"/>
+          <w:szCs w:val="24"/>
+        </w:rPr>
+        <w:t xml:space="preserve"> </w:t>
+      </w:r>
+      <w:r>
+        <w:rPr>
+          <w:rFonts w:ascii="Times New Roman" w:hAnsi="Times New Roman" w:cs="Times New Roman"/>
+          <w:color w:val="000000" w:themeColor="text1"/>
+          <w:sz w:val="24"/>
+          <w:szCs w:val="24"/>
+        </w:rPr>
+        <w:t>Para trícep</w:t>
+      </w:r>
+      <w:r>
+        <w:rPr>
+          <w:rFonts w:ascii="Times New Roman" w:hAnsi="Times New Roman" w:cs="Times New Roman"/>
+          <w:color w:val="000000" w:themeColor="text1"/>
+          <w:sz w:val="24"/>
+          <w:szCs w:val="24"/>
+        </w:rPr>
+        <w:t>s: testa, 3 de 10, não Drop Set;</w:t>
+      </w:r>
+      <w:r>
+        <w:rPr>
+          <w:rFonts w:ascii="Times New Roman" w:hAnsi="Times New Roman" w:cs="Times New Roman"/>
+          <w:color w:val="000000" w:themeColor="text1"/>
+          <w:sz w:val="24"/>
+          <w:szCs w:val="24"/>
+        </w:rPr>
+        <w:t xml:space="preserve"> </w:t>
+      </w:r>
+      <w:proofErr w:type="spellStart"/>
+      <w:r>
+        <w:rPr>
+          <w:rFonts w:ascii="Times New Roman" w:hAnsi="Times New Roman" w:cs="Times New Roman"/>
+          <w:color w:val="000000" w:themeColor="text1"/>
+          <w:sz w:val="24"/>
+          <w:szCs w:val="24"/>
+        </w:rPr>
+        <w:t>pulley</w:t>
+      </w:r>
+      <w:proofErr w:type="spellEnd"/>
+      <w:r>
+        <w:rPr>
+          <w:rFonts w:ascii="Times New Roman" w:hAnsi="Times New Roman" w:cs="Times New Roman"/>
+          <w:color w:val="000000" w:themeColor="text1"/>
+          <w:sz w:val="24"/>
+          <w:szCs w:val="24"/>
+        </w:rPr>
+        <w:t xml:space="preserve">, 3 de 15, é Drop </w:t>
+      </w:r>
+      <w:proofErr w:type="gramStart"/>
+      <w:r>
+        <w:rPr>
+          <w:rFonts w:ascii="Times New Roman" w:hAnsi="Times New Roman" w:cs="Times New Roman"/>
+          <w:color w:val="000000" w:themeColor="text1"/>
+          <w:sz w:val="24"/>
+          <w:szCs w:val="24"/>
+        </w:rPr>
         <w:t>Set.</w:t>
       </w:r>
       <w:proofErr w:type="gramEnd"/>
@@ -1003,235 +1253,7 @@
           <w:sz w:val="24"/>
           <w:szCs w:val="24"/>
         </w:rPr>
-        <w:t xml:space="preserve"> </w:t>
-      </w:r>
-    </w:p>
-    <w:p>
-      <w:pPr>
-        <w:spacing w:after="0" w:line="360" w:lineRule="auto"/>
-        <w:ind w:firstLine="708"/>
-        <w:jc w:val="both"/>
-        <w:rPr>
-          <w:rFonts w:ascii="Times New Roman" w:hAnsi="Times New Roman" w:cs="Times New Roman"/>
-          <w:color w:val="000000" w:themeColor="text1"/>
-          <w:sz w:val="24"/>
-          <w:szCs w:val="24"/>
-        </w:rPr>
-      </w:pPr>
-      <w:r>
-        <w:rPr>
-          <w:rFonts w:ascii="Times New Roman" w:hAnsi="Times New Roman" w:cs="Times New Roman"/>
-          <w:color w:val="000000" w:themeColor="text1"/>
-          <w:sz w:val="24"/>
-          <w:szCs w:val="24"/>
-        </w:rPr>
-        <w:t xml:space="preserve">Logo, concluindo com o exemplo de </w:t>
-      </w:r>
-      <w:proofErr w:type="spellStart"/>
-      <w:r>
-        <w:rPr>
-          <w:rFonts w:ascii="Times New Roman" w:hAnsi="Times New Roman" w:cs="Times New Roman"/>
-          <w:color w:val="000000" w:themeColor="text1"/>
-          <w:sz w:val="24"/>
-          <w:szCs w:val="24"/>
-        </w:rPr>
-        <w:t>Juão</w:t>
-      </w:r>
-      <w:proofErr w:type="spellEnd"/>
-      <w:r>
-        <w:rPr>
-          <w:rFonts w:ascii="Times New Roman" w:hAnsi="Times New Roman" w:cs="Times New Roman"/>
-          <w:color w:val="000000" w:themeColor="text1"/>
-          <w:sz w:val="24"/>
-          <w:szCs w:val="24"/>
-        </w:rPr>
-        <w:t xml:space="preserve">, ele numa segunda feira vai executar o tipo </w:t>
-      </w:r>
-      <w:r>
-        <w:rPr>
-          <w:rFonts w:ascii="Times New Roman" w:hAnsi="Times New Roman" w:cs="Times New Roman"/>
-          <w:color w:val="000000" w:themeColor="text1"/>
-          <w:sz w:val="24"/>
-          <w:szCs w:val="24"/>
-        </w:rPr>
-        <w:t>“</w:t>
-      </w:r>
-      <w:r>
-        <w:rPr>
-          <w:rFonts w:ascii="Times New Roman" w:hAnsi="Times New Roman" w:cs="Times New Roman"/>
-          <w:color w:val="000000" w:themeColor="text1"/>
-          <w:sz w:val="24"/>
-          <w:szCs w:val="24"/>
-        </w:rPr>
-        <w:t>A</w:t>
-      </w:r>
-      <w:r>
-        <w:rPr>
-          <w:rFonts w:ascii="Times New Roman" w:hAnsi="Times New Roman" w:cs="Times New Roman"/>
-          <w:color w:val="000000" w:themeColor="text1"/>
-          <w:sz w:val="24"/>
-          <w:szCs w:val="24"/>
-        </w:rPr>
-        <w:t>”</w:t>
-      </w:r>
-      <w:r>
-        <w:rPr>
-          <w:rFonts w:ascii="Times New Roman" w:hAnsi="Times New Roman" w:cs="Times New Roman"/>
-          <w:color w:val="000000" w:themeColor="text1"/>
-          <w:sz w:val="24"/>
-          <w:szCs w:val="24"/>
-        </w:rPr>
-        <w:t xml:space="preserve">. Os exercícios para o tipo </w:t>
-      </w:r>
-      <w:r>
-        <w:rPr>
-          <w:rFonts w:ascii="Times New Roman" w:hAnsi="Times New Roman" w:cs="Times New Roman"/>
-          <w:color w:val="000000" w:themeColor="text1"/>
-          <w:sz w:val="24"/>
-          <w:szCs w:val="24"/>
-        </w:rPr>
-        <w:t>“</w:t>
-      </w:r>
-      <w:r>
-        <w:rPr>
-          <w:rFonts w:ascii="Times New Roman" w:hAnsi="Times New Roman" w:cs="Times New Roman"/>
-          <w:color w:val="000000" w:themeColor="text1"/>
-          <w:sz w:val="24"/>
-          <w:szCs w:val="24"/>
-        </w:rPr>
-        <w:t>A</w:t>
-      </w:r>
-      <w:r>
-        <w:rPr>
-          <w:rFonts w:ascii="Times New Roman" w:hAnsi="Times New Roman" w:cs="Times New Roman"/>
-          <w:color w:val="000000" w:themeColor="text1"/>
-          <w:sz w:val="24"/>
-          <w:szCs w:val="24"/>
-        </w:rPr>
-        <w:t>”</w:t>
-      </w:r>
-      <w:r>
-        <w:rPr>
-          <w:rFonts w:ascii="Times New Roman" w:hAnsi="Times New Roman" w:cs="Times New Roman"/>
-          <w:color w:val="000000" w:themeColor="text1"/>
-          <w:sz w:val="24"/>
-          <w:szCs w:val="24"/>
-        </w:rPr>
-        <w:t xml:space="preserve"> do treino de </w:t>
-      </w:r>
-      <w:proofErr w:type="spellStart"/>
-      <w:r>
-        <w:rPr>
-          <w:rFonts w:ascii="Times New Roman" w:hAnsi="Times New Roman" w:cs="Times New Roman"/>
-          <w:color w:val="000000" w:themeColor="text1"/>
-          <w:sz w:val="24"/>
-          <w:szCs w:val="24"/>
-        </w:rPr>
-        <w:t>Juão</w:t>
-      </w:r>
-      <w:proofErr w:type="spellEnd"/>
-      <w:r>
-        <w:rPr>
-          <w:rFonts w:ascii="Times New Roman" w:hAnsi="Times New Roman" w:cs="Times New Roman"/>
-          <w:color w:val="000000" w:themeColor="text1"/>
-          <w:sz w:val="24"/>
-          <w:szCs w:val="24"/>
-        </w:rPr>
-        <w:t xml:space="preserve"> são para: peit</w:t>
-      </w:r>
-      <w:r>
-        <w:rPr>
-          <w:rFonts w:ascii="Times New Roman" w:hAnsi="Times New Roman" w:cs="Times New Roman"/>
-          <w:color w:val="000000" w:themeColor="text1"/>
-          <w:sz w:val="24"/>
-          <w:szCs w:val="24"/>
-        </w:rPr>
-        <w:t>oral e tríceps. Para peitoral: s</w:t>
-      </w:r>
-      <w:r>
-        <w:rPr>
-          <w:rFonts w:ascii="Times New Roman" w:hAnsi="Times New Roman" w:cs="Times New Roman"/>
-          <w:color w:val="000000" w:themeColor="text1"/>
-          <w:sz w:val="24"/>
-          <w:szCs w:val="24"/>
-        </w:rPr>
-        <w:t xml:space="preserve">upino declinado (nome do exercício), 3 séries com 15 repetições, é Drop Set; supino reto, 3 séries de 10 repetições, não Drop Set; supino inclinado, 3 de 12, não Drop </w:t>
-      </w:r>
-      <w:proofErr w:type="gramStart"/>
-      <w:r>
-        <w:rPr>
-          <w:rFonts w:ascii="Times New Roman" w:hAnsi="Times New Roman" w:cs="Times New Roman"/>
-          <w:color w:val="000000" w:themeColor="text1"/>
-          <w:sz w:val="24"/>
-          <w:szCs w:val="24"/>
-        </w:rPr>
-        <w:t>Se</w:t>
-      </w:r>
-      <w:r>
-        <w:rPr>
-          <w:rFonts w:ascii="Times New Roman" w:hAnsi="Times New Roman" w:cs="Times New Roman"/>
-          <w:color w:val="000000" w:themeColor="text1"/>
-          <w:sz w:val="24"/>
-          <w:szCs w:val="24"/>
-        </w:rPr>
-        <w:t>t.</w:t>
-      </w:r>
-      <w:proofErr w:type="gramEnd"/>
-      <w:r>
-        <w:rPr>
-          <w:rFonts w:ascii="Times New Roman" w:hAnsi="Times New Roman" w:cs="Times New Roman"/>
-          <w:color w:val="000000" w:themeColor="text1"/>
-          <w:sz w:val="24"/>
-          <w:szCs w:val="24"/>
-        </w:rPr>
-        <w:t xml:space="preserve"> </w:t>
-      </w:r>
-      <w:r>
-        <w:rPr>
-          <w:rFonts w:ascii="Times New Roman" w:hAnsi="Times New Roman" w:cs="Times New Roman"/>
-          <w:color w:val="000000" w:themeColor="text1"/>
-          <w:sz w:val="24"/>
-          <w:szCs w:val="24"/>
-        </w:rPr>
-        <w:t>Para trícep</w:t>
-      </w:r>
-      <w:r>
-        <w:rPr>
-          <w:rFonts w:ascii="Times New Roman" w:hAnsi="Times New Roman" w:cs="Times New Roman"/>
-          <w:color w:val="000000" w:themeColor="text1"/>
-          <w:sz w:val="24"/>
-          <w:szCs w:val="24"/>
-        </w:rPr>
-        <w:t>s: testa, 3 de 10, não Drop Set;</w:t>
-      </w:r>
-      <w:r>
-        <w:rPr>
-          <w:rFonts w:ascii="Times New Roman" w:hAnsi="Times New Roman" w:cs="Times New Roman"/>
-          <w:color w:val="000000" w:themeColor="text1"/>
-          <w:sz w:val="24"/>
-          <w:szCs w:val="24"/>
-        </w:rPr>
-        <w:t xml:space="preserve"> </w:t>
-      </w:r>
-      <w:proofErr w:type="spellStart"/>
-      <w:r>
-        <w:rPr>
-          <w:rFonts w:ascii="Times New Roman" w:hAnsi="Times New Roman" w:cs="Times New Roman"/>
-          <w:color w:val="000000" w:themeColor="text1"/>
-          <w:sz w:val="24"/>
-          <w:szCs w:val="24"/>
-        </w:rPr>
-        <w:t>pulley</w:t>
-      </w:r>
-      <w:proofErr w:type="spellEnd"/>
-      <w:r>
-        <w:rPr>
-          <w:rFonts w:ascii="Times New Roman" w:hAnsi="Times New Roman" w:cs="Times New Roman"/>
-          <w:color w:val="000000" w:themeColor="text1"/>
-          <w:sz w:val="24"/>
-          <w:szCs w:val="24"/>
-        </w:rPr>
-        <w:t>, 3 de 15, é Drop Set. É importante ser armazenadas todas essas informações dos exercícios.</w:t>
+        <w:t xml:space="preserve"> É importante ser armazenadas todas essas informações dos exercícios.</w:t>
       </w:r>
     </w:p>
     <w:p>

</xml_diff>

<commit_message>
Está aí o grosso do levantamento de requisitos alterado
</commit_message>
<xml_diff>
--- a/documentacao.docx
+++ b/documentacao.docx
@@ -497,6 +497,15 @@
         </w:rPr>
         <w:t xml:space="preserve"> e salário que varia mensalmente conforme a quantidade de alunos frequentes e lucro de vendas realizadas.</w:t>
       </w:r>
+      <w:r>
+        <w:rPr>
+          <w:rFonts w:ascii="Times New Roman" w:hAnsi="Times New Roman" w:cs="Times New Roman"/>
+          <w:color w:val="000000" w:themeColor="text1"/>
+          <w:sz w:val="24"/>
+          <w:szCs w:val="24"/>
+        </w:rPr>
+        <w:t xml:space="preserve"> É preciso armazenar o mês de cada salário.</w:t>
+      </w:r>
     </w:p>
     <w:p>
       <w:pPr>
@@ -517,7 +526,61 @@
           <w:sz w:val="24"/>
           <w:szCs w:val="24"/>
         </w:rPr>
-        <w:t>O estabelecimento tem despesas que são geradas a partir de conta de energia elétrica, conta d’agua e com compras. As compras podem ser de produtos de higiene e produtos alimentares como suplementação e gourmet que serão revendidos. A compra tem data, nome do produto,</w:t>
+        <w:t>O estabelecimento tem despesas que são geradas a part</w:t>
+      </w:r>
+      <w:r>
+        <w:rPr>
+          <w:rFonts w:ascii="Times New Roman" w:hAnsi="Times New Roman" w:cs="Times New Roman"/>
+          <w:color w:val="000000" w:themeColor="text1"/>
+          <w:sz w:val="24"/>
+          <w:szCs w:val="24"/>
+        </w:rPr>
+        <w:t>ir de conta de energia elétrica e</w:t>
+      </w:r>
+      <w:r>
+        <w:rPr>
+          <w:rFonts w:ascii="Times New Roman" w:hAnsi="Times New Roman" w:cs="Times New Roman"/>
+          <w:color w:val="000000" w:themeColor="text1"/>
+          <w:sz w:val="24"/>
+          <w:szCs w:val="24"/>
+        </w:rPr>
+        <w:t xml:space="preserve"> conta d’agua</w:t>
+      </w:r>
+      <w:r>
+        <w:rPr>
+          <w:rFonts w:ascii="Times New Roman" w:hAnsi="Times New Roman" w:cs="Times New Roman"/>
+          <w:color w:val="000000" w:themeColor="text1"/>
+          <w:sz w:val="24"/>
+          <w:szCs w:val="24"/>
+        </w:rPr>
+        <w:t xml:space="preserve"> com mês de referência</w:t>
+      </w:r>
+      <w:r>
+        <w:rPr>
+          <w:rFonts w:ascii="Times New Roman" w:hAnsi="Times New Roman" w:cs="Times New Roman"/>
+          <w:color w:val="000000" w:themeColor="text1"/>
+          <w:sz w:val="24"/>
+          <w:szCs w:val="24"/>
+        </w:rPr>
+        <w:t xml:space="preserve"> e com compras. As compras podem ser de produtos de higiene e produtos alimentares como suplementação e gourmet</w:t>
+      </w:r>
+      <w:r>
+        <w:rPr>
+          <w:rFonts w:ascii="Times New Roman" w:hAnsi="Times New Roman" w:cs="Times New Roman"/>
+          <w:color w:val="000000" w:themeColor="text1"/>
+          <w:sz w:val="24"/>
+          <w:szCs w:val="24"/>
+        </w:rPr>
+        <w:t>,</w:t>
+      </w:r>
+      <w:r>
+        <w:rPr>
+          <w:rFonts w:ascii="Times New Roman" w:hAnsi="Times New Roman" w:cs="Times New Roman"/>
+          <w:color w:val="000000" w:themeColor="text1"/>
+          <w:sz w:val="24"/>
+          <w:szCs w:val="24"/>
+        </w:rPr>
+        <w:t xml:space="preserve"> que serão revendidos. A compra tem data, nome do produto,</w:t>
       </w:r>
       <w:r>
         <w:rPr>
@@ -544,16 +607,7 @@
           <w:sz w:val="24"/>
           <w:szCs w:val="24"/>
         </w:rPr>
-        <w:t>marca, quantidade</w:t>
-      </w:r>
-      <w:r>
-        <w:rPr>
-          <w:rFonts w:ascii="Times New Roman" w:hAnsi="Times New Roman" w:cs="Times New Roman"/>
-          <w:color w:val="000000" w:themeColor="text1"/>
-          <w:sz w:val="24"/>
-          <w:szCs w:val="24"/>
-        </w:rPr>
-        <w:t xml:space="preserve">, </w:t>
+        <w:t xml:space="preserve">marca, quantidade, </w:t>
       </w:r>
       <w:r>
         <w:rPr>
@@ -564,25 +618,14 @@
         </w:rPr>
         <w:t>utilidade,</w:t>
       </w:r>
-      <w:bookmarkStart w:id="0" w:name="_GoBack"/>
-      <w:bookmarkEnd w:id="0"/>
-      <w:r>
-        <w:rPr>
-          <w:rFonts w:ascii="Times New Roman" w:hAnsi="Times New Roman" w:cs="Times New Roman"/>
-          <w:color w:val="000000" w:themeColor="text1"/>
-          <w:sz w:val="24"/>
-          <w:szCs w:val="24"/>
-        </w:rPr>
-        <w:t xml:space="preserve"> número do pedido também gerado pelo sistema</w:t>
-      </w:r>
-      <w:r>
-        <w:rPr>
-          <w:rFonts w:ascii="Times New Roman" w:hAnsi="Times New Roman" w:cs="Times New Roman"/>
-          <w:color w:val="000000" w:themeColor="text1"/>
-          <w:sz w:val="24"/>
-          <w:szCs w:val="24"/>
-        </w:rPr>
-        <w:t xml:space="preserve">, </w:t>
+      <w:r>
+        <w:rPr>
+          <w:rFonts w:ascii="Times New Roman" w:hAnsi="Times New Roman" w:cs="Times New Roman"/>
+          <w:color w:val="000000" w:themeColor="text1"/>
+          <w:sz w:val="24"/>
+          <w:szCs w:val="24"/>
+        </w:rPr>
+        <w:t xml:space="preserve"> número do pedido também gerado pelo sistema, </w:t>
       </w:r>
       <w:r>
         <w:rPr>
@@ -648,7 +691,17 @@
           <w:sz w:val="24"/>
           <w:szCs w:val="24"/>
         </w:rPr>
-        <w:t>. Para cada aluno é montado um treino. O</w:t>
+        <w:t xml:space="preserve">. Para cada aluno é montado </w:t>
+      </w:r>
+      <w:r>
+        <w:rPr>
+          <w:rFonts w:ascii="Times New Roman" w:hAnsi="Times New Roman" w:cs="Times New Roman"/>
+          <w:color w:val="000000" w:themeColor="text1"/>
+          <w:sz w:val="24"/>
+          <w:szCs w:val="24"/>
+        </w:rPr>
+        <w:lastRenderedPageBreak/>
+        <w:t>um treino. O</w:t>
       </w:r>
       <w:r>
         <w:rPr>
@@ -677,17 +730,7 @@
           <w:sz w:val="24"/>
           <w:szCs w:val="24"/>
         </w:rPr>
-        <w:t xml:space="preserve">, C, D, E, F podendo haver junções. Um </w:t>
-      </w:r>
-      <w:r>
-        <w:rPr>
-          <w:rFonts w:ascii="Times New Roman" w:hAnsi="Times New Roman" w:cs="Times New Roman"/>
-          <w:color w:val="000000" w:themeColor="text1"/>
-          <w:sz w:val="24"/>
-          <w:szCs w:val="24"/>
-        </w:rPr>
-        <w:lastRenderedPageBreak/>
-        <w:t xml:space="preserve">aluno tem um ou mais variações para formação de seu treino durante certo período. Cada tipo é uma divisão de exercícios de grupos musculares e treinado por dia. Os tipos e </w:t>
+        <w:t xml:space="preserve">, C, D, E, F podendo haver junções. Um aluno tem um ou mais variações para formação de seu treino durante certo período. Cada tipo é uma divisão de exercícios de grupos musculares e treinado por dia. Os tipos e </w:t>
       </w:r>
       <w:r>
         <w:rPr>
@@ -931,7 +974,16 @@
           <w:sz w:val="24"/>
           <w:szCs w:val="24"/>
         </w:rPr>
-        <w:t xml:space="preserve">Cada divisão (tipo) tem exercícios que são particulares a grupos musculares. Existem exercícios para peitoral, dorsal, membro inferior, antebraço, ombro, abdome, </w:t>
+        <w:t xml:space="preserve">O treino </w:t>
+      </w:r>
+      <w:r>
+        <w:rPr>
+          <w:rFonts w:ascii="Times New Roman" w:hAnsi="Times New Roman" w:cs="Times New Roman"/>
+          <w:color w:val="000000" w:themeColor="text1"/>
+          <w:sz w:val="24"/>
+          <w:szCs w:val="24"/>
+        </w:rPr>
+        <w:t xml:space="preserve">tem exercícios que são particulares a grupos musculares. Existem exercícios para peitoral, dorsal, membro inferior, antebraço, ombro, abdome, </w:t>
       </w:r>
       <w:r>
         <w:rPr>
@@ -949,7 +1001,34 @@
           <w:sz w:val="24"/>
           <w:szCs w:val="24"/>
         </w:rPr>
-        <w:t xml:space="preserve"> e trapézio. Cada grupo muscular tem exercícios com nome, número de séries e qu</w:t>
+        <w:t xml:space="preserve"> e trapézio. Os exercícios também têm grupo muscular trabalhado</w:t>
+      </w:r>
+      <w:r>
+        <w:rPr>
+          <w:rFonts w:ascii="Times New Roman" w:hAnsi="Times New Roman" w:cs="Times New Roman"/>
+          <w:color w:val="000000" w:themeColor="text1"/>
+          <w:sz w:val="24"/>
+          <w:szCs w:val="24"/>
+        </w:rPr>
+        <w:t>,</w:t>
+      </w:r>
+      <w:r>
+        <w:rPr>
+          <w:rFonts w:ascii="Times New Roman" w:hAnsi="Times New Roman" w:cs="Times New Roman"/>
+          <w:color w:val="000000" w:themeColor="text1"/>
+          <w:sz w:val="24"/>
+          <w:szCs w:val="24"/>
+        </w:rPr>
+        <w:t xml:space="preserve"> a sigla isolada do tipo (exemplo “A”),</w:t>
+      </w:r>
+      <w:r>
+        <w:rPr>
+          <w:rFonts w:ascii="Times New Roman" w:hAnsi="Times New Roman" w:cs="Times New Roman"/>
+          <w:color w:val="000000" w:themeColor="text1"/>
+          <w:sz w:val="24"/>
+          <w:szCs w:val="24"/>
+        </w:rPr>
+        <w:t xml:space="preserve"> número de séries e qu</w:t>
       </w:r>
       <w:r>
         <w:rPr>
@@ -1047,7 +1126,25 @@
           <w:sz w:val="24"/>
           <w:szCs w:val="24"/>
         </w:rPr>
-        <w:t xml:space="preserve"> ele numa segunda feira vai executar o tipo </w:t>
+        <w:t xml:space="preserve"> ele numa segunda feira vai executar </w:t>
+      </w:r>
+      <w:r>
+        <w:rPr>
+          <w:rFonts w:ascii="Times New Roman" w:hAnsi="Times New Roman" w:cs="Times New Roman"/>
+          <w:color w:val="000000" w:themeColor="text1"/>
+          <w:sz w:val="24"/>
+          <w:szCs w:val="24"/>
+        </w:rPr>
+        <w:t>os exercícios da sigla</w:t>
+      </w:r>
+      <w:r>
+        <w:rPr>
+          <w:rFonts w:ascii="Times New Roman" w:hAnsi="Times New Roman" w:cs="Times New Roman"/>
+          <w:color w:val="000000" w:themeColor="text1"/>
+          <w:sz w:val="24"/>
+          <w:szCs w:val="24"/>
+        </w:rPr>
+        <w:t xml:space="preserve"> </w:t>
       </w:r>
       <w:r>
         <w:rPr>
@@ -1067,6 +1164,26 @@
         </w:rPr>
         <w:t>A</w:t>
       </w:r>
+      <w:r>
+        <w:rPr>
+          <w:rFonts w:ascii="Times New Roman" w:hAnsi="Times New Roman" w:cs="Times New Roman"/>
+          <w:color w:val="000000" w:themeColor="text1"/>
+          <w:sz w:val="24"/>
+          <w:szCs w:val="24"/>
+        </w:rPr>
+        <w:t>”</w:t>
+      </w:r>
+      <w:r>
+        <w:rPr>
+          <w:rFonts w:ascii="Times New Roman" w:hAnsi="Times New Roman" w:cs="Times New Roman"/>
+          <w:color w:val="000000" w:themeColor="text1"/>
+          <w:sz w:val="24"/>
+          <w:szCs w:val="24"/>
+        </w:rPr>
+        <w:t xml:space="preserve"> do tipo de treino “ABC</w:t>
+      </w:r>
+      <w:bookmarkStart w:id="0" w:name="_GoBack"/>
+      <w:bookmarkEnd w:id="0"/>
       <w:r>
         <w:rPr>
           <w:rFonts w:ascii="Times New Roman" w:hAnsi="Times New Roman" w:cs="Times New Roman"/>

</xml_diff>

<commit_message>
Correções feitas por thiago - segundo ele está correto o conceitual
</commit_message>
<xml_diff>
--- a/documentacao.docx
+++ b/documentacao.docx
@@ -338,7 +338,27 @@
           <w:sz w:val="24"/>
           <w:szCs w:val="24"/>
         </w:rPr>
-        <w:t xml:space="preserve"> CPF,</w:t>
+        <w:t xml:space="preserve"> </w:t>
+      </w:r>
+      <w:proofErr w:type="spellStart"/>
+      <w:r>
+        <w:rPr>
+          <w:rFonts w:ascii="Times New Roman" w:hAnsi="Times New Roman" w:cs="Times New Roman"/>
+          <w:color w:val="000000" w:themeColor="text1"/>
+          <w:sz w:val="24"/>
+          <w:szCs w:val="24"/>
+        </w:rPr>
+        <w:t>codigo</w:t>
+      </w:r>
+      <w:proofErr w:type="spellEnd"/>
+      <w:r>
+        <w:rPr>
+          <w:rFonts w:ascii="Times New Roman" w:hAnsi="Times New Roman" w:cs="Times New Roman"/>
+          <w:color w:val="000000" w:themeColor="text1"/>
+          <w:sz w:val="24"/>
+          <w:szCs w:val="24"/>
+        </w:rPr>
+        <w:t>,</w:t>
       </w:r>
       <w:r>
         <w:rPr>
@@ -625,7 +645,25 @@
           <w:sz w:val="24"/>
           <w:szCs w:val="24"/>
         </w:rPr>
-        <w:t xml:space="preserve"> e com compras. As compras podem ser de produtos de higiene e produtos alimentares como suplementação e gourmet</w:t>
+        <w:t xml:space="preserve"> e com compras. As compras podem ser de produtos de higiene</w:t>
+      </w:r>
+      <w:r>
+        <w:rPr>
+          <w:rFonts w:ascii="Times New Roman" w:hAnsi="Times New Roman" w:cs="Times New Roman"/>
+          <w:color w:val="000000" w:themeColor="text1"/>
+          <w:sz w:val="24"/>
+          <w:szCs w:val="24"/>
+        </w:rPr>
+        <w:t>, feitas pelo gerente,</w:t>
+      </w:r>
+      <w:r>
+        <w:rPr>
+          <w:rFonts w:ascii="Times New Roman" w:hAnsi="Times New Roman" w:cs="Times New Roman"/>
+          <w:color w:val="000000" w:themeColor="text1"/>
+          <w:sz w:val="24"/>
+          <w:szCs w:val="24"/>
+        </w:rPr>
+        <w:t xml:space="preserve"> e produtos alimentares como suplementação e gourmet</w:t>
       </w:r>
       <w:r>
         <w:rPr>
@@ -643,7 +681,25 @@
           <w:sz w:val="24"/>
           <w:szCs w:val="24"/>
         </w:rPr>
-        <w:t xml:space="preserve"> que serão revendidos. A compra tem data, nome do produto,</w:t>
+        <w:t xml:space="preserve"> que serão</w:t>
+      </w:r>
+      <w:r>
+        <w:rPr>
+          <w:rFonts w:ascii="Times New Roman" w:hAnsi="Times New Roman" w:cs="Times New Roman"/>
+          <w:color w:val="000000" w:themeColor="text1"/>
+          <w:sz w:val="24"/>
+          <w:szCs w:val="24"/>
+        </w:rPr>
+        <w:t xml:space="preserve"> revendidos. A compra tem data</w:t>
+      </w:r>
+      <w:r>
+        <w:rPr>
+          <w:rFonts w:ascii="Times New Roman" w:hAnsi="Times New Roman" w:cs="Times New Roman"/>
+          <w:color w:val="000000" w:themeColor="text1"/>
+          <w:sz w:val="24"/>
+          <w:szCs w:val="24"/>
+        </w:rPr>
+        <w:t>,</w:t>
       </w:r>
       <w:r>
         <w:rPr>
@@ -670,7 +726,16 @@
           <w:sz w:val="24"/>
           <w:szCs w:val="24"/>
         </w:rPr>
-        <w:t xml:space="preserve">marca, quantidade, </w:t>
+        <w:t>marca</w:t>
+      </w:r>
+      <w:r>
+        <w:rPr>
+          <w:rFonts w:ascii="Times New Roman" w:hAnsi="Times New Roman" w:cs="Times New Roman"/>
+          <w:color w:val="000000" w:themeColor="text1"/>
+          <w:sz w:val="24"/>
+          <w:szCs w:val="24"/>
+        </w:rPr>
+        <w:t xml:space="preserve">, </w:t>
       </w:r>
       <w:r>
         <w:rPr>
@@ -688,16 +753,25 @@
           <w:sz w:val="24"/>
           <w:szCs w:val="24"/>
         </w:rPr>
-        <w:t xml:space="preserve"> número do pedido também gerado pelo sistema, </w:t>
-      </w:r>
-      <w:r>
-        <w:rPr>
-          <w:rFonts w:ascii="Times New Roman" w:hAnsi="Times New Roman" w:cs="Times New Roman"/>
-          <w:color w:val="000000" w:themeColor="text1"/>
-          <w:sz w:val="24"/>
-          <w:szCs w:val="24"/>
-        </w:rPr>
-        <w:t xml:space="preserve">fornecedor, forma de pagamento: se a vista ou a prazo. </w:t>
+        <w:t xml:space="preserve"> número do ped</w:t>
+      </w:r>
+      <w:r>
+        <w:rPr>
+          <w:rFonts w:ascii="Times New Roman" w:hAnsi="Times New Roman" w:cs="Times New Roman"/>
+          <w:color w:val="000000" w:themeColor="text1"/>
+          <w:sz w:val="24"/>
+          <w:szCs w:val="24"/>
+        </w:rPr>
+        <w:t>ido também gerado pelo sistema</w:t>
+      </w:r>
+      <w:r>
+        <w:rPr>
+          <w:rFonts w:ascii="Times New Roman" w:hAnsi="Times New Roman" w:cs="Times New Roman"/>
+          <w:color w:val="000000" w:themeColor="text1"/>
+          <w:sz w:val="24"/>
+          <w:szCs w:val="24"/>
+        </w:rPr>
+        <w:t xml:space="preserve">, forma de pagamento: se a vista ou a prazo. </w:t>
       </w:r>
       <w:r>
         <w:rPr>
@@ -1329,64 +1403,7 @@
           <w:sz w:val="24"/>
           <w:szCs w:val="24"/>
         </w:rPr>
-        <w:t>Se</w:t>
-      </w:r>
-      <w:r>
-        <w:rPr>
-          <w:rFonts w:ascii="Times New Roman" w:hAnsi="Times New Roman" w:cs="Times New Roman"/>
-          <w:color w:val="000000" w:themeColor="text1"/>
-          <w:sz w:val="24"/>
-          <w:szCs w:val="24"/>
-        </w:rPr>
-        <w:t>t.</w:t>
-      </w:r>
-      <w:proofErr w:type="gramEnd"/>
-      <w:r>
-        <w:rPr>
-          <w:rFonts w:ascii="Times New Roman" w:hAnsi="Times New Roman" w:cs="Times New Roman"/>
-          <w:color w:val="000000" w:themeColor="text1"/>
-          <w:sz w:val="24"/>
-          <w:szCs w:val="24"/>
-        </w:rPr>
-        <w:t xml:space="preserve"> </w:t>
-      </w:r>
-      <w:r>
-        <w:rPr>
-          <w:rFonts w:ascii="Times New Roman" w:hAnsi="Times New Roman" w:cs="Times New Roman"/>
-          <w:color w:val="000000" w:themeColor="text1"/>
-          <w:sz w:val="24"/>
-          <w:szCs w:val="24"/>
-        </w:rPr>
-        <w:t>Para trícep</w:t>
-      </w:r>
-      <w:r>
-        <w:rPr>
-          <w:rFonts w:ascii="Times New Roman" w:hAnsi="Times New Roman" w:cs="Times New Roman"/>
-          <w:color w:val="000000" w:themeColor="text1"/>
-          <w:sz w:val="24"/>
-          <w:szCs w:val="24"/>
-        </w:rPr>
-        <w:t xml:space="preserve">s: testa, 3 de 10, não </w:t>
-      </w:r>
-      <w:proofErr w:type="spellStart"/>
-      <w:r>
-        <w:rPr>
-          <w:rFonts w:ascii="Times New Roman" w:hAnsi="Times New Roman" w:cs="Times New Roman"/>
-          <w:color w:val="000000" w:themeColor="text1"/>
-          <w:sz w:val="24"/>
-          <w:szCs w:val="24"/>
-        </w:rPr>
-        <w:t>Drop</w:t>
-      </w:r>
-      <w:proofErr w:type="spellEnd"/>
-      <w:r>
-        <w:rPr>
-          <w:rFonts w:ascii="Times New Roman" w:hAnsi="Times New Roman" w:cs="Times New Roman"/>
-          <w:color w:val="000000" w:themeColor="text1"/>
-          <w:sz w:val="24"/>
-          <w:szCs w:val="24"/>
-        </w:rPr>
-        <w:t xml:space="preserve"> Set</w:t>
+        <w:t>S</w:t>
       </w:r>
       <w:bookmarkStart w:id="0" w:name="_GoBack"/>
       <w:bookmarkEnd w:id="0"/>
@@ -1397,7 +1414,64 @@
           <w:sz w:val="24"/>
           <w:szCs w:val="24"/>
         </w:rPr>
-        <w:t>;</w:t>
+        <w:t>e</w:t>
+      </w:r>
+      <w:r>
+        <w:rPr>
+          <w:rFonts w:ascii="Times New Roman" w:hAnsi="Times New Roman" w:cs="Times New Roman"/>
+          <w:color w:val="000000" w:themeColor="text1"/>
+          <w:sz w:val="24"/>
+          <w:szCs w:val="24"/>
+        </w:rPr>
+        <w:t>t.</w:t>
+      </w:r>
+      <w:proofErr w:type="gramEnd"/>
+      <w:r>
+        <w:rPr>
+          <w:rFonts w:ascii="Times New Roman" w:hAnsi="Times New Roman" w:cs="Times New Roman"/>
+          <w:color w:val="000000" w:themeColor="text1"/>
+          <w:sz w:val="24"/>
+          <w:szCs w:val="24"/>
+        </w:rPr>
+        <w:t xml:space="preserve"> </w:t>
+      </w:r>
+      <w:r>
+        <w:rPr>
+          <w:rFonts w:ascii="Times New Roman" w:hAnsi="Times New Roman" w:cs="Times New Roman"/>
+          <w:color w:val="000000" w:themeColor="text1"/>
+          <w:sz w:val="24"/>
+          <w:szCs w:val="24"/>
+        </w:rPr>
+        <w:t>Para trícep</w:t>
+      </w:r>
+      <w:r>
+        <w:rPr>
+          <w:rFonts w:ascii="Times New Roman" w:hAnsi="Times New Roman" w:cs="Times New Roman"/>
+          <w:color w:val="000000" w:themeColor="text1"/>
+          <w:sz w:val="24"/>
+          <w:szCs w:val="24"/>
+        </w:rPr>
+        <w:t xml:space="preserve">s: testa, 3 de 10, não </w:t>
+      </w:r>
+      <w:proofErr w:type="spellStart"/>
+      <w:r>
+        <w:rPr>
+          <w:rFonts w:ascii="Times New Roman" w:hAnsi="Times New Roman" w:cs="Times New Roman"/>
+          <w:color w:val="000000" w:themeColor="text1"/>
+          <w:sz w:val="24"/>
+          <w:szCs w:val="24"/>
+        </w:rPr>
+        <w:t>Drop</w:t>
+      </w:r>
+      <w:proofErr w:type="spellEnd"/>
+      <w:r>
+        <w:rPr>
+          <w:rFonts w:ascii="Times New Roman" w:hAnsi="Times New Roman" w:cs="Times New Roman"/>
+          <w:color w:val="000000" w:themeColor="text1"/>
+          <w:sz w:val="24"/>
+          <w:szCs w:val="24"/>
+        </w:rPr>
+        <w:t xml:space="preserve"> Set;</w:t>
       </w:r>
       <w:r>
         <w:rPr>

</xml_diff>

<commit_message>
OK, pronto pra avaliação!
</commit_message>
<xml_diff>
--- a/documentacao.docx
+++ b/documentacao.docx
@@ -779,16 +779,7 @@
           <w:sz w:val="24"/>
           <w:szCs w:val="24"/>
         </w:rPr>
-        <w:t>com</w:t>
-      </w:r>
-      <w:r>
-        <w:rPr>
-          <w:rFonts w:ascii="Times New Roman" w:hAnsi="Times New Roman" w:cs="Times New Roman"/>
-          <w:color w:val="000000" w:themeColor="text1"/>
-          <w:sz w:val="24"/>
-          <w:szCs w:val="24"/>
-        </w:rPr>
-        <w:t xml:space="preserve"> descrição e valor</w:t>
+        <w:t>com descrição e valor</w:t>
       </w:r>
       <w:r>
         <w:rPr>
@@ -1194,16 +1185,7 @@
           <w:sz w:val="24"/>
           <w:szCs w:val="24"/>
         </w:rPr>
-        <w:t xml:space="preserve"> Para produto, devem ser guardados o </w:t>
-      </w:r>
-      <w:r>
-        <w:rPr>
-          <w:rFonts w:ascii="Times New Roman" w:hAnsi="Times New Roman" w:cs="Times New Roman"/>
-          <w:color w:val="000000" w:themeColor="text1"/>
-          <w:sz w:val="24"/>
-          <w:szCs w:val="24"/>
-        </w:rPr>
-        <w:t>nome,</w:t>
+        <w:t xml:space="preserve"> Para produto, devem ser guardados o nome,</w:t>
       </w:r>
       <w:r>
         <w:rPr>
@@ -1223,8 +1205,6 @@
         </w:rPr>
         <w:t xml:space="preserve"> unitário</w:t>
       </w:r>
-      <w:bookmarkStart w:id="0" w:name="_GoBack"/>
-      <w:bookmarkEnd w:id="0"/>
       <w:r>
         <w:rPr>
           <w:rFonts w:ascii="Times New Roman" w:hAnsi="Times New Roman" w:cs="Times New Roman"/>
@@ -1392,35 +1372,224 @@
         <w:ind w:firstLine="708"/>
         <w:jc w:val="both"/>
         <w:rPr>
-          <w:color w:val="C00000"/>
+          <w:color w:val="000000" w:themeColor="text1"/>
         </w:rPr>
       </w:pPr>
       <w:r>
         <w:rPr>
           <w:rFonts w:ascii="Times New Roman" w:hAnsi="Times New Roman" w:cs="Times New Roman"/>
-          <w:color w:val="C00000"/>
-          <w:sz w:val="24"/>
-          <w:szCs w:val="24"/>
-        </w:rPr>
-        <w:t>Exemplo: - O aluno Juão está com o treino ABC, descrição: útil para hipertrofia muscular trabalhando uma ou duas vezes por semana o mesmo musculo, com uso de carga moderada, com intervalo de descanso: um dia, após a realização dos exercícios da divisão “C” para novamente executar o treino “A”,</w:t>
-      </w:r>
-      <w:r>
-        <w:rPr>
-          <w:rFonts w:ascii="Times New Roman" w:hAnsi="Times New Roman" w:cs="Times New Roman"/>
-          <w:color w:val="C00000"/>
-          <w:sz w:val="24"/>
-          <w:szCs w:val="24"/>
-        </w:rPr>
-        <w:t xml:space="preserve"> 3 minutos de descanso para execução de uma nova série, com 30 segundos entre as repetições</w:t>
-      </w:r>
-      <w:r>
-        <w:rPr>
-          <w:rFonts w:ascii="Times New Roman" w:hAnsi="Times New Roman" w:cs="Times New Roman"/>
-          <w:color w:val="C00000"/>
-          <w:sz w:val="24"/>
-          <w:szCs w:val="24"/>
-        </w:rPr>
-        <w:t xml:space="preserve"> e com permanência: 2 meses até a troca ou adaptação do novo treino.</w:t>
+          <w:color w:val="000000" w:themeColor="text1"/>
+          <w:sz w:val="24"/>
+          <w:szCs w:val="24"/>
+        </w:rPr>
+        <w:t>Exemplo: - O aluno Juão está com o treino descri</w:t>
+      </w:r>
+      <w:r>
+        <w:rPr>
+          <w:rFonts w:ascii="Times New Roman" w:hAnsi="Times New Roman" w:cs="Times New Roman"/>
+          <w:color w:val="000000" w:themeColor="text1"/>
+          <w:sz w:val="24"/>
+          <w:szCs w:val="24"/>
+        </w:rPr>
+        <w:t>to como</w:t>
+      </w:r>
+      <w:r>
+        <w:rPr>
+          <w:rFonts w:ascii="Times New Roman" w:hAnsi="Times New Roman" w:cs="Times New Roman"/>
+          <w:color w:val="000000" w:themeColor="text1"/>
+          <w:sz w:val="24"/>
+          <w:szCs w:val="24"/>
+        </w:rPr>
+        <w:t>: útil para hipertrofia muscular</w:t>
+      </w:r>
+      <w:r>
+        <w:rPr>
+          <w:rFonts w:ascii="Times New Roman" w:hAnsi="Times New Roman" w:cs="Times New Roman"/>
+          <w:color w:val="000000" w:themeColor="text1"/>
+          <w:sz w:val="24"/>
+          <w:szCs w:val="24"/>
+        </w:rPr>
+        <w:t xml:space="preserve">, com uso de carga pesada, tipo ABC, </w:t>
+      </w:r>
+      <w:r>
+        <w:rPr>
+          <w:rFonts w:ascii="Times New Roman" w:hAnsi="Times New Roman" w:cs="Times New Roman"/>
+          <w:color w:val="000000" w:themeColor="text1"/>
+          <w:sz w:val="24"/>
+          <w:szCs w:val="24"/>
+        </w:rPr>
+        <w:t>co</w:t>
+      </w:r>
+      <w:r>
+        <w:rPr>
+          <w:rFonts w:ascii="Times New Roman" w:hAnsi="Times New Roman" w:cs="Times New Roman"/>
+          <w:color w:val="000000" w:themeColor="text1"/>
+          <w:sz w:val="24"/>
+          <w:szCs w:val="24"/>
+        </w:rPr>
+        <w:t>m intervalo de descanso: um dia</w:t>
+      </w:r>
+      <w:r>
+        <w:rPr>
+          <w:rFonts w:ascii="Times New Roman" w:hAnsi="Times New Roman" w:cs="Times New Roman"/>
+          <w:color w:val="000000" w:themeColor="text1"/>
+          <w:sz w:val="24"/>
+          <w:szCs w:val="24"/>
+        </w:rPr>
+        <w:t xml:space="preserve"> após a realização dos exercícios da divisão “C” para novamente executar o treino “A”</w:t>
+      </w:r>
+      <w:r>
+        <w:rPr>
+          <w:rFonts w:ascii="Times New Roman" w:hAnsi="Times New Roman" w:cs="Times New Roman"/>
+          <w:color w:val="000000" w:themeColor="text1"/>
+          <w:sz w:val="24"/>
+          <w:szCs w:val="24"/>
+        </w:rPr>
+        <w:t xml:space="preserve">, </w:t>
+      </w:r>
+      <w:r>
+        <w:rPr>
+          <w:rFonts w:ascii="Times New Roman" w:hAnsi="Times New Roman" w:cs="Times New Roman"/>
+          <w:color w:val="000000" w:themeColor="text1"/>
+          <w:sz w:val="24"/>
+          <w:szCs w:val="24"/>
+        </w:rPr>
+        <w:t>3 minutos de descanso para execução de uma nova série, com 30 segundos entre as repetições</w:t>
+      </w:r>
+      <w:r>
+        <w:rPr>
+          <w:rFonts w:ascii="Times New Roman" w:hAnsi="Times New Roman" w:cs="Times New Roman"/>
+          <w:color w:val="000000" w:themeColor="text1"/>
+          <w:sz w:val="24"/>
+          <w:szCs w:val="24"/>
+        </w:rPr>
+        <w:t xml:space="preserve">.  Ele está </w:t>
+      </w:r>
+      <w:r>
+        <w:rPr>
+          <w:rFonts w:ascii="Times New Roman" w:hAnsi="Times New Roman" w:cs="Times New Roman"/>
+          <w:color w:val="000000" w:themeColor="text1"/>
+          <w:sz w:val="24"/>
+          <w:szCs w:val="24"/>
+        </w:rPr>
+        <w:t>trabalhando uma ou duas vezes por semana o mesmo musculo</w:t>
+      </w:r>
+      <w:r>
+        <w:rPr>
+          <w:rFonts w:ascii="Times New Roman" w:hAnsi="Times New Roman" w:cs="Times New Roman"/>
+          <w:color w:val="000000" w:themeColor="text1"/>
+          <w:sz w:val="24"/>
+          <w:szCs w:val="24"/>
+        </w:rPr>
+        <w:t>. I</w:t>
+      </w:r>
+      <w:r>
+        <w:rPr>
+          <w:rFonts w:ascii="Times New Roman" w:hAnsi="Times New Roman" w:cs="Times New Roman"/>
+          <w:color w:val="000000" w:themeColor="text1"/>
+          <w:sz w:val="24"/>
+          <w:szCs w:val="24"/>
+        </w:rPr>
+        <w:t>niciou o treino dia 24/02</w:t>
+      </w:r>
+      <w:r>
+        <w:rPr>
+          <w:rFonts w:ascii="Times New Roman" w:hAnsi="Times New Roman" w:cs="Times New Roman"/>
+          <w:color w:val="000000" w:themeColor="text1"/>
+          <w:sz w:val="24"/>
+          <w:szCs w:val="24"/>
+        </w:rPr>
+        <w:t>/</w:t>
+      </w:r>
+      <w:r>
+        <w:rPr>
+          <w:rFonts w:ascii="Times New Roman" w:hAnsi="Times New Roman" w:cs="Times New Roman"/>
+          <w:color w:val="000000" w:themeColor="text1"/>
+          <w:sz w:val="24"/>
+          <w:szCs w:val="24"/>
+        </w:rPr>
+        <w:t>2017</w:t>
+      </w:r>
+      <w:r>
+        <w:rPr>
+          <w:rFonts w:ascii="Times New Roman" w:hAnsi="Times New Roman" w:cs="Times New Roman"/>
+          <w:color w:val="000000" w:themeColor="text1"/>
+          <w:sz w:val="24"/>
+          <w:szCs w:val="24"/>
+        </w:rPr>
+        <w:t>,</w:t>
+      </w:r>
+      <w:r>
+        <w:rPr>
+          <w:rFonts w:ascii="Times New Roman" w:hAnsi="Times New Roman" w:cs="Times New Roman"/>
+          <w:color w:val="000000" w:themeColor="text1"/>
+          <w:sz w:val="24"/>
+          <w:szCs w:val="24"/>
+        </w:rPr>
+        <w:t xml:space="preserve"> </w:t>
+      </w:r>
+      <w:r>
+        <w:rPr>
+          <w:rFonts w:ascii="Times New Roman" w:hAnsi="Times New Roman" w:cs="Times New Roman"/>
+          <w:color w:val="000000" w:themeColor="text1"/>
+          <w:sz w:val="24"/>
+          <w:szCs w:val="24"/>
+        </w:rPr>
+        <w:t xml:space="preserve">e </w:t>
+      </w:r>
+      <w:r>
+        <w:rPr>
+          <w:rFonts w:ascii="Times New Roman" w:hAnsi="Times New Roman" w:cs="Times New Roman"/>
+          <w:color w:val="000000" w:themeColor="text1"/>
+          <w:sz w:val="24"/>
+          <w:szCs w:val="24"/>
+        </w:rPr>
+        <w:t xml:space="preserve">tem </w:t>
+      </w:r>
+      <w:r>
+        <w:rPr>
+          <w:rFonts w:ascii="Times New Roman" w:hAnsi="Times New Roman" w:cs="Times New Roman"/>
+          <w:color w:val="000000" w:themeColor="text1"/>
+          <w:sz w:val="24"/>
+          <w:szCs w:val="24"/>
+        </w:rPr>
+        <w:t>com</w:t>
+      </w:r>
+      <w:r>
+        <w:rPr>
+          <w:rFonts w:ascii="Times New Roman" w:hAnsi="Times New Roman" w:cs="Times New Roman"/>
+          <w:color w:val="000000" w:themeColor="text1"/>
+          <w:sz w:val="24"/>
+          <w:szCs w:val="24"/>
+        </w:rPr>
+        <w:t>o</w:t>
+      </w:r>
+      <w:r>
+        <w:rPr>
+          <w:rFonts w:ascii="Times New Roman" w:hAnsi="Times New Roman" w:cs="Times New Roman"/>
+          <w:color w:val="000000" w:themeColor="text1"/>
+          <w:sz w:val="24"/>
+          <w:szCs w:val="24"/>
+        </w:rPr>
+        <w:t xml:space="preserve"> </w:t>
+      </w:r>
+      <w:r>
+        <w:rPr>
+          <w:rFonts w:ascii="Times New Roman" w:hAnsi="Times New Roman" w:cs="Times New Roman"/>
+          <w:color w:val="000000" w:themeColor="text1"/>
+          <w:sz w:val="24"/>
+          <w:szCs w:val="24"/>
+        </w:rPr>
+        <w:t xml:space="preserve">duração </w:t>
+      </w:r>
+      <w:r>
+        <w:rPr>
+          <w:rFonts w:ascii="Times New Roman" w:hAnsi="Times New Roman" w:cs="Times New Roman"/>
+          <w:color w:val="000000" w:themeColor="text1"/>
+          <w:sz w:val="24"/>
+          <w:szCs w:val="24"/>
+        </w:rPr>
+        <w:t>2 meses até a troca ou adaptação do novo treino.</w:t>
       </w:r>
     </w:p>
     <w:p>
@@ -1505,6 +1674,15 @@
           <w:sz w:val="24"/>
           <w:szCs w:val="24"/>
         </w:rPr>
+        <w:t xml:space="preserve"> nome,</w:t>
+      </w:r>
+      <w:r>
+        <w:rPr>
+          <w:rFonts w:ascii="Times New Roman" w:hAnsi="Times New Roman" w:cs="Times New Roman"/>
+          <w:color w:val="000000" w:themeColor="text1"/>
+          <w:sz w:val="24"/>
+          <w:szCs w:val="24"/>
+        </w:rPr>
         <w:t xml:space="preserve"> número de séries, quantidade de repetições, se é Drop Set e o tipo, se: A, B, C, D, E, F. Cada tipo é uma divisão de exercícios de grupos musculares e treinado por dia.</w:t>
       </w:r>
       <w:r>
@@ -1587,16 +1765,25 @@
           <w:sz w:val="24"/>
           <w:szCs w:val="24"/>
         </w:rPr>
-        <w:t xml:space="preserve"> ele numa segunda feira vai executar </w:t>
-      </w:r>
-      <w:r>
-        <w:rPr>
-          <w:rFonts w:ascii="Times New Roman" w:hAnsi="Times New Roman" w:cs="Times New Roman"/>
-          <w:color w:val="000000" w:themeColor="text1"/>
-          <w:sz w:val="24"/>
-          <w:szCs w:val="24"/>
-        </w:rPr>
-        <w:t>os exercícios da sigla</w:t>
+        <w:t xml:space="preserve"> ele numa segunda-feira</w:t>
+      </w:r>
+      <w:r>
+        <w:rPr>
+          <w:rFonts w:ascii="Times New Roman" w:hAnsi="Times New Roman" w:cs="Times New Roman"/>
+          <w:color w:val="000000" w:themeColor="text1"/>
+          <w:sz w:val="24"/>
+          <w:szCs w:val="24"/>
+        </w:rPr>
+        <w:t xml:space="preserve"> vai executar </w:t>
+      </w:r>
+      <w:r>
+        <w:rPr>
+          <w:rFonts w:ascii="Times New Roman" w:hAnsi="Times New Roman" w:cs="Times New Roman"/>
+          <w:color w:val="000000" w:themeColor="text1"/>
+          <w:sz w:val="24"/>
+          <w:szCs w:val="24"/>
+        </w:rPr>
+        <w:t>o</w:t>
       </w:r>
       <w:r>
         <w:rPr>
@@ -1614,6 +1801,105 @@
           <w:sz w:val="24"/>
           <w:szCs w:val="24"/>
         </w:rPr>
+        <w:t>primeiro exercício</w:t>
+      </w:r>
+      <w:r>
+        <w:rPr>
+          <w:rFonts w:ascii="Times New Roman" w:hAnsi="Times New Roman" w:cs="Times New Roman"/>
+          <w:color w:val="000000" w:themeColor="text1"/>
+          <w:sz w:val="24"/>
+          <w:szCs w:val="24"/>
+        </w:rPr>
+        <w:t xml:space="preserve"> </w:t>
+      </w:r>
+      <w:r>
+        <w:rPr>
+          <w:rFonts w:ascii="Times New Roman" w:hAnsi="Times New Roman" w:cs="Times New Roman"/>
+          <w:color w:val="000000" w:themeColor="text1"/>
+          <w:sz w:val="24"/>
+          <w:szCs w:val="24"/>
+        </w:rPr>
+        <w:t>par</w:t>
+      </w:r>
+      <w:r>
+        <w:rPr>
+          <w:rFonts w:ascii="Times New Roman" w:hAnsi="Times New Roman" w:cs="Times New Roman"/>
+          <w:color w:val="000000" w:themeColor="text1"/>
+          <w:sz w:val="24"/>
+          <w:szCs w:val="24"/>
+        </w:rPr>
+        <w:t>a bíceps</w:t>
+      </w:r>
+      <w:r>
+        <w:rPr>
+          <w:rFonts w:ascii="Times New Roman" w:hAnsi="Times New Roman" w:cs="Times New Roman"/>
+          <w:color w:val="000000" w:themeColor="text1"/>
+          <w:sz w:val="24"/>
+          <w:szCs w:val="24"/>
+        </w:rPr>
+        <w:t xml:space="preserve"> braquial de nome “rosca direta”</w:t>
+      </w:r>
+      <w:r>
+        <w:rPr>
+          <w:rFonts w:ascii="Times New Roman" w:hAnsi="Times New Roman" w:cs="Times New Roman"/>
+          <w:color w:val="000000" w:themeColor="text1"/>
+          <w:sz w:val="24"/>
+          <w:szCs w:val="24"/>
+        </w:rPr>
+        <w:t xml:space="preserve"> com 3 vezes de 12 repetições, não Drop Set e</w:t>
+      </w:r>
+      <w:r>
+        <w:rPr>
+          <w:rFonts w:ascii="Times New Roman" w:hAnsi="Times New Roman" w:cs="Times New Roman"/>
+          <w:color w:val="000000" w:themeColor="text1"/>
+          <w:sz w:val="24"/>
+          <w:szCs w:val="24"/>
+        </w:rPr>
+        <w:t xml:space="preserve"> </w:t>
+      </w:r>
+      <w:r>
+        <w:rPr>
+          <w:rFonts w:ascii="Times New Roman" w:hAnsi="Times New Roman" w:cs="Times New Roman"/>
+          <w:color w:val="000000" w:themeColor="text1"/>
+          <w:sz w:val="24"/>
+          <w:szCs w:val="24"/>
+        </w:rPr>
+        <w:t>referente</w:t>
+      </w:r>
+      <w:r>
+        <w:rPr>
+          <w:rFonts w:ascii="Times New Roman" w:hAnsi="Times New Roman" w:cs="Times New Roman"/>
+          <w:color w:val="000000" w:themeColor="text1"/>
+          <w:sz w:val="24"/>
+          <w:szCs w:val="24"/>
+        </w:rPr>
+        <w:t xml:space="preserve"> a</w:t>
+      </w:r>
+      <w:r>
+        <w:rPr>
+          <w:rFonts w:ascii="Times New Roman" w:hAnsi="Times New Roman" w:cs="Times New Roman"/>
+          <w:color w:val="000000" w:themeColor="text1"/>
+          <w:sz w:val="24"/>
+          <w:szCs w:val="24"/>
+        </w:rPr>
+        <w:t xml:space="preserve"> sigla</w:t>
+      </w:r>
+      <w:r>
+        <w:rPr>
+          <w:rFonts w:ascii="Times New Roman" w:hAnsi="Times New Roman" w:cs="Times New Roman"/>
+          <w:color w:val="000000" w:themeColor="text1"/>
+          <w:sz w:val="24"/>
+          <w:szCs w:val="24"/>
+        </w:rPr>
+        <w:t xml:space="preserve"> </w:t>
+      </w:r>
+      <w:r>
+        <w:rPr>
+          <w:rFonts w:ascii="Times New Roman" w:hAnsi="Times New Roman" w:cs="Times New Roman"/>
+          <w:color w:val="000000" w:themeColor="text1"/>
+          <w:sz w:val="24"/>
+          <w:szCs w:val="24"/>
+        </w:rPr>
         <w:t>“</w:t>
       </w:r>
       <w:r>
@@ -1650,97 +1936,52 @@
           <w:sz w:val="24"/>
           <w:szCs w:val="24"/>
         </w:rPr>
-        <w:t xml:space="preserve">. Os exercícios para o tipo </w:t>
-      </w:r>
-      <w:r>
-        <w:rPr>
-          <w:rFonts w:ascii="Times New Roman" w:hAnsi="Times New Roman" w:cs="Times New Roman"/>
-          <w:color w:val="000000" w:themeColor="text1"/>
-          <w:sz w:val="24"/>
-          <w:szCs w:val="24"/>
-        </w:rPr>
-        <w:t>“</w:t>
-      </w:r>
-      <w:r>
-        <w:rPr>
-          <w:rFonts w:ascii="Times New Roman" w:hAnsi="Times New Roman" w:cs="Times New Roman"/>
-          <w:color w:val="000000" w:themeColor="text1"/>
-          <w:sz w:val="24"/>
-          <w:szCs w:val="24"/>
-        </w:rPr>
-        <w:t>A</w:t>
-      </w:r>
-      <w:r>
-        <w:rPr>
-          <w:rFonts w:ascii="Times New Roman" w:hAnsi="Times New Roman" w:cs="Times New Roman"/>
-          <w:color w:val="000000" w:themeColor="text1"/>
-          <w:sz w:val="24"/>
-          <w:szCs w:val="24"/>
-        </w:rPr>
-        <w:t>”</w:t>
-      </w:r>
-      <w:r>
-        <w:rPr>
-          <w:rFonts w:ascii="Times New Roman" w:hAnsi="Times New Roman" w:cs="Times New Roman"/>
-          <w:color w:val="000000" w:themeColor="text1"/>
-          <w:sz w:val="24"/>
-          <w:szCs w:val="24"/>
-        </w:rPr>
-        <w:t xml:space="preserve"> do treino de Juão são para: peit</w:t>
-      </w:r>
-      <w:r>
-        <w:rPr>
-          <w:rFonts w:ascii="Times New Roman" w:hAnsi="Times New Roman" w:cs="Times New Roman"/>
-          <w:color w:val="000000" w:themeColor="text1"/>
-          <w:sz w:val="24"/>
-          <w:szCs w:val="24"/>
-        </w:rPr>
-        <w:t>oral e tríceps. Para peitoral: s</w:t>
-      </w:r>
-      <w:r>
-        <w:rPr>
-          <w:rFonts w:ascii="Times New Roman" w:hAnsi="Times New Roman" w:cs="Times New Roman"/>
-          <w:color w:val="000000" w:themeColor="text1"/>
-          <w:sz w:val="24"/>
-          <w:szCs w:val="24"/>
-        </w:rPr>
-        <w:t>upino declinado (nome do exercício), 3 séries com 15 repetições, é Drop Set; supino reto, 3 séries de 10 repetições, não Drop Set; supino inclinado, 3 de 12, não Drop Se</w:t>
-      </w:r>
-      <w:r>
-        <w:rPr>
-          <w:rFonts w:ascii="Times New Roman" w:hAnsi="Times New Roman" w:cs="Times New Roman"/>
-          <w:color w:val="000000" w:themeColor="text1"/>
-          <w:sz w:val="24"/>
-          <w:szCs w:val="24"/>
-        </w:rPr>
-        <w:t xml:space="preserve">t. </w:t>
-      </w:r>
-      <w:r>
-        <w:rPr>
-          <w:rFonts w:ascii="Times New Roman" w:hAnsi="Times New Roman" w:cs="Times New Roman"/>
-          <w:color w:val="000000" w:themeColor="text1"/>
-          <w:sz w:val="24"/>
-          <w:szCs w:val="24"/>
-        </w:rPr>
-        <w:t>Para trícep</w:t>
-      </w:r>
-      <w:r>
-        <w:rPr>
-          <w:rFonts w:ascii="Times New Roman" w:hAnsi="Times New Roman" w:cs="Times New Roman"/>
-          <w:color w:val="000000" w:themeColor="text1"/>
-          <w:sz w:val="24"/>
-          <w:szCs w:val="24"/>
-        </w:rPr>
-        <w:t>s: testa, 3 de 10, não Drop Set;</w:t>
-      </w:r>
-      <w:r>
-        <w:rPr>
-          <w:rFonts w:ascii="Times New Roman" w:hAnsi="Times New Roman" w:cs="Times New Roman"/>
-          <w:color w:val="000000" w:themeColor="text1"/>
-          <w:sz w:val="24"/>
-          <w:szCs w:val="24"/>
-        </w:rPr>
-        <w:t xml:space="preserve"> pulley, 3 de 15, é Drop Set. É importante ser armazenadas todas essas informações dos exercícios.</w:t>
+        <w:t xml:space="preserve">. </w:t>
+      </w:r>
+      <w:r>
+        <w:rPr>
+          <w:rFonts w:ascii="Times New Roman" w:hAnsi="Times New Roman" w:cs="Times New Roman"/>
+          <w:color w:val="000000" w:themeColor="text1"/>
+          <w:sz w:val="24"/>
+          <w:szCs w:val="24"/>
+        </w:rPr>
+        <w:t>Como segundo exercício, também para bíceps braquial ele fará</w:t>
+      </w:r>
+      <w:r>
+        <w:rPr>
+          <w:rFonts w:ascii="Times New Roman" w:hAnsi="Times New Roman" w:cs="Times New Roman"/>
+          <w:color w:val="000000" w:themeColor="text1"/>
+          <w:sz w:val="24"/>
+          <w:szCs w:val="24"/>
+        </w:rPr>
+        <w:t xml:space="preserve"> a “rosca martelo”, com 4 vezes de 10 repetições, é Drop Set e também de “A” já que é praticado no mesmo dia. Terminado </w:t>
+      </w:r>
+      <w:r>
+        <w:rPr>
+          <w:rFonts w:ascii="Times New Roman" w:hAnsi="Times New Roman" w:cs="Times New Roman"/>
+          <w:color w:val="000000" w:themeColor="text1"/>
+          <w:sz w:val="24"/>
+          <w:szCs w:val="24"/>
+        </w:rPr>
+        <w:t>esses</w:t>
+      </w:r>
+      <w:r>
+        <w:rPr>
+          <w:rFonts w:ascii="Times New Roman" w:hAnsi="Times New Roman" w:cs="Times New Roman"/>
+          <w:color w:val="000000" w:themeColor="text1"/>
+          <w:sz w:val="24"/>
+          <w:szCs w:val="24"/>
+        </w:rPr>
+        <w:t xml:space="preserve"> exercícios, Juão agora vai malhar o exercício para peitoral, com nome supino reto, 3 de 15, não Drop Set</w:t>
+      </w:r>
+      <w:r>
+        <w:rPr>
+          <w:rFonts w:ascii="Times New Roman" w:hAnsi="Times New Roman" w:cs="Times New Roman"/>
+          <w:color w:val="000000" w:themeColor="text1"/>
+          <w:sz w:val="24"/>
+          <w:szCs w:val="24"/>
+        </w:rPr>
+        <w:t xml:space="preserve"> e de “A”, e em seguida com mais um de peitoral “supino declinado com halteres”, 4 de 8, não Drop Set, e de “A”. </w:t>
       </w:r>
     </w:p>
     <w:p>
@@ -1748,8 +1989,115 @@
         <w:spacing w:after="0" w:line="360" w:lineRule="auto"/>
         <w:ind w:firstLine="708"/>
         <w:jc w:val="both"/>
+        <w:rPr>
+          <w:rFonts w:ascii="Times New Roman" w:hAnsi="Times New Roman" w:cs="Times New Roman"/>
+          <w:color w:val="000000" w:themeColor="text1"/>
+          <w:sz w:val="24"/>
+          <w:szCs w:val="24"/>
+        </w:rPr>
       </w:pPr>
-      <w:bookmarkStart w:id="1" w:name="__DdeLink__311_1710147041"/>
+      <w:r>
+        <w:rPr>
+          <w:rFonts w:ascii="Times New Roman" w:hAnsi="Times New Roman" w:cs="Times New Roman"/>
+          <w:color w:val="000000" w:themeColor="text1"/>
+          <w:sz w:val="24"/>
+          <w:szCs w:val="24"/>
+        </w:rPr>
+        <w:t>Para melhor entendimento, o aluno Juão numa terça-feira vai malhar um exercício para</w:t>
+      </w:r>
+      <w:bookmarkStart w:id="0" w:name="__DdeLink__311_1710147041"/>
+      <w:bookmarkEnd w:id="0"/>
+      <w:r>
+        <w:rPr>
+          <w:rFonts w:ascii="Times New Roman" w:hAnsi="Times New Roman" w:cs="Times New Roman"/>
+          <w:color w:val="000000" w:themeColor="text1"/>
+          <w:sz w:val="24"/>
+          <w:szCs w:val="24"/>
+        </w:rPr>
+        <w:t xml:space="preserve"> dorsal “remada baixa”, com 4 vezes de 12 repetições, não Drop Set e refer</w:t>
+      </w:r>
+      <w:r>
+        <w:rPr>
+          <w:rFonts w:ascii="Times New Roman" w:hAnsi="Times New Roman" w:cs="Times New Roman"/>
+          <w:color w:val="000000" w:themeColor="text1"/>
+          <w:sz w:val="24"/>
+          <w:szCs w:val="24"/>
+        </w:rPr>
+        <w:t>ente a sigla do dia</w:t>
+      </w:r>
+      <w:r>
+        <w:rPr>
+          <w:rFonts w:ascii="Times New Roman" w:hAnsi="Times New Roman" w:cs="Times New Roman"/>
+          <w:color w:val="000000" w:themeColor="text1"/>
+          <w:sz w:val="24"/>
+          <w:szCs w:val="24"/>
+        </w:rPr>
+        <w:t xml:space="preserve"> “B”. Como segundo exercício: “remada curvada”, 3 de 10, Drop Set e da sigla do tipo “B”.</w:t>
+      </w:r>
+      <w:r>
+        <w:rPr>
+          <w:rFonts w:ascii="Times New Roman" w:hAnsi="Times New Roman" w:cs="Times New Roman"/>
+          <w:color w:val="000000" w:themeColor="text1"/>
+          <w:sz w:val="24"/>
+          <w:szCs w:val="24"/>
+        </w:rPr>
+        <w:t xml:space="preserve"> E </w:t>
+      </w:r>
+      <w:r>
+        <w:rPr>
+          <w:rFonts w:ascii="Times New Roman" w:hAnsi="Times New Roman" w:cs="Times New Roman"/>
+          <w:color w:val="000000" w:themeColor="text1"/>
+          <w:sz w:val="24"/>
+          <w:szCs w:val="24"/>
+        </w:rPr>
+        <w:t xml:space="preserve">assim </w:t>
+      </w:r>
+      <w:r>
+        <w:rPr>
+          <w:rFonts w:ascii="Times New Roman" w:hAnsi="Times New Roman" w:cs="Times New Roman"/>
+          <w:color w:val="000000" w:themeColor="text1"/>
+          <w:sz w:val="24"/>
+          <w:szCs w:val="24"/>
+        </w:rPr>
+        <w:t>segue</w:t>
+      </w:r>
+      <w:r>
+        <w:rPr>
+          <w:rFonts w:ascii="Times New Roman" w:hAnsi="Times New Roman" w:cs="Times New Roman"/>
+          <w:color w:val="000000" w:themeColor="text1"/>
+          <w:sz w:val="24"/>
+          <w:szCs w:val="24"/>
+        </w:rPr>
+        <w:t xml:space="preserve"> o mesmo</w:t>
+      </w:r>
+      <w:r>
+        <w:rPr>
+          <w:rFonts w:ascii="Times New Roman" w:hAnsi="Times New Roman" w:cs="Times New Roman"/>
+          <w:color w:val="000000" w:themeColor="text1"/>
+          <w:sz w:val="24"/>
+          <w:szCs w:val="24"/>
+        </w:rPr>
+        <w:t xml:space="preserve"> para a quarta-feira; cada dia terá vários exercícios trabalhando músculos com características e execuç</w:t>
+      </w:r>
+      <w:r>
+        <w:rPr>
+          <w:rFonts w:ascii="Times New Roman" w:hAnsi="Times New Roman" w:cs="Times New Roman"/>
+          <w:color w:val="000000" w:themeColor="text1"/>
+          <w:sz w:val="24"/>
+          <w:szCs w:val="24"/>
+        </w:rPr>
+        <w:t>ões</w:t>
+      </w:r>
+      <w:r>
+        <w:rPr>
+          <w:rFonts w:ascii="Times New Roman" w:hAnsi="Times New Roman" w:cs="Times New Roman"/>
+          <w:color w:val="000000" w:themeColor="text1"/>
+          <w:sz w:val="24"/>
+          <w:szCs w:val="24"/>
+        </w:rPr>
+        <w:t xml:space="preserve"> diferentes. </w:t>
+      </w:r>
+      <w:bookmarkStart w:id="1" w:name="_GoBack"/>
       <w:bookmarkEnd w:id="1"/>
     </w:p>
     <w:sectPr>

</xml_diff>